<commit_message>
simulacion de PMSM alsmot finish, excel advanced also
</commit_message>
<xml_diff>
--- a/04 PMSM modelling and simulation/04_Lab4_ElectricPropulsionSystems_PE and EM app mobility and industry_R1_2021_12.docx
+++ b/04 PMSM modelling and simulation/04_Lab4_ElectricPropulsionSystems_PE and EM app mobility and industry_R1_2021_12.docx
@@ -1,10 +1,10 @@
 
 <file path=word/document.xml><?xml version="1.0" encoding="utf-8"?>
-<w:document xmlns:wpc="http://schemas.microsoft.com/office/word/2010/wordprocessingCanvas" xmlns:cx="http://schemas.microsoft.com/office/drawing/2014/chartex" xmlns:cx1="http://schemas.microsoft.com/office/drawing/2015/9/8/chartex" xmlns:cx2="http://schemas.microsoft.com/office/drawing/2015/10/21/chartex" xmlns:cx3="http://schemas.microsoft.com/office/drawing/2016/5/9/chartex" xmlns:cx4="http://schemas.microsoft.com/office/drawing/2016/5/10/chartex" xmlns:cx5="http://schemas.microsoft.com/office/drawing/2016/5/11/chartex" xmlns:cx6="http://schemas.microsoft.com/office/drawing/2016/5/12/chartex" xmlns:cx7="http://schemas.microsoft.com/office/drawing/2016/5/13/chartex" xmlns:cx8="http://schemas.microsoft.com/office/drawing/2016/5/14/chartex" xmlns:mc="http://schemas.openxmlformats.org/markup-compatibility/2006" xmlns:aink="http://schemas.microsoft.com/office/drawing/2016/ink" xmlns:am3d="http://schemas.microsoft.com/office/drawing/2017/model3d" xmlns:o="urn:schemas-microsoft-com:office:office" xmlns:r="http://schemas.openxmlformats.org/officeDocument/2006/relationships" xmlns:m="http://schemas.openxmlformats.org/officeDocument/2006/math" xmlns:v="urn:schemas-microsoft-com:vml" xmlns:wp14="http://schemas.microsoft.com/office/word/2010/wordprocessingDrawing" xmlns:wp="http://schemas.openxmlformats.org/drawingml/2006/wordprocessingDrawing" xmlns:w10="urn:schemas-microsoft-com:office:word" xmlns:w="http://schemas.openxmlformats.org/wordprocessingml/2006/main" xmlns:w14="http://schemas.microsoft.com/office/word/2010/wordml" xmlns:w15="http://schemas.microsoft.com/office/word/2012/wordml" xmlns:w16cid="http://schemas.microsoft.com/office/word/2016/wordml/cid" xmlns:w16se="http://schemas.microsoft.com/office/word/2015/wordml/symex" xmlns:wpg="http://schemas.microsoft.com/office/word/2010/wordprocessingGroup" xmlns:wpi="http://schemas.microsoft.com/office/word/2010/wordprocessingInk" xmlns:wne="http://schemas.microsoft.com/office/word/2006/wordml" xmlns:wps="http://schemas.microsoft.com/office/word/2010/wordprocessingShape" mc:Ignorable="w14 w15 w16se w16cid wp14">
+<w:document xmlns:wpc="http://schemas.microsoft.com/office/word/2010/wordprocessingCanvas" xmlns:cx="http://schemas.microsoft.com/office/drawing/2014/chartex" xmlns:cx1="http://schemas.microsoft.com/office/drawing/2015/9/8/chartex" xmlns:cx2="http://schemas.microsoft.com/office/drawing/2015/10/21/chartex" xmlns:cx3="http://schemas.microsoft.com/office/drawing/2016/5/9/chartex" xmlns:cx4="http://schemas.microsoft.com/office/drawing/2016/5/10/chartex" xmlns:cx5="http://schemas.microsoft.com/office/drawing/2016/5/11/chartex" xmlns:cx6="http://schemas.microsoft.com/office/drawing/2016/5/12/chartex" xmlns:cx7="http://schemas.microsoft.com/office/drawing/2016/5/13/chartex" xmlns:cx8="http://schemas.microsoft.com/office/drawing/2016/5/14/chartex" xmlns:mc="http://schemas.openxmlformats.org/markup-compatibility/2006" xmlns:aink="http://schemas.microsoft.com/office/drawing/2016/ink" xmlns:am3d="http://schemas.microsoft.com/office/drawing/2017/model3d" xmlns:o="urn:schemas-microsoft-com:office:office" xmlns:r="http://schemas.openxmlformats.org/officeDocument/2006/relationships" xmlns:m="http://schemas.openxmlformats.org/officeDocument/2006/math" xmlns:v="urn:schemas-microsoft-com:vml" xmlns:wp14="http://schemas.microsoft.com/office/word/2010/wordprocessingDrawing" xmlns:wp="http://schemas.openxmlformats.org/drawingml/2006/wordprocessingDrawing" xmlns:w10="urn:schemas-microsoft-com:office:word" xmlns:w="http://schemas.openxmlformats.org/wordprocessingml/2006/main" xmlns:w14="http://schemas.microsoft.com/office/word/2010/wordml" xmlns:w15="http://schemas.microsoft.com/office/word/2012/wordml" xmlns:w16cex="http://schemas.microsoft.com/office/word/2018/wordml/cex" xmlns:w16cid="http://schemas.microsoft.com/office/word/2016/wordml/cid" xmlns:w16="http://schemas.microsoft.com/office/word/2018/wordml" xmlns:w16sdtdh="http://schemas.microsoft.com/office/word/2020/wordml/sdtdatahash" xmlns:w16se="http://schemas.microsoft.com/office/word/2015/wordml/symex" xmlns:wpg="http://schemas.microsoft.com/office/word/2010/wordprocessingGroup" xmlns:wpi="http://schemas.microsoft.com/office/word/2010/wordprocessingInk" xmlns:wne="http://schemas.microsoft.com/office/word/2006/wordml" xmlns:wps="http://schemas.microsoft.com/office/word/2010/wordprocessingShape" mc:Ignorable="w14 w15 w16se w16cid w16 w16cex w16sdtdh wp14">
   <w:body>
     <w:p>
       <w:pPr>
-        <w:pStyle w:val="Ttulo1"/>
+        <w:pStyle w:val="Heading1"/>
         <w:rPr>
           <w:lang w:val="en-GB"/>
         </w:rPr>
@@ -18,7 +18,7 @@
     </w:p>
     <w:p>
       <w:pPr>
-        <w:pStyle w:val="Ttulo2"/>
+        <w:pStyle w:val="Heading2"/>
         <w:rPr>
           <w:lang w:val="en-GB"/>
         </w:rPr>
@@ -46,21 +46,7 @@
         <w:rPr>
           <w:lang w:val="en-GB"/>
         </w:rPr>
-        <w:t xml:space="preserve"> model and simulate a PMSM in </w:t>
-      </w:r>
-      <w:proofErr w:type="gramStart"/>
-      <w:r>
-        <w:rPr>
-          <w:lang w:val="en-GB"/>
-        </w:rPr>
-        <w:t>a</w:t>
-      </w:r>
-      <w:proofErr w:type="gramEnd"/>
-      <w:r>
-        <w:rPr>
-          <w:lang w:val="en-GB"/>
-        </w:rPr>
-        <w:t xml:space="preserve"> EV application</w:t>
+        <w:t xml:space="preserve"> model and simulate a PMSM in a EV application</w:t>
       </w:r>
       <w:r>
         <w:rPr>
@@ -102,7 +88,7 @@
     </w:p>
     <w:p>
       <w:pPr>
-        <w:pStyle w:val="Ttulo2"/>
+        <w:pStyle w:val="Heading2"/>
         <w:rPr>
           <w:lang w:val="en-GB"/>
         </w:rPr>
@@ -129,7 +115,7 @@
       <w:hyperlink r:id="rId7" w:history="1">
         <w:r>
           <w:rPr>
-            <w:rStyle w:val="Hipervnculo"/>
+            <w:rStyle w:val="Hyperlink"/>
             <w:lang w:val="en-GB"/>
           </w:rPr>
           <w:t>https://emrax.com/wp-content/uploads/2020/03/manual_for_emrax_motors_version_5.4.pdf</w:t>
@@ -157,7 +143,7 @@
     </w:p>
     <w:tbl>
       <w:tblPr>
-        <w:tblStyle w:val="Tablaconcuadrcula"/>
+        <w:tblStyle w:val="TableGrid"/>
         <w:tblW w:w="0" w:type="auto"/>
         <w:jc w:val="center"/>
         <w:tblLook w:val="04A0" w:firstRow="1" w:lastRow="0" w:firstColumn="1" w:lastColumn="0" w:noHBand="0" w:noVBand="1"/>
@@ -250,14 +236,7 @@
               <w:rPr>
                 <w:lang w:val="en-GB"/>
               </w:rPr>
-              <w:t xml:space="preserve">0,8 </w:t>
-            </w:r>
-            <w:proofErr w:type="spellStart"/>
-            <w:r>
-              <w:rPr>
-                <w:lang w:val="en-GB"/>
-              </w:rPr>
-              <w:t>m</w:t>
+              <w:t>0,8 m</w:t>
             </w:r>
             <w:r>
               <w:rPr>
@@ -266,7 +245,6 @@
               </w:rPr>
               <w:t></w:t>
             </w:r>
-            <w:proofErr w:type="spellEnd"/>
           </w:p>
         </w:tc>
       </w:tr>
@@ -311,7 +289,6 @@
               </w:rPr>
               <w:t xml:space="preserve">5,4 </w:t>
             </w:r>
-            <w:proofErr w:type="spellStart"/>
             <w:r>
               <w:rPr>
                 <w:rFonts w:ascii="Symbol" w:hAnsi="Symbol"/>
@@ -325,7 +302,6 @@
               </w:rPr>
               <w:t>H</w:t>
             </w:r>
-            <w:proofErr w:type="spellEnd"/>
           </w:p>
         </w:tc>
       </w:tr>
@@ -494,7 +470,7 @@
     </w:p>
     <w:p>
       <w:pPr>
-        <w:pStyle w:val="Prrafodelista"/>
+        <w:pStyle w:val="ListParagraph"/>
         <w:numPr>
           <w:ilvl w:val="0"/>
           <w:numId w:val="1"/>
@@ -512,21 +488,141 @@
     </w:p>
     <w:p>
       <w:pPr>
-        <w:rPr>
-          <w:lang w:val="en-GB"/>
-        </w:rPr>
+        <w:pStyle w:val="ListParagraph"/>
+        <w:keepNext/>
       </w:pPr>
       <w:r>
         <w:rPr>
+          <w:lang w:val="en-GB"/>
+        </w:rPr>
+        <w:drawing>
+          <wp:inline distT="0" distB="0" distL="0" distR="0" wp14:anchorId="3788FEB7" wp14:editId="728A1D33">
+            <wp:extent cx="4272467" cy="3663550"/>
+            <wp:effectExtent l="0" t="0" r="0" b="0"/>
+            <wp:docPr id="4" name="Picture 4"/>
+            <wp:cNvGraphicFramePr>
+              <a:graphicFrameLocks xmlns:a="http://schemas.openxmlformats.org/drawingml/2006/main" noChangeAspect="1"/>
+            </wp:cNvGraphicFramePr>
+            <a:graphic xmlns:a="http://schemas.openxmlformats.org/drawingml/2006/main">
+              <a:graphicData uri="http://schemas.openxmlformats.org/drawingml/2006/picture">
+                <pic:pic xmlns:pic="http://schemas.openxmlformats.org/drawingml/2006/picture">
+                  <pic:nvPicPr>
+                    <pic:cNvPr id="1" name=""/>
+                    <pic:cNvPicPr/>
+                  </pic:nvPicPr>
+                  <pic:blipFill>
+                    <a:blip r:embed="rId8"/>
+                    <a:stretch>
+                      <a:fillRect/>
+                    </a:stretch>
+                  </pic:blipFill>
+                  <pic:spPr>
+                    <a:xfrm>
+                      <a:off x="0" y="0"/>
+                      <a:ext cx="4277718" cy="3668052"/>
+                    </a:xfrm>
+                    <a:prstGeom prst="rect">
+                      <a:avLst/>
+                    </a:prstGeom>
+                  </pic:spPr>
+                </pic:pic>
+              </a:graphicData>
+            </a:graphic>
+          </wp:inline>
+        </w:drawing>
+      </w:r>
+    </w:p>
+    <w:p>
+      <w:pPr>
+        <w:pStyle w:val="Caption"/>
+        <w:jc w:val="center"/>
+        <w:rPr>
+          <w:lang w:val="en-US"/>
+        </w:rPr>
+      </w:pPr>
+      <w:r>
+        <w:rPr>
+          <w:lang w:val="en-US"/>
+        </w:rPr>
+        <w:t xml:space="preserve">Figure </w:t>
+      </w:r>
+      <w:r>
+        <w:fldChar w:fldCharType="begin"/>
+      </w:r>
+      <w:r>
+        <w:rPr>
+          <w:lang w:val="en-US"/>
+        </w:rPr>
+        <w:instrText xml:space="preserve"> SEQ Figure \* ARABIC </w:instrText>
+      </w:r>
+      <w:r>
+        <w:fldChar w:fldCharType="separate"/>
+      </w:r>
+      <w:r>
+        <w:rPr>
+          <w:noProof/>
+          <w:lang w:val="en-US"/>
+        </w:rPr>
+        <w:t>1</w:t>
+      </w:r>
+      <w:r>
+        <w:fldChar w:fldCharType="end"/>
+      </w:r>
+      <w:r>
+        <w:rPr>
+          <w:lang w:val="en-US"/>
+        </w:rPr>
+        <w:t xml:space="preserve">, implementation of </w:t>
+      </w:r>
+      <w:r>
+        <w:rPr>
+          <w:lang w:val="en-US"/>
+        </w:rPr>
+        <w:t>PSM motor</w:t>
+      </w:r>
+      <w:r>
+        <w:rPr>
+          <w:lang w:val="en-US"/>
+        </w:rPr>
+        <w:t>, electrical and electrotechnical</w:t>
+      </w:r>
+      <w:r>
+        <w:rPr>
+          <w:lang w:val="en-US"/>
+        </w:rPr>
+        <w:t xml:space="preserve"> and its inversion</w:t>
+      </w:r>
+      <w:r>
+        <w:rPr>
+          <w:lang w:val="en-US"/>
+        </w:rPr>
+        <w:t>’s</w:t>
+      </w:r>
+      <w:r>
+        <w:rPr>
+          <w:lang w:val="en-US"/>
+        </w:rPr>
+        <w:t xml:space="preserve"> blocks</w:t>
+      </w:r>
+    </w:p>
+    <w:p>
+      <w:pPr>
+        <w:rPr>
+          <w:lang w:val="en-GB"/>
+        </w:rPr>
+      </w:pPr>
+      <w:r>
+        <w:rPr>
           <w:noProof/>
           <w:lang w:val="en-GB"/>
         </w:rPr>
+        <w:lastRenderedPageBreak/>
         <mc:AlternateContent>
           <mc:Choice Requires="wps">
             <w:drawing>
-              <wp:inline distT="0" distB="0" distL="0" distR="0" wp14:anchorId="60DE6792" wp14:editId="2A369195">
-                <wp:extent cx="5314950" cy="4152900"/>
-                <wp:effectExtent l="0" t="0" r="19050" b="19050"/>
+              <wp:inline distT="0" distB="0" distL="0" distR="0" wp14:anchorId="60DE6792" wp14:editId="721DC1C2">
+                <wp:extent cx="5351765" cy="8678385"/>
+                <wp:effectExtent l="0" t="0" r="20955" b="27940"/>
                 <wp:docPr id="9" name="Cuadro de texto 9"/>
                 <wp:cNvGraphicFramePr/>
                 <a:graphic xmlns:a="http://schemas.openxmlformats.org/drawingml/2006/main">
@@ -536,7 +632,7 @@
                       <wps:spPr>
                         <a:xfrm>
                           <a:off x="0" y="0"/>
-                          <a:ext cx="5314950" cy="4152900"/>
+                          <a:ext cx="5351765" cy="8678385"/>
                         </a:xfrm>
                         <a:prstGeom prst="rect">
                           <a:avLst/>
@@ -552,7 +648,350 @@
                       </wps:spPr>
                       <wps:txbx>
                         <w:txbxContent>
-                          <w:p/>
+                          <w:p>
+                            <w:pPr>
+                              <w:keepNext/>
+                              <w:jc w:val="center"/>
+                            </w:pPr>
+                            <w:r>
+                              <w:rPr>
+                                <w:noProof/>
+                              </w:rPr>
+                              <w:drawing>
+                                <wp:inline distT="0" distB="0" distL="0" distR="0" wp14:anchorId="21D38109" wp14:editId="575BA581">
+                                  <wp:extent cx="3850875" cy="2025143"/>
+                                  <wp:effectExtent l="0" t="0" r="0" b="0"/>
+                                  <wp:docPr id="2" name="Picture 2"/>
+                                  <wp:cNvGraphicFramePr>
+                                    <a:graphicFrameLocks xmlns:a="http://schemas.openxmlformats.org/drawingml/2006/main" noChangeAspect="1"/>
+                                  </wp:cNvGraphicFramePr>
+                                  <a:graphic xmlns:a="http://schemas.openxmlformats.org/drawingml/2006/main">
+                                    <a:graphicData uri="http://schemas.openxmlformats.org/drawingml/2006/picture">
+                                      <pic:pic xmlns:pic="http://schemas.openxmlformats.org/drawingml/2006/picture">
+                                        <pic:nvPicPr>
+                                          <pic:cNvPr id="1" name=""/>
+                                          <pic:cNvPicPr/>
+                                        </pic:nvPicPr>
+                                        <pic:blipFill>
+                                          <a:blip r:embed="rId9"/>
+                                          <a:stretch>
+                                            <a:fillRect/>
+                                          </a:stretch>
+                                        </pic:blipFill>
+                                        <pic:spPr>
+                                          <a:xfrm>
+                                            <a:off x="0" y="0"/>
+                                            <a:ext cx="3892331" cy="2046944"/>
+                                          </a:xfrm>
+                                          <a:prstGeom prst="rect">
+                                            <a:avLst/>
+                                          </a:prstGeom>
+                                        </pic:spPr>
+                                      </pic:pic>
+                                    </a:graphicData>
+                                  </a:graphic>
+                                </wp:inline>
+                              </w:drawing>
+                            </w:r>
+                          </w:p>
+                          <w:p>
+                            <w:pPr>
+                              <w:pStyle w:val="Caption"/>
+                              <w:jc w:val="center"/>
+                              <w:rPr>
+                                <w:lang w:val="en-US"/>
+                              </w:rPr>
+                            </w:pPr>
+                            <w:r>
+                              <w:rPr>
+                                <w:lang w:val="en-US"/>
+                              </w:rPr>
+                              <w:t xml:space="preserve">Figure </w:t>
+                            </w:r>
+                            <w:r>
+                              <w:fldChar w:fldCharType="begin"/>
+                            </w:r>
+                            <w:r>
+                              <w:rPr>
+                                <w:lang w:val="en-US"/>
+                              </w:rPr>
+                              <w:instrText xml:space="preserve"> SEQ Figure \* ARABIC </w:instrText>
+                            </w:r>
+                            <w:r>
+                              <w:fldChar w:fldCharType="separate"/>
+                            </w:r>
+                            <w:r>
+                              <w:rPr>
+                                <w:noProof/>
+                                <w:lang w:val="en-US"/>
+                              </w:rPr>
+                              <w:t>2</w:t>
+                            </w:r>
+                            <w:r>
+                              <w:fldChar w:fldCharType="end"/>
+                            </w:r>
+                            <w:r>
+                              <w:rPr>
+                                <w:lang w:val="en-US"/>
+                              </w:rPr>
+                              <w:t>, electrical model L R</w:t>
+                            </w:r>
+                            <w:r>
+                              <w:rPr>
+                                <w:lang w:val="en-US"/>
+                              </w:rPr>
+                              <w:t xml:space="preserve"> block</w:t>
+                            </w:r>
+                          </w:p>
+                          <w:p>
+                            <w:pPr>
+                              <w:keepNext/>
+                              <w:jc w:val="center"/>
+                            </w:pPr>
+                            <w:r>
+                              <w:rPr>
+                                <w:noProof/>
+                              </w:rPr>
+                              <w:drawing>
+                                <wp:inline distT="0" distB="0" distL="0" distR="0" wp14:anchorId="510BDE16" wp14:editId="54F64063">
+                                  <wp:extent cx="3829075" cy="3152716"/>
+                                  <wp:effectExtent l="0" t="0" r="0" b="0"/>
+                                  <wp:docPr id="1" name="Picture 1"/>
+                                  <wp:cNvGraphicFramePr>
+                                    <a:graphicFrameLocks xmlns:a="http://schemas.openxmlformats.org/drawingml/2006/main" noChangeAspect="1"/>
+                                  </wp:cNvGraphicFramePr>
+                                  <a:graphic xmlns:a="http://schemas.openxmlformats.org/drawingml/2006/main">
+                                    <a:graphicData uri="http://schemas.openxmlformats.org/drawingml/2006/picture">
+                                      <pic:pic xmlns:pic="http://schemas.openxmlformats.org/drawingml/2006/picture">
+                                        <pic:nvPicPr>
+                                          <pic:cNvPr id="1" name=""/>
+                                          <pic:cNvPicPr/>
+                                        </pic:nvPicPr>
+                                        <pic:blipFill>
+                                          <a:blip r:embed="rId10"/>
+                                          <a:stretch>
+                                            <a:fillRect/>
+                                          </a:stretch>
+                                        </pic:blipFill>
+                                        <pic:spPr>
+                                          <a:xfrm>
+                                            <a:off x="0" y="0"/>
+                                            <a:ext cx="3895490" cy="3207400"/>
+                                          </a:xfrm>
+                                          <a:prstGeom prst="rect">
+                                            <a:avLst/>
+                                          </a:prstGeom>
+                                        </pic:spPr>
+                                      </pic:pic>
+                                    </a:graphicData>
+                                  </a:graphic>
+                                </wp:inline>
+                              </w:drawing>
+                            </w:r>
+                          </w:p>
+                          <w:p>
+                            <w:pPr>
+                              <w:pStyle w:val="Caption"/>
+                              <w:jc w:val="center"/>
+                            </w:pPr>
+                            <w:r>
+                              <w:t xml:space="preserve">Figure </w:t>
+                            </w:r>
+                            <w:fldSimple w:instr=" SEQ Figure \* ARABIC ">
+                              <w:r>
+                                <w:rPr>
+                                  <w:noProof/>
+                                </w:rPr>
+                                <w:t>3</w:t>
+                              </w:r>
+                            </w:fldSimple>
+                            <w:r>
+                              <w:t xml:space="preserve">, </w:t>
+                            </w:r>
+                            <w:proofErr w:type="spellStart"/>
+                            <w:r>
+                              <w:t>electromechanic</w:t>
+                            </w:r>
+                            <w:proofErr w:type="spellEnd"/>
+                            <w:r>
+                              <w:t xml:space="preserve"> </w:t>
+                            </w:r>
+                            <w:r>
+                              <w:t>conversión block</w:t>
+                            </w:r>
+                          </w:p>
+                          <w:p>
+                            <w:pPr>
+                              <w:keepNext/>
+                              <w:jc w:val="center"/>
+                            </w:pPr>
+                            <w:r>
+                              <w:rPr>
+                                <w:noProof/>
+                              </w:rPr>
+                              <w:drawing>
+                                <wp:inline distT="0" distB="0" distL="0" distR="0" wp14:anchorId="1E42FBF7" wp14:editId="5381C78F">
+                                  <wp:extent cx="2294588" cy="577811"/>
+                                  <wp:effectExtent l="0" t="0" r="0" b="0"/>
+                                  <wp:docPr id="3" name="Picture 3"/>
+                                  <wp:cNvGraphicFramePr>
+                                    <a:graphicFrameLocks xmlns:a="http://schemas.openxmlformats.org/drawingml/2006/main" noChangeAspect="1"/>
+                                  </wp:cNvGraphicFramePr>
+                                  <a:graphic xmlns:a="http://schemas.openxmlformats.org/drawingml/2006/main">
+                                    <a:graphicData uri="http://schemas.openxmlformats.org/drawingml/2006/picture">
+                                      <pic:pic xmlns:pic="http://schemas.openxmlformats.org/drawingml/2006/picture">
+                                        <pic:nvPicPr>
+                                          <pic:cNvPr id="1" name=""/>
+                                          <pic:cNvPicPr/>
+                                        </pic:nvPicPr>
+                                        <pic:blipFill>
+                                          <a:blip r:embed="rId11"/>
+                                          <a:stretch>
+                                            <a:fillRect/>
+                                          </a:stretch>
+                                        </pic:blipFill>
+                                        <pic:spPr>
+                                          <a:xfrm>
+                                            <a:off x="0" y="0"/>
+                                            <a:ext cx="2375576" cy="598205"/>
+                                          </a:xfrm>
+                                          <a:prstGeom prst="rect">
+                                            <a:avLst/>
+                                          </a:prstGeom>
+                                        </pic:spPr>
+                                      </pic:pic>
+                                    </a:graphicData>
+                                  </a:graphic>
+                                </wp:inline>
+                              </w:drawing>
+                            </w:r>
+                          </w:p>
+                          <w:p>
+                            <w:pPr>
+                              <w:pStyle w:val="Caption"/>
+                              <w:jc w:val="center"/>
+                              <w:rPr>
+                                <w:lang w:val="en-US"/>
+                              </w:rPr>
+                            </w:pPr>
+                            <w:r>
+                              <w:rPr>
+                                <w:lang w:val="en-US"/>
+                              </w:rPr>
+                              <w:t xml:space="preserve">Figure </w:t>
+                            </w:r>
+                            <w:r>
+                              <w:fldChar w:fldCharType="begin"/>
+                            </w:r>
+                            <w:r>
+                              <w:rPr>
+                                <w:lang w:val="en-US"/>
+                              </w:rPr>
+                              <w:instrText xml:space="preserve"> SEQ Figure \* ARABIC </w:instrText>
+                            </w:r>
+                            <w:r>
+                              <w:fldChar w:fldCharType="separate"/>
+                            </w:r>
+                            <w:r>
+                              <w:rPr>
+                                <w:noProof/>
+                                <w:lang w:val="en-US"/>
+                              </w:rPr>
+                              <w:t>4</w:t>
+                            </w:r>
+                            <w:r>
+                              <w:fldChar w:fldCharType="end"/>
+                            </w:r>
+                            <w:r>
+                              <w:rPr>
+                                <w:lang w:val="en-US"/>
+                              </w:rPr>
+                              <w:t xml:space="preserve">, detail of interpreted </w:t>
+                            </w:r>
+                            <w:proofErr w:type="spellStart"/>
+                            <w:r>
+                              <w:rPr>
+                                <w:lang w:val="en-US"/>
+                              </w:rPr>
+                              <w:t>matlab</w:t>
+                            </w:r>
+                            <w:proofErr w:type="spellEnd"/>
+                            <w:r>
+                              <w:rPr>
+                                <w:lang w:val="en-US"/>
+                              </w:rPr>
+                              <w:t xml:space="preserve"> function for mechanic torque calculation</w:t>
+                            </w:r>
+                            <w:r>
+                              <w:rPr>
+                                <w:lang w:val="en-US"/>
+                              </w:rPr>
+                              <w:t xml:space="preserve"> from </w:t>
+                            </w:r>
+                            <w:proofErr w:type="spellStart"/>
+                            <w:r>
+                              <w:rPr>
+                                <w:lang w:val="en-US"/>
+                              </w:rPr>
+                              <w:t>Idq</w:t>
+                            </w:r>
+                            <w:proofErr w:type="spellEnd"/>
+                          </w:p>
+                          <w:p>
+                            <w:pPr>
+                              <w:jc w:val="center"/>
+                              <w:rPr>
+                                <w:lang w:val="en-US"/>
+                              </w:rPr>
+                            </w:pPr>
+                          </w:p>
+                          <w:p>
+                            <w:pPr>
+                              <w:jc w:val="center"/>
+                              <w:rPr>
+                                <w:lang w:val="en-US"/>
+                              </w:rPr>
+                            </w:pPr>
+                          </w:p>
+                          <w:p>
+                            <w:pPr>
+                              <w:jc w:val="center"/>
+                              <w:rPr>
+                                <w:lang w:val="en-US"/>
+                              </w:rPr>
+                            </w:pPr>
+                          </w:p>
+                          <w:p>
+                            <w:pPr>
+                              <w:jc w:val="center"/>
+                              <w:rPr>
+                                <w:lang w:val="en-US"/>
+                              </w:rPr>
+                            </w:pPr>
+                          </w:p>
+                          <w:p>
+                            <w:pPr>
+                              <w:jc w:val="center"/>
+                              <w:rPr>
+                                <w:lang w:val="en-US"/>
+                              </w:rPr>
+                            </w:pPr>
+                          </w:p>
+                          <w:p>
+                            <w:pPr>
+                              <w:jc w:val="center"/>
+                              <w:rPr>
+                                <w:lang w:val="en-US"/>
+                              </w:rPr>
+                            </w:pPr>
+                          </w:p>
+                          <w:p>
+                            <w:pPr>
+                              <w:rPr>
+                                <w:lang w:val="en-US"/>
+                              </w:rPr>
+                            </w:pPr>
+                          </w:p>
                         </w:txbxContent>
                       </wps:txbx>
                       <wps:bodyPr rot="0" spcFirstLastPara="0" vertOverflow="overflow" horzOverflow="overflow" vert="horz" wrap="square" lIns="91440" tIns="45720" rIns="91440" bIns="45720" numCol="1" spcCol="0" rtlCol="0" fromWordArt="0" anchor="t" anchorCtr="0" forceAA="0" compatLnSpc="1">
@@ -573,10 +1012,353 @@
                 <v:stroke joinstyle="miter"/>
                 <v:path gradientshapeok="t" o:connecttype="rect"/>
               </v:shapetype>
-              <v:shape id="Cuadro de texto 9" o:spid="_x0000_s1026" type="#_x0000_t202" style="width:418.5pt;height:327pt;visibility:visible;mso-wrap-style:square;mso-left-percent:-10001;mso-top-percent:-10001;mso-position-horizontal:absolute;mso-position-horizontal-relative:char;mso-position-vertical:absolute;mso-position-vertical-relative:line;mso-left-percent:-10001;mso-top-percent:-10001;v-text-anchor:top" o:gfxdata="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" fillcolor="white [3201]" strokeweight=".5pt">
+              <v:shape id="Cuadro de texto 9" o:spid="_x0000_s1026" type="#_x0000_t202" style="width:421.4pt;height:683.35pt;visibility:visible;mso-wrap-style:square;mso-left-percent:-10001;mso-top-percent:-10001;mso-position-horizontal:absolute;mso-position-horizontal-relative:char;mso-position-vertical:absolute;mso-position-vertical-relative:line;mso-left-percent:-10001;mso-top-percent:-10001;v-text-anchor:top" o:gfxdata="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" fillcolor="white [3201]" strokeweight=".5pt">
                 <v:textbox>
                   <w:txbxContent>
-                    <w:p/>
+                    <w:p>
+                      <w:pPr>
+                        <w:keepNext/>
+                        <w:jc w:val="center"/>
+                      </w:pPr>
+                      <w:r>
+                        <w:rPr>
+                          <w:noProof/>
+                        </w:rPr>
+                        <w:drawing>
+                          <wp:inline distT="0" distB="0" distL="0" distR="0" wp14:anchorId="21D38109" wp14:editId="575BA581">
+                            <wp:extent cx="3850875" cy="2025143"/>
+                            <wp:effectExtent l="0" t="0" r="0" b="0"/>
+                            <wp:docPr id="2" name="Picture 2"/>
+                            <wp:cNvGraphicFramePr>
+                              <a:graphicFrameLocks xmlns:a="http://schemas.openxmlformats.org/drawingml/2006/main" noChangeAspect="1"/>
+                            </wp:cNvGraphicFramePr>
+                            <a:graphic xmlns:a="http://schemas.openxmlformats.org/drawingml/2006/main">
+                              <a:graphicData uri="http://schemas.openxmlformats.org/drawingml/2006/picture">
+                                <pic:pic xmlns:pic="http://schemas.openxmlformats.org/drawingml/2006/picture">
+                                  <pic:nvPicPr>
+                                    <pic:cNvPr id="1" name=""/>
+                                    <pic:cNvPicPr/>
+                                  </pic:nvPicPr>
+                                  <pic:blipFill>
+                                    <a:blip r:embed="rId9"/>
+                                    <a:stretch>
+                                      <a:fillRect/>
+                                    </a:stretch>
+                                  </pic:blipFill>
+                                  <pic:spPr>
+                                    <a:xfrm>
+                                      <a:off x="0" y="0"/>
+                                      <a:ext cx="3892331" cy="2046944"/>
+                                    </a:xfrm>
+                                    <a:prstGeom prst="rect">
+                                      <a:avLst/>
+                                    </a:prstGeom>
+                                  </pic:spPr>
+                                </pic:pic>
+                              </a:graphicData>
+                            </a:graphic>
+                          </wp:inline>
+                        </w:drawing>
+                      </w:r>
+                    </w:p>
+                    <w:p>
+                      <w:pPr>
+                        <w:pStyle w:val="Caption"/>
+                        <w:jc w:val="center"/>
+                        <w:rPr>
+                          <w:lang w:val="en-US"/>
+                        </w:rPr>
+                      </w:pPr>
+                      <w:r>
+                        <w:rPr>
+                          <w:lang w:val="en-US"/>
+                        </w:rPr>
+                        <w:t xml:space="preserve">Figure </w:t>
+                      </w:r>
+                      <w:r>
+                        <w:fldChar w:fldCharType="begin"/>
+                      </w:r>
+                      <w:r>
+                        <w:rPr>
+                          <w:lang w:val="en-US"/>
+                        </w:rPr>
+                        <w:instrText xml:space="preserve"> SEQ Figure \* ARABIC </w:instrText>
+                      </w:r>
+                      <w:r>
+                        <w:fldChar w:fldCharType="separate"/>
+                      </w:r>
+                      <w:r>
+                        <w:rPr>
+                          <w:noProof/>
+                          <w:lang w:val="en-US"/>
+                        </w:rPr>
+                        <w:t>2</w:t>
+                      </w:r>
+                      <w:r>
+                        <w:fldChar w:fldCharType="end"/>
+                      </w:r>
+                      <w:r>
+                        <w:rPr>
+                          <w:lang w:val="en-US"/>
+                        </w:rPr>
+                        <w:t>, electrical model L R</w:t>
+                      </w:r>
+                      <w:r>
+                        <w:rPr>
+                          <w:lang w:val="en-US"/>
+                        </w:rPr>
+                        <w:t xml:space="preserve"> block</w:t>
+                      </w:r>
+                    </w:p>
+                    <w:p>
+                      <w:pPr>
+                        <w:keepNext/>
+                        <w:jc w:val="center"/>
+                      </w:pPr>
+                      <w:r>
+                        <w:rPr>
+                          <w:noProof/>
+                        </w:rPr>
+                        <w:drawing>
+                          <wp:inline distT="0" distB="0" distL="0" distR="0" wp14:anchorId="510BDE16" wp14:editId="54F64063">
+                            <wp:extent cx="3829075" cy="3152716"/>
+                            <wp:effectExtent l="0" t="0" r="0" b="0"/>
+                            <wp:docPr id="1" name="Picture 1"/>
+                            <wp:cNvGraphicFramePr>
+                              <a:graphicFrameLocks xmlns:a="http://schemas.openxmlformats.org/drawingml/2006/main" noChangeAspect="1"/>
+                            </wp:cNvGraphicFramePr>
+                            <a:graphic xmlns:a="http://schemas.openxmlformats.org/drawingml/2006/main">
+                              <a:graphicData uri="http://schemas.openxmlformats.org/drawingml/2006/picture">
+                                <pic:pic xmlns:pic="http://schemas.openxmlformats.org/drawingml/2006/picture">
+                                  <pic:nvPicPr>
+                                    <pic:cNvPr id="1" name=""/>
+                                    <pic:cNvPicPr/>
+                                  </pic:nvPicPr>
+                                  <pic:blipFill>
+                                    <a:blip r:embed="rId10"/>
+                                    <a:stretch>
+                                      <a:fillRect/>
+                                    </a:stretch>
+                                  </pic:blipFill>
+                                  <pic:spPr>
+                                    <a:xfrm>
+                                      <a:off x="0" y="0"/>
+                                      <a:ext cx="3895490" cy="3207400"/>
+                                    </a:xfrm>
+                                    <a:prstGeom prst="rect">
+                                      <a:avLst/>
+                                    </a:prstGeom>
+                                  </pic:spPr>
+                                </pic:pic>
+                              </a:graphicData>
+                            </a:graphic>
+                          </wp:inline>
+                        </w:drawing>
+                      </w:r>
+                    </w:p>
+                    <w:p>
+                      <w:pPr>
+                        <w:pStyle w:val="Caption"/>
+                        <w:jc w:val="center"/>
+                      </w:pPr>
+                      <w:r>
+                        <w:t xml:space="preserve">Figure </w:t>
+                      </w:r>
+                      <w:fldSimple w:instr=" SEQ Figure \* ARABIC ">
+                        <w:r>
+                          <w:rPr>
+                            <w:noProof/>
+                          </w:rPr>
+                          <w:t>3</w:t>
+                        </w:r>
+                      </w:fldSimple>
+                      <w:r>
+                        <w:t xml:space="preserve">, </w:t>
+                      </w:r>
+                      <w:proofErr w:type="spellStart"/>
+                      <w:r>
+                        <w:t>electromechanic</w:t>
+                      </w:r>
+                      <w:proofErr w:type="spellEnd"/>
+                      <w:r>
+                        <w:t xml:space="preserve"> </w:t>
+                      </w:r>
+                      <w:r>
+                        <w:t>conversión block</w:t>
+                      </w:r>
+                    </w:p>
+                    <w:p>
+                      <w:pPr>
+                        <w:keepNext/>
+                        <w:jc w:val="center"/>
+                      </w:pPr>
+                      <w:r>
+                        <w:rPr>
+                          <w:noProof/>
+                        </w:rPr>
+                        <w:drawing>
+                          <wp:inline distT="0" distB="0" distL="0" distR="0" wp14:anchorId="1E42FBF7" wp14:editId="5381C78F">
+                            <wp:extent cx="2294588" cy="577811"/>
+                            <wp:effectExtent l="0" t="0" r="0" b="0"/>
+                            <wp:docPr id="3" name="Picture 3"/>
+                            <wp:cNvGraphicFramePr>
+                              <a:graphicFrameLocks xmlns:a="http://schemas.openxmlformats.org/drawingml/2006/main" noChangeAspect="1"/>
+                            </wp:cNvGraphicFramePr>
+                            <a:graphic xmlns:a="http://schemas.openxmlformats.org/drawingml/2006/main">
+                              <a:graphicData uri="http://schemas.openxmlformats.org/drawingml/2006/picture">
+                                <pic:pic xmlns:pic="http://schemas.openxmlformats.org/drawingml/2006/picture">
+                                  <pic:nvPicPr>
+                                    <pic:cNvPr id="1" name=""/>
+                                    <pic:cNvPicPr/>
+                                  </pic:nvPicPr>
+                                  <pic:blipFill>
+                                    <a:blip r:embed="rId11"/>
+                                    <a:stretch>
+                                      <a:fillRect/>
+                                    </a:stretch>
+                                  </pic:blipFill>
+                                  <pic:spPr>
+                                    <a:xfrm>
+                                      <a:off x="0" y="0"/>
+                                      <a:ext cx="2375576" cy="598205"/>
+                                    </a:xfrm>
+                                    <a:prstGeom prst="rect">
+                                      <a:avLst/>
+                                    </a:prstGeom>
+                                  </pic:spPr>
+                                </pic:pic>
+                              </a:graphicData>
+                            </a:graphic>
+                          </wp:inline>
+                        </w:drawing>
+                      </w:r>
+                    </w:p>
+                    <w:p>
+                      <w:pPr>
+                        <w:pStyle w:val="Caption"/>
+                        <w:jc w:val="center"/>
+                        <w:rPr>
+                          <w:lang w:val="en-US"/>
+                        </w:rPr>
+                      </w:pPr>
+                      <w:r>
+                        <w:rPr>
+                          <w:lang w:val="en-US"/>
+                        </w:rPr>
+                        <w:t xml:space="preserve">Figure </w:t>
+                      </w:r>
+                      <w:r>
+                        <w:fldChar w:fldCharType="begin"/>
+                      </w:r>
+                      <w:r>
+                        <w:rPr>
+                          <w:lang w:val="en-US"/>
+                        </w:rPr>
+                        <w:instrText xml:space="preserve"> SEQ Figure \* ARABIC </w:instrText>
+                      </w:r>
+                      <w:r>
+                        <w:fldChar w:fldCharType="separate"/>
+                      </w:r>
+                      <w:r>
+                        <w:rPr>
+                          <w:noProof/>
+                          <w:lang w:val="en-US"/>
+                        </w:rPr>
+                        <w:t>4</w:t>
+                      </w:r>
+                      <w:r>
+                        <w:fldChar w:fldCharType="end"/>
+                      </w:r>
+                      <w:r>
+                        <w:rPr>
+                          <w:lang w:val="en-US"/>
+                        </w:rPr>
+                        <w:t xml:space="preserve">, detail of interpreted </w:t>
+                      </w:r>
+                      <w:proofErr w:type="spellStart"/>
+                      <w:r>
+                        <w:rPr>
+                          <w:lang w:val="en-US"/>
+                        </w:rPr>
+                        <w:t>matlab</w:t>
+                      </w:r>
+                      <w:proofErr w:type="spellEnd"/>
+                      <w:r>
+                        <w:rPr>
+                          <w:lang w:val="en-US"/>
+                        </w:rPr>
+                        <w:t xml:space="preserve"> function for mechanic torque calculation</w:t>
+                      </w:r>
+                      <w:r>
+                        <w:rPr>
+                          <w:lang w:val="en-US"/>
+                        </w:rPr>
+                        <w:t xml:space="preserve"> from </w:t>
+                      </w:r>
+                      <w:proofErr w:type="spellStart"/>
+                      <w:r>
+                        <w:rPr>
+                          <w:lang w:val="en-US"/>
+                        </w:rPr>
+                        <w:t>Idq</w:t>
+                      </w:r>
+                      <w:proofErr w:type="spellEnd"/>
+                    </w:p>
+                    <w:p>
+                      <w:pPr>
+                        <w:jc w:val="center"/>
+                        <w:rPr>
+                          <w:lang w:val="en-US"/>
+                        </w:rPr>
+                      </w:pPr>
+                    </w:p>
+                    <w:p>
+                      <w:pPr>
+                        <w:jc w:val="center"/>
+                        <w:rPr>
+                          <w:lang w:val="en-US"/>
+                        </w:rPr>
+                      </w:pPr>
+                    </w:p>
+                    <w:p>
+                      <w:pPr>
+                        <w:jc w:val="center"/>
+                        <w:rPr>
+                          <w:lang w:val="en-US"/>
+                        </w:rPr>
+                      </w:pPr>
+                    </w:p>
+                    <w:p>
+                      <w:pPr>
+                        <w:jc w:val="center"/>
+                        <w:rPr>
+                          <w:lang w:val="en-US"/>
+                        </w:rPr>
+                      </w:pPr>
+                    </w:p>
+                    <w:p>
+                      <w:pPr>
+                        <w:jc w:val="center"/>
+                        <w:rPr>
+                          <w:lang w:val="en-US"/>
+                        </w:rPr>
+                      </w:pPr>
+                    </w:p>
+                    <w:p>
+                      <w:pPr>
+                        <w:jc w:val="center"/>
+                        <w:rPr>
+                          <w:lang w:val="en-US"/>
+                        </w:rPr>
+                      </w:pPr>
+                    </w:p>
+                    <w:p>
+                      <w:pPr>
+                        <w:rPr>
+                          <w:lang w:val="en-US"/>
+                        </w:rPr>
+                      </w:pPr>
+                    </w:p>
                   </w:txbxContent>
                 </v:textbox>
                 <w10:anchorlock/>
@@ -588,7 +1370,7 @@
     </w:p>
     <w:p>
       <w:pPr>
-        <w:pStyle w:val="Prrafodelista"/>
+        <w:pStyle w:val="ListParagraph"/>
         <w:numPr>
           <w:ilvl w:val="0"/>
           <w:numId w:val="1"/>
@@ -619,8 +1401,8 @@
         <mc:AlternateContent>
           <mc:Choice Requires="wps">
             <w:drawing>
-              <wp:inline distT="0" distB="0" distL="0" distR="0" wp14:anchorId="7A216704" wp14:editId="675BF3A8">
-                <wp:extent cx="5314950" cy="3848100"/>
+              <wp:inline distT="0" distB="0" distL="0" distR="0" wp14:anchorId="7A216704" wp14:editId="107E2C76">
+                <wp:extent cx="5314950" cy="8305800"/>
                 <wp:effectExtent l="0" t="0" r="19050" b="19050"/>
                 <wp:docPr id="10" name="Cuadro de texto 10"/>
                 <wp:cNvGraphicFramePr/>
@@ -631,7 +1413,7 @@
                       <wps:spPr>
                         <a:xfrm>
                           <a:off x="0" y="0"/>
-                          <a:ext cx="5314950" cy="3848100"/>
+                          <a:ext cx="5314950" cy="8305800"/>
                         </a:xfrm>
                         <a:prstGeom prst="rect">
                           <a:avLst/>
@@ -649,9 +1431,260 @@
                         <w:txbxContent>
                           <w:p>
                             <w:pPr>
+                              <w:keepNext/>
+                              <w:rPr>
+                                <w:lang w:val="en-US"/>
+                              </w:rPr>
+                            </w:pPr>
+                          </w:p>
+                          <w:p>
+                            <w:pPr>
+                              <w:keepNext/>
+                            </w:pPr>
+                            <w:r>
+                              <w:rPr>
+                                <w:noProof/>
+                              </w:rPr>
+                              <w:drawing>
+                                <wp:inline distT="0" distB="0" distL="0" distR="0" wp14:anchorId="06674172" wp14:editId="265652B7">
+                                  <wp:extent cx="5200650" cy="1881950"/>
+                                  <wp:effectExtent l="0" t="0" r="0" b="4445"/>
+                                  <wp:docPr id="5" name="Picture 5"/>
+                                  <wp:cNvGraphicFramePr>
+                                    <a:graphicFrameLocks xmlns:a="http://schemas.openxmlformats.org/drawingml/2006/main" noChangeAspect="1"/>
+                                  </wp:cNvGraphicFramePr>
+                                  <a:graphic xmlns:a="http://schemas.openxmlformats.org/drawingml/2006/main">
+                                    <a:graphicData uri="http://schemas.openxmlformats.org/drawingml/2006/picture">
+                                      <pic:pic xmlns:pic="http://schemas.openxmlformats.org/drawingml/2006/picture">
+                                        <pic:nvPicPr>
+                                          <pic:cNvPr id="1" name=""/>
+                                          <pic:cNvPicPr/>
+                                        </pic:nvPicPr>
+                                        <pic:blipFill>
+                                          <a:blip r:embed="rId12"/>
+                                          <a:stretch>
+                                            <a:fillRect/>
+                                          </a:stretch>
+                                        </pic:blipFill>
+                                        <pic:spPr>
+                                          <a:xfrm>
+                                            <a:off x="0" y="0"/>
+                                            <a:ext cx="5229607" cy="1892428"/>
+                                          </a:xfrm>
+                                          <a:prstGeom prst="rect">
+                                            <a:avLst/>
+                                          </a:prstGeom>
+                                        </pic:spPr>
+                                      </pic:pic>
+                                    </a:graphicData>
+                                  </a:graphic>
+                                </wp:inline>
+                              </w:drawing>
+                            </w:r>
+                          </w:p>
+                          <w:p>
+                            <w:pPr>
+                              <w:pStyle w:val="Caption"/>
+                              <w:jc w:val="center"/>
+                              <w:rPr>
+                                <w:lang w:val="en-US"/>
+                              </w:rPr>
+                            </w:pPr>
+                            <w:r>
+                              <w:rPr>
+                                <w:lang w:val="en-US"/>
+                              </w:rPr>
+                              <w:t xml:space="preserve">Figure </w:t>
+                            </w:r>
+                            <w:r>
+                              <w:fldChar w:fldCharType="begin"/>
+                            </w:r>
+                            <w:r>
+                              <w:rPr>
+                                <w:lang w:val="en-US"/>
+                              </w:rPr>
+                              <w:instrText xml:space="preserve"> SEQ Figure \* ARABIC </w:instrText>
+                            </w:r>
+                            <w:r>
+                              <w:fldChar w:fldCharType="separate"/>
+                            </w:r>
+                            <w:r>
+                              <w:rPr>
+                                <w:noProof/>
+                                <w:lang w:val="en-US"/>
+                              </w:rPr>
+                              <w:t>5</w:t>
+                            </w:r>
+                            <w:r>
+                              <w:fldChar w:fldCharType="end"/>
+                            </w:r>
+                            <w:r>
+                              <w:rPr>
+                                <w:lang w:val="en-US"/>
+                              </w:rPr>
+                              <w:t>, current control with</w:t>
+                            </w:r>
+                            <w:r>
+                              <w:rPr>
+                                <w:lang w:val="en-US"/>
+                              </w:rPr>
+                              <w:t xml:space="preserve"> current and voltage saturators disabled (</w:t>
+                            </w:r>
+                            <w:proofErr w:type="spellStart"/>
+                            <w:r>
+                              <w:rPr>
+                                <w:lang w:val="en-US"/>
+                              </w:rPr>
+                              <w:t>antiwindup</w:t>
+                            </w:r>
+                            <w:proofErr w:type="spellEnd"/>
+                            <w:r>
+                              <w:rPr>
+                                <w:lang w:val="en-US"/>
+                              </w:rPr>
+                              <w:t xml:space="preserve"> </w:t>
+                            </w:r>
+                            <w:r>
+                              <w:rPr>
+                                <w:lang w:val="en-US"/>
+                              </w:rPr>
+                              <w:t>also disabled</w:t>
+                            </w:r>
+                            <w:r>
+                              <w:rPr>
+                                <w:lang w:val="en-US"/>
+                              </w:rPr>
+                              <w:t>)</w:t>
+                            </w:r>
+                          </w:p>
+                          <w:p>
+                            <w:pPr>
+                              <w:rPr>
+                                <w:lang w:val="en-US"/>
+                              </w:rPr>
+                            </w:pPr>
+                          </w:p>
+                          <w:p>
+                            <w:pPr>
+                              <w:rPr>
+                                <w:lang w:val="en-US"/>
+                              </w:rPr>
+                            </w:pPr>
+                          </w:p>
+                          <w:p>
+                            <w:pPr>
+                              <w:keepNext/>
+                            </w:pPr>
+                            <w:r>
+                              <w:rPr>
+                                <w:noProof/>
+                              </w:rPr>
+                              <w:drawing>
+                                <wp:inline distT="0" distB="0" distL="0" distR="0" wp14:anchorId="33CC6834" wp14:editId="43FA68FC">
+                                  <wp:extent cx="5125720" cy="1412875"/>
+                                  <wp:effectExtent l="0" t="0" r="0" b="0"/>
+                                  <wp:docPr id="6" name="Picture 6"/>
+                                  <wp:cNvGraphicFramePr>
+                                    <a:graphicFrameLocks xmlns:a="http://schemas.openxmlformats.org/drawingml/2006/main" noChangeAspect="1"/>
+                                  </wp:cNvGraphicFramePr>
+                                  <a:graphic xmlns:a="http://schemas.openxmlformats.org/drawingml/2006/main">
+                                    <a:graphicData uri="http://schemas.openxmlformats.org/drawingml/2006/picture">
+                                      <pic:pic xmlns:pic="http://schemas.openxmlformats.org/drawingml/2006/picture">
+                                        <pic:nvPicPr>
+                                          <pic:cNvPr id="1" name=""/>
+                                          <pic:cNvPicPr/>
+                                        </pic:nvPicPr>
+                                        <pic:blipFill>
+                                          <a:blip r:embed="rId13"/>
+                                          <a:stretch>
+                                            <a:fillRect/>
+                                          </a:stretch>
+                                        </pic:blipFill>
+                                        <pic:spPr>
+                                          <a:xfrm>
+                                            <a:off x="0" y="0"/>
+                                            <a:ext cx="5125720" cy="1412875"/>
+                                          </a:xfrm>
+                                          <a:prstGeom prst="rect">
+                                            <a:avLst/>
+                                          </a:prstGeom>
+                                        </pic:spPr>
+                                      </pic:pic>
+                                    </a:graphicData>
+                                  </a:graphic>
+                                </wp:inline>
+                              </w:drawing>
+                            </w:r>
+                          </w:p>
+                          <w:p>
+                            <w:pPr>
+                              <w:pStyle w:val="Caption"/>
+                              <w:jc w:val="center"/>
+                              <w:rPr>
+                                <w:lang w:val="en-US"/>
+                              </w:rPr>
+                            </w:pPr>
+                            <w:r>
+                              <w:rPr>
+                                <w:lang w:val="en-US"/>
+                              </w:rPr>
+                              <w:t xml:space="preserve">Figure </w:t>
+                            </w:r>
+                            <w:r>
+                              <w:fldChar w:fldCharType="begin"/>
+                            </w:r>
+                            <w:r>
+                              <w:rPr>
+                                <w:lang w:val="en-US"/>
+                              </w:rPr>
+                              <w:instrText xml:space="preserve"> SEQ Figure \* ARABIC </w:instrText>
+                            </w:r>
+                            <w:r>
+                              <w:fldChar w:fldCharType="separate"/>
+                            </w:r>
+                            <w:r>
+                              <w:rPr>
+                                <w:noProof/>
+                                <w:lang w:val="en-US"/>
+                              </w:rPr>
+                              <w:t>6</w:t>
+                            </w:r>
+                            <w:r>
+                              <w:fldChar w:fldCharType="end"/>
+                            </w:r>
+                            <w:r>
+                              <w:rPr>
+                                <w:lang w:val="en-US"/>
+                              </w:rPr>
+                              <w:t>, speed control, no s</w:t>
+                            </w:r>
+                            <w:r>
+                              <w:rPr>
+                                <w:lang w:val="en-US"/>
+                              </w:rPr>
+                              <w:t>aturation</w:t>
+                            </w:r>
+                          </w:p>
+                          <w:p>
+                            <w:pPr>
+                              <w:rPr>
+                                <w:lang w:val="en-US"/>
+                              </w:rPr>
+                            </w:pPr>
+                          </w:p>
+                          <w:p>
+                            <w:pPr>
+                              <w:rPr>
+                                <w:lang w:val="en-US"/>
+                              </w:rPr>
+                            </w:pPr>
+                          </w:p>
+                          <w:p>
+                            <w:pPr>
                               <w:rPr>
                                 <w:rFonts w:eastAsiaTheme="minorEastAsia"/>
                                 <w:b/>
+                                <w:lang w:val="en-US"/>
                               </w:rPr>
                             </w:pPr>
                           </w:p>
@@ -671,14 +1704,265 @@
           </mc:Choice>
           <mc:Fallback>
             <w:pict>
-              <v:shape w14:anchorId="7A216704" id="Cuadro de texto 10" o:spid="_x0000_s1027" type="#_x0000_t202" style="width:418.5pt;height:303pt;visibility:visible;mso-wrap-style:square;mso-left-percent:-10001;mso-top-percent:-10001;mso-position-horizontal:absolute;mso-position-horizontal-relative:char;mso-position-vertical:absolute;mso-position-vertical-relative:line;mso-left-percent:-10001;mso-top-percent:-10001;v-text-anchor:top" o:gfxdata="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" fillcolor="white [3201]" strokeweight=".5pt">
+              <v:shape w14:anchorId="7A216704" id="Cuadro de texto 10" o:spid="_x0000_s1027" type="#_x0000_t202" style="width:418.5pt;height:654pt;visibility:visible;mso-wrap-style:square;mso-left-percent:-10001;mso-top-percent:-10001;mso-position-horizontal:absolute;mso-position-horizontal-relative:char;mso-position-vertical:absolute;mso-position-vertical-relative:line;mso-left-percent:-10001;mso-top-percent:-10001;v-text-anchor:top" o:gfxdata="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" fillcolor="white [3201]" strokeweight=".5pt">
                 <v:textbox>
                   <w:txbxContent>
                     <w:p>
                       <w:pPr>
+                        <w:keepNext/>
+                        <w:rPr>
+                          <w:lang w:val="en-US"/>
+                        </w:rPr>
+                      </w:pPr>
+                    </w:p>
+                    <w:p>
+                      <w:pPr>
+                        <w:keepNext/>
+                      </w:pPr>
+                      <w:r>
+                        <w:rPr>
+                          <w:noProof/>
+                        </w:rPr>
+                        <w:drawing>
+                          <wp:inline distT="0" distB="0" distL="0" distR="0" wp14:anchorId="06674172" wp14:editId="265652B7">
+                            <wp:extent cx="5200650" cy="1881950"/>
+                            <wp:effectExtent l="0" t="0" r="0" b="4445"/>
+                            <wp:docPr id="5" name="Picture 5"/>
+                            <wp:cNvGraphicFramePr>
+                              <a:graphicFrameLocks xmlns:a="http://schemas.openxmlformats.org/drawingml/2006/main" noChangeAspect="1"/>
+                            </wp:cNvGraphicFramePr>
+                            <a:graphic xmlns:a="http://schemas.openxmlformats.org/drawingml/2006/main">
+                              <a:graphicData uri="http://schemas.openxmlformats.org/drawingml/2006/picture">
+                                <pic:pic xmlns:pic="http://schemas.openxmlformats.org/drawingml/2006/picture">
+                                  <pic:nvPicPr>
+                                    <pic:cNvPr id="1" name=""/>
+                                    <pic:cNvPicPr/>
+                                  </pic:nvPicPr>
+                                  <pic:blipFill>
+                                    <a:blip r:embed="rId12"/>
+                                    <a:stretch>
+                                      <a:fillRect/>
+                                    </a:stretch>
+                                  </pic:blipFill>
+                                  <pic:spPr>
+                                    <a:xfrm>
+                                      <a:off x="0" y="0"/>
+                                      <a:ext cx="5229607" cy="1892428"/>
+                                    </a:xfrm>
+                                    <a:prstGeom prst="rect">
+                                      <a:avLst/>
+                                    </a:prstGeom>
+                                  </pic:spPr>
+                                </pic:pic>
+                              </a:graphicData>
+                            </a:graphic>
+                          </wp:inline>
+                        </w:drawing>
+                      </w:r>
+                    </w:p>
+                    <w:p>
+                      <w:pPr>
+                        <w:pStyle w:val="Caption"/>
+                        <w:jc w:val="center"/>
+                        <w:rPr>
+                          <w:lang w:val="en-US"/>
+                        </w:rPr>
+                      </w:pPr>
+                      <w:r>
+                        <w:rPr>
+                          <w:lang w:val="en-US"/>
+                        </w:rPr>
+                        <w:t xml:space="preserve">Figure </w:t>
+                      </w:r>
+                      <w:r>
+                        <w:fldChar w:fldCharType="begin"/>
+                      </w:r>
+                      <w:r>
+                        <w:rPr>
+                          <w:lang w:val="en-US"/>
+                        </w:rPr>
+                        <w:instrText xml:space="preserve"> SEQ Figure \* ARABIC </w:instrText>
+                      </w:r>
+                      <w:r>
+                        <w:fldChar w:fldCharType="separate"/>
+                      </w:r>
+                      <w:r>
+                        <w:rPr>
+                          <w:noProof/>
+                          <w:lang w:val="en-US"/>
+                        </w:rPr>
+                        <w:t>5</w:t>
+                      </w:r>
+                      <w:r>
+                        <w:fldChar w:fldCharType="end"/>
+                      </w:r>
+                      <w:r>
+                        <w:rPr>
+                          <w:lang w:val="en-US"/>
+                        </w:rPr>
+                        <w:t>, current control with</w:t>
+                      </w:r>
+                      <w:r>
+                        <w:rPr>
+                          <w:lang w:val="en-US"/>
+                        </w:rPr>
+                        <w:t xml:space="preserve"> current and voltage saturators disabled (</w:t>
+                      </w:r>
+                      <w:proofErr w:type="spellStart"/>
+                      <w:r>
+                        <w:rPr>
+                          <w:lang w:val="en-US"/>
+                        </w:rPr>
+                        <w:t>antiwindup</w:t>
+                      </w:r>
+                      <w:proofErr w:type="spellEnd"/>
+                      <w:r>
+                        <w:rPr>
+                          <w:lang w:val="en-US"/>
+                        </w:rPr>
+                        <w:t xml:space="preserve"> </w:t>
+                      </w:r>
+                      <w:r>
+                        <w:rPr>
+                          <w:lang w:val="en-US"/>
+                        </w:rPr>
+                        <w:t>also disabled</w:t>
+                      </w:r>
+                      <w:r>
+                        <w:rPr>
+                          <w:lang w:val="en-US"/>
+                        </w:rPr>
+                        <w:t>)</w:t>
+                      </w:r>
+                    </w:p>
+                    <w:p>
+                      <w:pPr>
+                        <w:rPr>
+                          <w:lang w:val="en-US"/>
+                        </w:rPr>
+                      </w:pPr>
+                    </w:p>
+                    <w:p>
+                      <w:pPr>
+                        <w:rPr>
+                          <w:lang w:val="en-US"/>
+                        </w:rPr>
+                      </w:pPr>
+                    </w:p>
+                    <w:p>
+                      <w:pPr>
+                        <w:keepNext/>
+                      </w:pPr>
+                      <w:r>
+                        <w:rPr>
+                          <w:noProof/>
+                        </w:rPr>
+                        <w:drawing>
+                          <wp:inline distT="0" distB="0" distL="0" distR="0" wp14:anchorId="33CC6834" wp14:editId="43FA68FC">
+                            <wp:extent cx="5125720" cy="1412875"/>
+                            <wp:effectExtent l="0" t="0" r="0" b="0"/>
+                            <wp:docPr id="6" name="Picture 6"/>
+                            <wp:cNvGraphicFramePr>
+                              <a:graphicFrameLocks xmlns:a="http://schemas.openxmlformats.org/drawingml/2006/main" noChangeAspect="1"/>
+                            </wp:cNvGraphicFramePr>
+                            <a:graphic xmlns:a="http://schemas.openxmlformats.org/drawingml/2006/main">
+                              <a:graphicData uri="http://schemas.openxmlformats.org/drawingml/2006/picture">
+                                <pic:pic xmlns:pic="http://schemas.openxmlformats.org/drawingml/2006/picture">
+                                  <pic:nvPicPr>
+                                    <pic:cNvPr id="1" name=""/>
+                                    <pic:cNvPicPr/>
+                                  </pic:nvPicPr>
+                                  <pic:blipFill>
+                                    <a:blip r:embed="rId13"/>
+                                    <a:stretch>
+                                      <a:fillRect/>
+                                    </a:stretch>
+                                  </pic:blipFill>
+                                  <pic:spPr>
+                                    <a:xfrm>
+                                      <a:off x="0" y="0"/>
+                                      <a:ext cx="5125720" cy="1412875"/>
+                                    </a:xfrm>
+                                    <a:prstGeom prst="rect">
+                                      <a:avLst/>
+                                    </a:prstGeom>
+                                  </pic:spPr>
+                                </pic:pic>
+                              </a:graphicData>
+                            </a:graphic>
+                          </wp:inline>
+                        </w:drawing>
+                      </w:r>
+                    </w:p>
+                    <w:p>
+                      <w:pPr>
+                        <w:pStyle w:val="Caption"/>
+                        <w:jc w:val="center"/>
+                        <w:rPr>
+                          <w:lang w:val="en-US"/>
+                        </w:rPr>
+                      </w:pPr>
+                      <w:r>
+                        <w:rPr>
+                          <w:lang w:val="en-US"/>
+                        </w:rPr>
+                        <w:t xml:space="preserve">Figure </w:t>
+                      </w:r>
+                      <w:r>
+                        <w:fldChar w:fldCharType="begin"/>
+                      </w:r>
+                      <w:r>
+                        <w:rPr>
+                          <w:lang w:val="en-US"/>
+                        </w:rPr>
+                        <w:instrText xml:space="preserve"> SEQ Figure \* ARABIC </w:instrText>
+                      </w:r>
+                      <w:r>
+                        <w:fldChar w:fldCharType="separate"/>
+                      </w:r>
+                      <w:r>
+                        <w:rPr>
+                          <w:noProof/>
+                          <w:lang w:val="en-US"/>
+                        </w:rPr>
+                        <w:t>6</w:t>
+                      </w:r>
+                      <w:r>
+                        <w:fldChar w:fldCharType="end"/>
+                      </w:r>
+                      <w:r>
+                        <w:rPr>
+                          <w:lang w:val="en-US"/>
+                        </w:rPr>
+                        <w:t>, speed control, no s</w:t>
+                      </w:r>
+                      <w:r>
+                        <w:rPr>
+                          <w:lang w:val="en-US"/>
+                        </w:rPr>
+                        <w:t>aturation</w:t>
+                      </w:r>
+                    </w:p>
+                    <w:p>
+                      <w:pPr>
+                        <w:rPr>
+                          <w:lang w:val="en-US"/>
+                        </w:rPr>
+                      </w:pPr>
+                    </w:p>
+                    <w:p>
+                      <w:pPr>
+                        <w:rPr>
+                          <w:lang w:val="en-US"/>
+                        </w:rPr>
+                      </w:pPr>
+                    </w:p>
+                    <w:p>
+                      <w:pPr>
                         <w:rPr>
                           <w:rFonts w:eastAsiaTheme="minorEastAsia"/>
                           <w:b/>
+                          <w:lang w:val="en-US"/>
                         </w:rPr>
                       </w:pPr>
                     </w:p>
@@ -693,7 +1977,7 @@
     </w:p>
     <w:p>
       <w:pPr>
-        <w:pStyle w:val="Prrafodelista"/>
+        <w:pStyle w:val="ListParagraph"/>
         <w:numPr>
           <w:ilvl w:val="0"/>
           <w:numId w:val="1"/>
@@ -706,6 +1990,7 @@
         <w:rPr>
           <w:lang w:val="en-GB"/>
         </w:rPr>
+        <w:lastRenderedPageBreak/>
         <w:t xml:space="preserve">Paste an image of the implementation of the modulator and the </w:t>
       </w:r>
       <w:proofErr w:type="gramStart"/>
@@ -725,6 +2010,102 @@
     </w:p>
     <w:p>
       <w:pPr>
+        <w:pStyle w:val="ListParagraph"/>
+        <w:keepNext/>
+        <w:jc w:val="center"/>
+      </w:pPr>
+      <w:r>
+        <w:rPr>
+          <w:lang w:val="en-GB"/>
+        </w:rPr>
+        <w:drawing>
+          <wp:inline distT="0" distB="0" distL="0" distR="0" wp14:anchorId="6D4909F5" wp14:editId="6104B4C2">
+            <wp:extent cx="2146300" cy="2849450"/>
+            <wp:effectExtent l="0" t="0" r="6350" b="8255"/>
+            <wp:docPr id="16" name="Picture 16"/>
+            <wp:cNvGraphicFramePr>
+              <a:graphicFrameLocks xmlns:a="http://schemas.openxmlformats.org/drawingml/2006/main" noChangeAspect="1"/>
+            </wp:cNvGraphicFramePr>
+            <a:graphic xmlns:a="http://schemas.openxmlformats.org/drawingml/2006/main">
+              <a:graphicData uri="http://schemas.openxmlformats.org/drawingml/2006/picture">
+                <pic:pic xmlns:pic="http://schemas.openxmlformats.org/drawingml/2006/picture">
+                  <pic:nvPicPr>
+                    <pic:cNvPr id="1" name=""/>
+                    <pic:cNvPicPr/>
+                  </pic:nvPicPr>
+                  <pic:blipFill>
+                    <a:blip r:embed="rId14"/>
+                    <a:stretch>
+                      <a:fillRect/>
+                    </a:stretch>
+                  </pic:blipFill>
+                  <pic:spPr>
+                    <a:xfrm>
+                      <a:off x="0" y="0"/>
+                      <a:ext cx="2151577" cy="2856456"/>
+                    </a:xfrm>
+                    <a:prstGeom prst="rect">
+                      <a:avLst/>
+                    </a:prstGeom>
+                  </pic:spPr>
+                </pic:pic>
+              </a:graphicData>
+            </a:graphic>
+          </wp:inline>
+        </w:drawing>
+      </w:r>
+    </w:p>
+    <w:p>
+      <w:pPr>
+        <w:pStyle w:val="Caption"/>
+        <w:jc w:val="center"/>
+        <w:rPr>
+          <w:lang w:val="en-US"/>
+        </w:rPr>
+      </w:pPr>
+      <w:r>
+        <w:rPr>
+          <w:lang w:val="en-US"/>
+        </w:rPr>
+        <w:t xml:space="preserve">Figure </w:t>
+      </w:r>
+      <w:r>
+        <w:fldChar w:fldCharType="begin"/>
+      </w:r>
+      <w:r>
+        <w:rPr>
+          <w:lang w:val="en-US"/>
+        </w:rPr>
+        <w:instrText xml:space="preserve"> SEQ Figure \* ARABIC </w:instrText>
+      </w:r>
+      <w:r>
+        <w:fldChar w:fldCharType="separate"/>
+      </w:r>
+      <w:r>
+        <w:rPr>
+          <w:noProof/>
+          <w:lang w:val="en-US"/>
+        </w:rPr>
+        <w:t>7</w:t>
+      </w:r>
+      <w:r>
+        <w:fldChar w:fldCharType="end"/>
+      </w:r>
+      <w:r>
+        <w:rPr>
+          <w:lang w:val="en-US"/>
+        </w:rPr>
+        <w:t>, power converter block a</w:t>
+      </w:r>
+      <w:r>
+        <w:rPr>
+          <w:lang w:val="en-US"/>
+        </w:rPr>
+        <w:t>nd its inversion</w:t>
+      </w:r>
+    </w:p>
+    <w:p>
+      <w:pPr>
         <w:rPr>
           <w:lang w:val="en-GB"/>
         </w:rPr>
@@ -737,9 +2118,9 @@
         <mc:AlternateContent>
           <mc:Choice Requires="wps">
             <w:drawing>
-              <wp:inline distT="0" distB="0" distL="0" distR="0" wp14:anchorId="7F2C4704" wp14:editId="72421707">
-                <wp:extent cx="5314950" cy="4152900"/>
-                <wp:effectExtent l="0" t="0" r="19050" b="19050"/>
+              <wp:inline distT="0" distB="0" distL="0" distR="0" wp14:anchorId="7F2C4704" wp14:editId="749546D1">
+                <wp:extent cx="5314950" cy="5283200"/>
+                <wp:effectExtent l="0" t="0" r="19050" b="12700"/>
                 <wp:docPr id="11" name="Cuadro de texto 11"/>
                 <wp:cNvGraphicFramePr/>
                 <a:graphic xmlns:a="http://schemas.openxmlformats.org/drawingml/2006/main">
@@ -749,7 +2130,7 @@
                       <wps:spPr>
                         <a:xfrm>
                           <a:off x="0" y="0"/>
-                          <a:ext cx="5314950" cy="4152900"/>
+                          <a:ext cx="5314950" cy="5283200"/>
                         </a:xfrm>
                         <a:prstGeom prst="rect">
                           <a:avLst/>
@@ -765,7 +2146,228 @@
                       </wps:spPr>
                       <wps:txbx>
                         <w:txbxContent>
-                          <w:p/>
+                          <w:p>
+                            <w:pPr>
+                              <w:keepNext/>
+                            </w:pPr>
+                            <w:r>
+                              <w:rPr>
+                                <w:noProof/>
+                              </w:rPr>
+                              <w:drawing>
+                                <wp:inline distT="0" distB="0" distL="0" distR="0" wp14:anchorId="26B7386B" wp14:editId="5EEDAA21">
+                                  <wp:extent cx="5125720" cy="2388235"/>
+                                  <wp:effectExtent l="0" t="0" r="0" b="0"/>
+                                  <wp:docPr id="17" name="Picture 17"/>
+                                  <wp:cNvGraphicFramePr>
+                                    <a:graphicFrameLocks xmlns:a="http://schemas.openxmlformats.org/drawingml/2006/main" noChangeAspect="1"/>
+                                  </wp:cNvGraphicFramePr>
+                                  <a:graphic xmlns:a="http://schemas.openxmlformats.org/drawingml/2006/main">
+                                    <a:graphicData uri="http://schemas.openxmlformats.org/drawingml/2006/picture">
+                                      <pic:pic xmlns:pic="http://schemas.openxmlformats.org/drawingml/2006/picture">
+                                        <pic:nvPicPr>
+                                          <pic:cNvPr id="1" name=""/>
+                                          <pic:cNvPicPr/>
+                                        </pic:nvPicPr>
+                                        <pic:blipFill>
+                                          <a:blip r:embed="rId15"/>
+                                          <a:stretch>
+                                            <a:fillRect/>
+                                          </a:stretch>
+                                        </pic:blipFill>
+                                        <pic:spPr>
+                                          <a:xfrm>
+                                            <a:off x="0" y="0"/>
+                                            <a:ext cx="5125720" cy="2388235"/>
+                                          </a:xfrm>
+                                          <a:prstGeom prst="rect">
+                                            <a:avLst/>
+                                          </a:prstGeom>
+                                        </pic:spPr>
+                                      </pic:pic>
+                                    </a:graphicData>
+                                  </a:graphic>
+                                </wp:inline>
+                              </w:drawing>
+                            </w:r>
+                          </w:p>
+                          <w:p>
+                            <w:pPr>
+                              <w:pStyle w:val="Caption"/>
+                              <w:jc w:val="center"/>
+                              <w:rPr>
+                                <w:lang w:val="en-US"/>
+                              </w:rPr>
+                            </w:pPr>
+                            <w:r>
+                              <w:rPr>
+                                <w:lang w:val="en-US"/>
+                              </w:rPr>
+                              <w:t xml:space="preserve">Figure </w:t>
+                            </w:r>
+                            <w:r>
+                              <w:fldChar w:fldCharType="begin"/>
+                            </w:r>
+                            <w:r>
+                              <w:rPr>
+                                <w:lang w:val="en-US"/>
+                              </w:rPr>
+                              <w:instrText xml:space="preserve"> SEQ Figure \* ARABIC </w:instrText>
+                            </w:r>
+                            <w:r>
+                              <w:fldChar w:fldCharType="separate"/>
+                            </w:r>
+                            <w:r>
+                              <w:rPr>
+                                <w:noProof/>
+                                <w:lang w:val="en-US"/>
+                              </w:rPr>
+                              <w:t>8</w:t>
+                            </w:r>
+                            <w:r>
+                              <w:fldChar w:fldCharType="end"/>
+                            </w:r>
+                            <w:r>
+                              <w:rPr>
+                                <w:lang w:val="en-US"/>
+                              </w:rPr>
+                              <w:t>, power converter block, fr</w:t>
+                            </w:r>
+                            <w:r>
+                              <w:rPr>
+                                <w:lang w:val="en-US"/>
+                              </w:rPr>
+                              <w:t>om DC voltage to d-q transformed voltages</w:t>
+                            </w:r>
+                          </w:p>
+                          <w:p>
+                            <w:pPr>
+                              <w:keepNext/>
+                            </w:pPr>
+                            <w:r>
+                              <w:rPr>
+                                <w:noProof/>
+                              </w:rPr>
+                              <w:drawing>
+                                <wp:inline distT="0" distB="0" distL="0" distR="0" wp14:anchorId="0AE5AAE5" wp14:editId="1307D217">
+                                  <wp:extent cx="5125720" cy="1106805"/>
+                                  <wp:effectExtent l="0" t="0" r="0" b="0"/>
+                                  <wp:docPr id="19" name="Picture 19"/>
+                                  <wp:cNvGraphicFramePr>
+                                    <a:graphicFrameLocks xmlns:a="http://schemas.openxmlformats.org/drawingml/2006/main" noChangeAspect="1"/>
+                                  </wp:cNvGraphicFramePr>
+                                  <a:graphic xmlns:a="http://schemas.openxmlformats.org/drawingml/2006/main">
+                                    <a:graphicData uri="http://schemas.openxmlformats.org/drawingml/2006/picture">
+                                      <pic:pic xmlns:pic="http://schemas.openxmlformats.org/drawingml/2006/picture">
+                                        <pic:nvPicPr>
+                                          <pic:cNvPr id="1" name=""/>
+                                          <pic:cNvPicPr/>
+                                        </pic:nvPicPr>
+                                        <pic:blipFill>
+                                          <a:blip r:embed="rId16"/>
+                                          <a:stretch>
+                                            <a:fillRect/>
+                                          </a:stretch>
+                                        </pic:blipFill>
+                                        <pic:spPr>
+                                          <a:xfrm>
+                                            <a:off x="0" y="0"/>
+                                            <a:ext cx="5125720" cy="1106805"/>
+                                          </a:xfrm>
+                                          <a:prstGeom prst="rect">
+                                            <a:avLst/>
+                                          </a:prstGeom>
+                                        </pic:spPr>
+                                      </pic:pic>
+                                    </a:graphicData>
+                                  </a:graphic>
+                                </wp:inline>
+                              </w:drawing>
+                            </w:r>
+                          </w:p>
+                          <w:p>
+                            <w:pPr>
+                              <w:pStyle w:val="Caption"/>
+                              <w:jc w:val="center"/>
+                              <w:rPr>
+                                <w:lang w:val="en-US"/>
+                              </w:rPr>
+                            </w:pPr>
+                            <w:r>
+                              <w:rPr>
+                                <w:lang w:val="en-US"/>
+                              </w:rPr>
+                              <w:t xml:space="preserve">Figure </w:t>
+                            </w:r>
+                            <w:r>
+                              <w:fldChar w:fldCharType="begin"/>
+                            </w:r>
+                            <w:r>
+                              <w:rPr>
+                                <w:lang w:val="en-US"/>
+                              </w:rPr>
+                              <w:instrText xml:space="preserve"> SEQ Figure \* ARABIC </w:instrText>
+                            </w:r>
+                            <w:r>
+                              <w:fldChar w:fldCharType="separate"/>
+                            </w:r>
+                            <w:r>
+                              <w:rPr>
+                                <w:noProof/>
+                                <w:lang w:val="en-US"/>
+                              </w:rPr>
+                              <w:t>9</w:t>
+                            </w:r>
+                            <w:r>
+                              <w:fldChar w:fldCharType="end"/>
+                            </w:r>
+                            <w:r>
+                              <w:rPr>
+                                <w:lang w:val="en-US"/>
+                              </w:rPr>
+                              <w:t xml:space="preserve">, power converter </w:t>
+                            </w:r>
+                            <w:proofErr w:type="spellStart"/>
+                            <w:r>
+                              <w:rPr>
+                                <w:lang w:val="en-US"/>
+                              </w:rPr>
+                              <w:t>inversión</w:t>
+                            </w:r>
+                            <w:proofErr w:type="spellEnd"/>
+                            <w:r>
+                              <w:rPr>
+                                <w:lang w:val="en-US"/>
+                              </w:rPr>
+                              <w:t xml:space="preserve">, </w:t>
+                            </w:r>
+                            <w:r>
+                              <w:rPr>
+                                <w:lang w:val="en-US"/>
+                              </w:rPr>
+                              <w:t>to calculate duty cycle m from voltages</w:t>
+                            </w:r>
+                            <w:r>
+                              <w:rPr>
+                                <w:lang w:val="en-US"/>
+                              </w:rPr>
+                              <w:br/>
+                              <w:t>(saturated from 1 to -1)</w:t>
+                            </w:r>
+                            <w:r>
+                              <w:rPr>
+                                <w:lang w:val="en-US"/>
+                              </w:rPr>
+                              <w:t xml:space="preserve"> </w:t>
+                            </w:r>
+                          </w:p>
+                          <w:p>
+                            <w:pPr>
+                              <w:rPr>
+                                <w:lang w:val="en-US"/>
+                              </w:rPr>
+                            </w:pPr>
+                          </w:p>
                         </w:txbxContent>
                       </wps:txbx>
                       <wps:bodyPr rot="0" spcFirstLastPara="0" vertOverflow="overflow" horzOverflow="overflow" vert="horz" wrap="square" lIns="91440" tIns="45720" rIns="91440" bIns="45720" numCol="1" spcCol="0" rtlCol="0" fromWordArt="0" anchor="t" anchorCtr="0" forceAA="0" compatLnSpc="1">
@@ -782,10 +2384,231 @@
           </mc:Choice>
           <mc:Fallback>
             <w:pict>
-              <v:shape w14:anchorId="7F2C4704" id="Cuadro de texto 11" o:spid="_x0000_s1028" type="#_x0000_t202" style="width:418.5pt;height:327pt;visibility:visible;mso-wrap-style:square;mso-left-percent:-10001;mso-top-percent:-10001;mso-position-horizontal:absolute;mso-position-horizontal-relative:char;mso-position-vertical:absolute;mso-position-vertical-relative:line;mso-left-percent:-10001;mso-top-percent:-10001;v-text-anchor:top" o:gfxdata="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" fillcolor="white [3201]" strokeweight=".5pt">
+              <v:shape w14:anchorId="7F2C4704" id="Cuadro de texto 11" o:spid="_x0000_s1028" type="#_x0000_t202" style="width:418.5pt;height:416pt;visibility:visible;mso-wrap-style:square;mso-left-percent:-10001;mso-top-percent:-10001;mso-position-horizontal:absolute;mso-position-horizontal-relative:char;mso-position-vertical:absolute;mso-position-vertical-relative:line;mso-left-percent:-10001;mso-top-percent:-10001;v-text-anchor:top" o:gfxdata="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" fillcolor="white [3201]" strokeweight=".5pt">
                 <v:textbox>
                   <w:txbxContent>
-                    <w:p/>
+                    <w:p>
+                      <w:pPr>
+                        <w:keepNext/>
+                      </w:pPr>
+                      <w:r>
+                        <w:rPr>
+                          <w:noProof/>
+                        </w:rPr>
+                        <w:drawing>
+                          <wp:inline distT="0" distB="0" distL="0" distR="0" wp14:anchorId="26B7386B" wp14:editId="5EEDAA21">
+                            <wp:extent cx="5125720" cy="2388235"/>
+                            <wp:effectExtent l="0" t="0" r="0" b="0"/>
+                            <wp:docPr id="17" name="Picture 17"/>
+                            <wp:cNvGraphicFramePr>
+                              <a:graphicFrameLocks xmlns:a="http://schemas.openxmlformats.org/drawingml/2006/main" noChangeAspect="1"/>
+                            </wp:cNvGraphicFramePr>
+                            <a:graphic xmlns:a="http://schemas.openxmlformats.org/drawingml/2006/main">
+                              <a:graphicData uri="http://schemas.openxmlformats.org/drawingml/2006/picture">
+                                <pic:pic xmlns:pic="http://schemas.openxmlformats.org/drawingml/2006/picture">
+                                  <pic:nvPicPr>
+                                    <pic:cNvPr id="1" name=""/>
+                                    <pic:cNvPicPr/>
+                                  </pic:nvPicPr>
+                                  <pic:blipFill>
+                                    <a:blip r:embed="rId15"/>
+                                    <a:stretch>
+                                      <a:fillRect/>
+                                    </a:stretch>
+                                  </pic:blipFill>
+                                  <pic:spPr>
+                                    <a:xfrm>
+                                      <a:off x="0" y="0"/>
+                                      <a:ext cx="5125720" cy="2388235"/>
+                                    </a:xfrm>
+                                    <a:prstGeom prst="rect">
+                                      <a:avLst/>
+                                    </a:prstGeom>
+                                  </pic:spPr>
+                                </pic:pic>
+                              </a:graphicData>
+                            </a:graphic>
+                          </wp:inline>
+                        </w:drawing>
+                      </w:r>
+                    </w:p>
+                    <w:p>
+                      <w:pPr>
+                        <w:pStyle w:val="Caption"/>
+                        <w:jc w:val="center"/>
+                        <w:rPr>
+                          <w:lang w:val="en-US"/>
+                        </w:rPr>
+                      </w:pPr>
+                      <w:r>
+                        <w:rPr>
+                          <w:lang w:val="en-US"/>
+                        </w:rPr>
+                        <w:t xml:space="preserve">Figure </w:t>
+                      </w:r>
+                      <w:r>
+                        <w:fldChar w:fldCharType="begin"/>
+                      </w:r>
+                      <w:r>
+                        <w:rPr>
+                          <w:lang w:val="en-US"/>
+                        </w:rPr>
+                        <w:instrText xml:space="preserve"> SEQ Figure \* ARABIC </w:instrText>
+                      </w:r>
+                      <w:r>
+                        <w:fldChar w:fldCharType="separate"/>
+                      </w:r>
+                      <w:r>
+                        <w:rPr>
+                          <w:noProof/>
+                          <w:lang w:val="en-US"/>
+                        </w:rPr>
+                        <w:t>8</w:t>
+                      </w:r>
+                      <w:r>
+                        <w:fldChar w:fldCharType="end"/>
+                      </w:r>
+                      <w:r>
+                        <w:rPr>
+                          <w:lang w:val="en-US"/>
+                        </w:rPr>
+                        <w:t>, power converter block, fr</w:t>
+                      </w:r>
+                      <w:r>
+                        <w:rPr>
+                          <w:lang w:val="en-US"/>
+                        </w:rPr>
+                        <w:t>om DC voltage to d-q transformed voltages</w:t>
+                      </w:r>
+                    </w:p>
+                    <w:p>
+                      <w:pPr>
+                        <w:keepNext/>
+                      </w:pPr>
+                      <w:r>
+                        <w:rPr>
+                          <w:noProof/>
+                        </w:rPr>
+                        <w:drawing>
+                          <wp:inline distT="0" distB="0" distL="0" distR="0" wp14:anchorId="0AE5AAE5" wp14:editId="1307D217">
+                            <wp:extent cx="5125720" cy="1106805"/>
+                            <wp:effectExtent l="0" t="0" r="0" b="0"/>
+                            <wp:docPr id="19" name="Picture 19"/>
+                            <wp:cNvGraphicFramePr>
+                              <a:graphicFrameLocks xmlns:a="http://schemas.openxmlformats.org/drawingml/2006/main" noChangeAspect="1"/>
+                            </wp:cNvGraphicFramePr>
+                            <a:graphic xmlns:a="http://schemas.openxmlformats.org/drawingml/2006/main">
+                              <a:graphicData uri="http://schemas.openxmlformats.org/drawingml/2006/picture">
+                                <pic:pic xmlns:pic="http://schemas.openxmlformats.org/drawingml/2006/picture">
+                                  <pic:nvPicPr>
+                                    <pic:cNvPr id="1" name=""/>
+                                    <pic:cNvPicPr/>
+                                  </pic:nvPicPr>
+                                  <pic:blipFill>
+                                    <a:blip r:embed="rId16"/>
+                                    <a:stretch>
+                                      <a:fillRect/>
+                                    </a:stretch>
+                                  </pic:blipFill>
+                                  <pic:spPr>
+                                    <a:xfrm>
+                                      <a:off x="0" y="0"/>
+                                      <a:ext cx="5125720" cy="1106805"/>
+                                    </a:xfrm>
+                                    <a:prstGeom prst="rect">
+                                      <a:avLst/>
+                                    </a:prstGeom>
+                                  </pic:spPr>
+                                </pic:pic>
+                              </a:graphicData>
+                            </a:graphic>
+                          </wp:inline>
+                        </w:drawing>
+                      </w:r>
+                    </w:p>
+                    <w:p>
+                      <w:pPr>
+                        <w:pStyle w:val="Caption"/>
+                        <w:jc w:val="center"/>
+                        <w:rPr>
+                          <w:lang w:val="en-US"/>
+                        </w:rPr>
+                      </w:pPr>
+                      <w:r>
+                        <w:rPr>
+                          <w:lang w:val="en-US"/>
+                        </w:rPr>
+                        <w:t xml:space="preserve">Figure </w:t>
+                      </w:r>
+                      <w:r>
+                        <w:fldChar w:fldCharType="begin"/>
+                      </w:r>
+                      <w:r>
+                        <w:rPr>
+                          <w:lang w:val="en-US"/>
+                        </w:rPr>
+                        <w:instrText xml:space="preserve"> SEQ Figure \* ARABIC </w:instrText>
+                      </w:r>
+                      <w:r>
+                        <w:fldChar w:fldCharType="separate"/>
+                      </w:r>
+                      <w:r>
+                        <w:rPr>
+                          <w:noProof/>
+                          <w:lang w:val="en-US"/>
+                        </w:rPr>
+                        <w:t>9</w:t>
+                      </w:r>
+                      <w:r>
+                        <w:fldChar w:fldCharType="end"/>
+                      </w:r>
+                      <w:r>
+                        <w:rPr>
+                          <w:lang w:val="en-US"/>
+                        </w:rPr>
+                        <w:t xml:space="preserve">, power converter </w:t>
+                      </w:r>
+                      <w:proofErr w:type="spellStart"/>
+                      <w:r>
+                        <w:rPr>
+                          <w:lang w:val="en-US"/>
+                        </w:rPr>
+                        <w:t>inversión</w:t>
+                      </w:r>
+                      <w:proofErr w:type="spellEnd"/>
+                      <w:r>
+                        <w:rPr>
+                          <w:lang w:val="en-US"/>
+                        </w:rPr>
+                        <w:t xml:space="preserve">, </w:t>
+                      </w:r>
+                      <w:r>
+                        <w:rPr>
+                          <w:lang w:val="en-US"/>
+                        </w:rPr>
+                        <w:t>to calculate duty cycle m from voltages</w:t>
+                      </w:r>
+                      <w:r>
+                        <w:rPr>
+                          <w:lang w:val="en-US"/>
+                        </w:rPr>
+                        <w:br/>
+                        <w:t>(saturated from 1 to -1)</w:t>
+                      </w:r>
+                      <w:r>
+                        <w:rPr>
+                          <w:lang w:val="en-US"/>
+                        </w:rPr>
+                        <w:t xml:space="preserve"> </w:t>
+                      </w:r>
+                    </w:p>
+                    <w:p>
+                      <w:pPr>
+                        <w:rPr>
+                          <w:lang w:val="en-US"/>
+                        </w:rPr>
+                      </w:pPr>
+                    </w:p>
                   </w:txbxContent>
                 </v:textbox>
                 <w10:anchorlock/>
@@ -797,7 +2620,7 @@
     </w:p>
     <w:p>
       <w:pPr>
-        <w:pStyle w:val="Prrafodelista"/>
+        <w:pStyle w:val="ListParagraph"/>
         <w:numPr>
           <w:ilvl w:val="0"/>
           <w:numId w:val="1"/>
@@ -856,7 +2679,359 @@
                       </wps:spPr>
                       <wps:txbx>
                         <w:txbxContent>
-                          <w:p/>
+                          <w:p>
+                            <w:pPr>
+                              <w:keepNext/>
+                              <w:jc w:val="center"/>
+                            </w:pPr>
+                            <w:r>
+                              <w:rPr>
+                                <w:noProof/>
+                              </w:rPr>
+                              <w:drawing>
+                                <wp:inline distT="0" distB="0" distL="0" distR="0" wp14:anchorId="5B696644" wp14:editId="4BC20B8A">
+                                  <wp:extent cx="3232150" cy="2450540"/>
+                                  <wp:effectExtent l="0" t="0" r="6350" b="6985"/>
+                                  <wp:docPr id="20" name="Picture 20"/>
+                                  <wp:cNvGraphicFramePr>
+                                    <a:graphicFrameLocks xmlns:a="http://schemas.openxmlformats.org/drawingml/2006/main" noChangeAspect="1"/>
+                                  </wp:cNvGraphicFramePr>
+                                  <a:graphic xmlns:a="http://schemas.openxmlformats.org/drawingml/2006/main">
+                                    <a:graphicData uri="http://schemas.openxmlformats.org/drawingml/2006/picture">
+                                      <pic:pic xmlns:pic="http://schemas.openxmlformats.org/drawingml/2006/picture">
+                                        <pic:nvPicPr>
+                                          <pic:cNvPr id="1" name=""/>
+                                          <pic:cNvPicPr/>
+                                        </pic:nvPicPr>
+                                        <pic:blipFill>
+                                          <a:blip r:embed="rId17"/>
+                                          <a:stretch>
+                                            <a:fillRect/>
+                                          </a:stretch>
+                                        </pic:blipFill>
+                                        <pic:spPr>
+                                          <a:xfrm>
+                                            <a:off x="0" y="0"/>
+                                            <a:ext cx="3244100" cy="2459600"/>
+                                          </a:xfrm>
+                                          <a:prstGeom prst="rect">
+                                            <a:avLst/>
+                                          </a:prstGeom>
+                                        </pic:spPr>
+                                      </pic:pic>
+                                    </a:graphicData>
+                                  </a:graphic>
+                                </wp:inline>
+                              </w:drawing>
+                            </w:r>
+                          </w:p>
+                          <w:p>
+                            <w:pPr>
+                              <w:pStyle w:val="Caption"/>
+                              <w:jc w:val="center"/>
+                              <w:rPr>
+                                <w:lang w:val="en-US"/>
+                              </w:rPr>
+                            </w:pPr>
+                            <w:r>
+                              <w:rPr>
+                                <w:lang w:val="en-US"/>
+                              </w:rPr>
+                              <w:t xml:space="preserve">Figure </w:t>
+                            </w:r>
+                            <w:r>
+                              <w:fldChar w:fldCharType="begin"/>
+                            </w:r>
+                            <w:r>
+                              <w:rPr>
+                                <w:lang w:val="en-US"/>
+                              </w:rPr>
+                              <w:instrText xml:space="preserve"> SEQ Figure \* ARABIC </w:instrText>
+                            </w:r>
+                            <w:r>
+                              <w:fldChar w:fldCharType="separate"/>
+                            </w:r>
+                            <w:r>
+                              <w:rPr>
+                                <w:noProof/>
+                                <w:lang w:val="en-US"/>
+                              </w:rPr>
+                              <w:t>10</w:t>
+                            </w:r>
+                            <w:r>
+                              <w:fldChar w:fldCharType="end"/>
+                            </w:r>
+                            <w:r>
+                              <w:rPr>
+                                <w:lang w:val="en-US"/>
+                              </w:rPr>
+                              <w:t>, conne</w:t>
+                            </w:r>
+                            <w:r>
+                              <w:rPr>
+                                <w:lang w:val="en-US"/>
+                              </w:rPr>
+                              <w:t>ct</w:t>
+                            </w:r>
+                            <w:r>
+                              <w:rPr>
+                                <w:lang w:val="en-US"/>
+                              </w:rPr>
+                              <w:t>io</w:t>
+                            </w:r>
+                            <w:r>
+                              <w:rPr>
+                                <w:lang w:val="en-US"/>
+                              </w:rPr>
+                              <w:t>n for the s</w:t>
+                            </w:r>
+                            <w:r>
+                              <w:rPr>
+                                <w:lang w:val="en-US"/>
+                              </w:rPr>
+                              <w:t>peed control tunning.</w:t>
+                            </w:r>
+                          </w:p>
+                          <w:p>
+                            <w:pPr>
+                              <w:keepNext/>
+                              <w:jc w:val="center"/>
+                            </w:pPr>
+                            <w:r>
+                              <w:rPr>
+                                <w:noProof/>
+                              </w:rPr>
+                              <w:drawing>
+                                <wp:inline distT="0" distB="0" distL="0" distR="0" wp14:anchorId="2D34C308" wp14:editId="5C2AD3C9">
+                                  <wp:extent cx="3590476" cy="895238"/>
+                                  <wp:effectExtent l="0" t="0" r="0" b="635"/>
+                                  <wp:docPr id="22" name="Picture 22"/>
+                                  <wp:cNvGraphicFramePr>
+                                    <a:graphicFrameLocks xmlns:a="http://schemas.openxmlformats.org/drawingml/2006/main" noChangeAspect="1"/>
+                                  </wp:cNvGraphicFramePr>
+                                  <a:graphic xmlns:a="http://schemas.openxmlformats.org/drawingml/2006/main">
+                                    <a:graphicData uri="http://schemas.openxmlformats.org/drawingml/2006/picture">
+                                      <pic:pic xmlns:pic="http://schemas.openxmlformats.org/drawingml/2006/picture">
+                                        <pic:nvPicPr>
+                                          <pic:cNvPr id="1" name=""/>
+                                          <pic:cNvPicPr/>
+                                        </pic:nvPicPr>
+                                        <pic:blipFill>
+                                          <a:blip r:embed="rId18"/>
+                                          <a:stretch>
+                                            <a:fillRect/>
+                                          </a:stretch>
+                                        </pic:blipFill>
+                                        <pic:spPr>
+                                          <a:xfrm>
+                                            <a:off x="0" y="0"/>
+                                            <a:ext cx="3590476" cy="895238"/>
+                                          </a:xfrm>
+                                          <a:prstGeom prst="rect">
+                                            <a:avLst/>
+                                          </a:prstGeom>
+                                        </pic:spPr>
+                                      </pic:pic>
+                                    </a:graphicData>
+                                  </a:graphic>
+                                </wp:inline>
+                              </w:drawing>
+                            </w:r>
+                          </w:p>
+                          <w:p>
+                            <w:pPr>
+                              <w:pStyle w:val="Caption"/>
+                              <w:jc w:val="center"/>
+                              <w:rPr>
+                                <w:lang w:val="en-US"/>
+                              </w:rPr>
+                            </w:pPr>
+                            <w:r>
+                              <w:rPr>
+                                <w:lang w:val="en-US"/>
+                              </w:rPr>
+                              <w:t xml:space="preserve">Figure </w:t>
+                            </w:r>
+                            <w:r>
+                              <w:fldChar w:fldCharType="begin"/>
+                            </w:r>
+                            <w:r>
+                              <w:rPr>
+                                <w:lang w:val="en-US"/>
+                              </w:rPr>
+                              <w:instrText xml:space="preserve"> SEQ Figure \* ARABIC </w:instrText>
+                            </w:r>
+                            <w:r>
+                              <w:fldChar w:fldCharType="separate"/>
+                            </w:r>
+                            <w:r>
+                              <w:rPr>
+                                <w:noProof/>
+                                <w:lang w:val="en-US"/>
+                              </w:rPr>
+                              <w:t>11</w:t>
+                            </w:r>
+                            <w:r>
+                              <w:fldChar w:fldCharType="end"/>
+                            </w:r>
+                            <w:r>
+                              <w:rPr>
+                                <w:lang w:val="en-US"/>
+                              </w:rPr>
+                              <w:t>, parameters for the s</w:t>
+                            </w:r>
+                            <w:r>
+                              <w:rPr>
+                                <w:lang w:val="en-US"/>
+                              </w:rPr>
+                              <w:t>low speed control loop.</w:t>
+                            </w:r>
+                          </w:p>
+                          <w:p>
+                            <w:pPr>
+                              <w:rPr>
+                                <w:lang w:val="en-US"/>
+                              </w:rPr>
+                            </w:pPr>
+                          </w:p>
+                          <w:p>
+                            <w:pPr>
+                              <w:keepNext/>
+                              <w:jc w:val="center"/>
+                            </w:pPr>
+                            <w:r>
+                              <w:rPr>
+                                <w:noProof/>
+                              </w:rPr>
+                              <w:drawing>
+                                <wp:inline distT="0" distB="0" distL="0" distR="0" wp14:anchorId="58AADBD8" wp14:editId="237E8523">
+                                  <wp:extent cx="4102100" cy="3548682"/>
+                                  <wp:effectExtent l="0" t="0" r="0" b="0"/>
+                                  <wp:docPr id="21" name="Picture 21"/>
+                                  <wp:cNvGraphicFramePr>
+                                    <a:graphicFrameLocks xmlns:a="http://schemas.openxmlformats.org/drawingml/2006/main" noChangeAspect="1"/>
+                                  </wp:cNvGraphicFramePr>
+                                  <a:graphic xmlns:a="http://schemas.openxmlformats.org/drawingml/2006/main">
+                                    <a:graphicData uri="http://schemas.openxmlformats.org/drawingml/2006/picture">
+                                      <pic:pic xmlns:pic="http://schemas.openxmlformats.org/drawingml/2006/picture">
+                                        <pic:nvPicPr>
+                                          <pic:cNvPr id="1" name=""/>
+                                          <pic:cNvPicPr/>
+                                        </pic:nvPicPr>
+                                        <pic:blipFill>
+                                          <a:blip r:embed="rId19"/>
+                                          <a:stretch>
+                                            <a:fillRect/>
+                                          </a:stretch>
+                                        </pic:blipFill>
+                                        <pic:spPr>
+                                          <a:xfrm>
+                                            <a:off x="0" y="0"/>
+                                            <a:ext cx="4118486" cy="3562857"/>
+                                          </a:xfrm>
+                                          <a:prstGeom prst="rect">
+                                            <a:avLst/>
+                                          </a:prstGeom>
+                                        </pic:spPr>
+                                      </pic:pic>
+                                    </a:graphicData>
+                                  </a:graphic>
+                                </wp:inline>
+                              </w:drawing>
+                            </w:r>
+                          </w:p>
+                          <w:p>
+                            <w:pPr>
+                              <w:pStyle w:val="Caption"/>
+                              <w:jc w:val="center"/>
+                              <w:rPr>
+                                <w:lang w:val="en-US"/>
+                              </w:rPr>
+                            </w:pPr>
+                            <w:r>
+                              <w:rPr>
+                                <w:lang w:val="en-US"/>
+                              </w:rPr>
+                              <w:t xml:space="preserve">Figure </w:t>
+                            </w:r>
+                            <w:r>
+                              <w:fldChar w:fldCharType="begin"/>
+                            </w:r>
+                            <w:r>
+                              <w:rPr>
+                                <w:lang w:val="en-US"/>
+                              </w:rPr>
+                              <w:instrText xml:space="preserve"> SEQ Figure \* ARABIC </w:instrText>
+                            </w:r>
+                            <w:r>
+                              <w:fldChar w:fldCharType="separate"/>
+                            </w:r>
+                            <w:r>
+                              <w:rPr>
+                                <w:noProof/>
+                                <w:lang w:val="en-US"/>
+                              </w:rPr>
+                              <w:t>12</w:t>
+                            </w:r>
+                            <w:r>
+                              <w:fldChar w:fldCharType="end"/>
+                            </w:r>
+                            <w:r>
+                              <w:rPr>
+                                <w:lang w:val="en-US"/>
+                              </w:rPr>
+                              <w:t>, with a step o</w:t>
+                            </w:r>
+                            <w:r>
+                              <w:rPr>
+                                <w:lang w:val="en-US"/>
+                              </w:rPr>
+                              <w:t>f 100Km/h we reach 63km/h in exactly 1second, as intended.</w:t>
+                            </w:r>
+                          </w:p>
+                          <w:p>
+                            <w:pPr>
+                              <w:rPr>
+                                <w:lang w:val="en-US"/>
+                              </w:rPr>
+                            </w:pPr>
+                          </w:p>
+                          <w:p>
+                            <w:pPr>
+                              <w:rPr>
+                                <w:lang w:val="en-US"/>
+                              </w:rPr>
+                            </w:pPr>
+                          </w:p>
+                          <w:p>
+                            <w:pPr>
+                              <w:rPr>
+                                <w:lang w:val="en-US"/>
+                              </w:rPr>
+                            </w:pPr>
+                          </w:p>
+                          <w:p>
+                            <w:pPr>
+                              <w:rPr>
+                                <w:lang w:val="en-US"/>
+                              </w:rPr>
+                            </w:pPr>
+                          </w:p>
+                          <w:p>
+                            <w:pPr>
+                              <w:rPr>
+                                <w:lang w:val="en-US"/>
+                              </w:rPr>
+                            </w:pPr>
+                          </w:p>
+                          <w:p>
+                            <w:pPr>
+                              <w:jc w:val="center"/>
+                              <w:rPr>
+                                <w:lang w:val="en-US"/>
+                              </w:rPr>
+                            </w:pPr>
+                          </w:p>
                         </w:txbxContent>
                       </wps:txbx>
                       <wps:bodyPr rot="0" spcFirstLastPara="0" vertOverflow="overflow" horzOverflow="overflow" vert="horz" wrap="square" lIns="91440" tIns="45720" rIns="91440" bIns="45720" numCol="1" spcCol="0" rtlCol="0" fromWordArt="0" anchor="t" anchorCtr="0" forceAA="0" compatLnSpc="1">
@@ -876,7 +3051,359 @@
               <v:shape w14:anchorId="25198275" id="Cuadro de texto 18" o:spid="_x0000_s1029" type="#_x0000_t202" style="width:418.5pt;height:663.75pt;visibility:visible;mso-wrap-style:square;mso-left-percent:-10001;mso-top-percent:-10001;mso-position-horizontal:absolute;mso-position-horizontal-relative:char;mso-position-vertical:absolute;mso-position-vertical-relative:line;mso-left-percent:-10001;mso-top-percent:-10001;v-text-anchor:top" o:gfxdata="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" fillcolor="white [3201]" strokeweight=".5pt">
                 <v:textbox>
                   <w:txbxContent>
-                    <w:p/>
+                    <w:p>
+                      <w:pPr>
+                        <w:keepNext/>
+                        <w:jc w:val="center"/>
+                      </w:pPr>
+                      <w:r>
+                        <w:rPr>
+                          <w:noProof/>
+                        </w:rPr>
+                        <w:drawing>
+                          <wp:inline distT="0" distB="0" distL="0" distR="0" wp14:anchorId="5B696644" wp14:editId="4BC20B8A">
+                            <wp:extent cx="3232150" cy="2450540"/>
+                            <wp:effectExtent l="0" t="0" r="6350" b="6985"/>
+                            <wp:docPr id="20" name="Picture 20"/>
+                            <wp:cNvGraphicFramePr>
+                              <a:graphicFrameLocks xmlns:a="http://schemas.openxmlformats.org/drawingml/2006/main" noChangeAspect="1"/>
+                            </wp:cNvGraphicFramePr>
+                            <a:graphic xmlns:a="http://schemas.openxmlformats.org/drawingml/2006/main">
+                              <a:graphicData uri="http://schemas.openxmlformats.org/drawingml/2006/picture">
+                                <pic:pic xmlns:pic="http://schemas.openxmlformats.org/drawingml/2006/picture">
+                                  <pic:nvPicPr>
+                                    <pic:cNvPr id="1" name=""/>
+                                    <pic:cNvPicPr/>
+                                  </pic:nvPicPr>
+                                  <pic:blipFill>
+                                    <a:blip r:embed="rId17"/>
+                                    <a:stretch>
+                                      <a:fillRect/>
+                                    </a:stretch>
+                                  </pic:blipFill>
+                                  <pic:spPr>
+                                    <a:xfrm>
+                                      <a:off x="0" y="0"/>
+                                      <a:ext cx="3244100" cy="2459600"/>
+                                    </a:xfrm>
+                                    <a:prstGeom prst="rect">
+                                      <a:avLst/>
+                                    </a:prstGeom>
+                                  </pic:spPr>
+                                </pic:pic>
+                              </a:graphicData>
+                            </a:graphic>
+                          </wp:inline>
+                        </w:drawing>
+                      </w:r>
+                    </w:p>
+                    <w:p>
+                      <w:pPr>
+                        <w:pStyle w:val="Caption"/>
+                        <w:jc w:val="center"/>
+                        <w:rPr>
+                          <w:lang w:val="en-US"/>
+                        </w:rPr>
+                      </w:pPr>
+                      <w:r>
+                        <w:rPr>
+                          <w:lang w:val="en-US"/>
+                        </w:rPr>
+                        <w:t xml:space="preserve">Figure </w:t>
+                      </w:r>
+                      <w:r>
+                        <w:fldChar w:fldCharType="begin"/>
+                      </w:r>
+                      <w:r>
+                        <w:rPr>
+                          <w:lang w:val="en-US"/>
+                        </w:rPr>
+                        <w:instrText xml:space="preserve"> SEQ Figure \* ARABIC </w:instrText>
+                      </w:r>
+                      <w:r>
+                        <w:fldChar w:fldCharType="separate"/>
+                      </w:r>
+                      <w:r>
+                        <w:rPr>
+                          <w:noProof/>
+                          <w:lang w:val="en-US"/>
+                        </w:rPr>
+                        <w:t>10</w:t>
+                      </w:r>
+                      <w:r>
+                        <w:fldChar w:fldCharType="end"/>
+                      </w:r>
+                      <w:r>
+                        <w:rPr>
+                          <w:lang w:val="en-US"/>
+                        </w:rPr>
+                        <w:t>, conne</w:t>
+                      </w:r>
+                      <w:r>
+                        <w:rPr>
+                          <w:lang w:val="en-US"/>
+                        </w:rPr>
+                        <w:t>ct</w:t>
+                      </w:r>
+                      <w:r>
+                        <w:rPr>
+                          <w:lang w:val="en-US"/>
+                        </w:rPr>
+                        <w:t>io</w:t>
+                      </w:r>
+                      <w:r>
+                        <w:rPr>
+                          <w:lang w:val="en-US"/>
+                        </w:rPr>
+                        <w:t>n for the s</w:t>
+                      </w:r>
+                      <w:r>
+                        <w:rPr>
+                          <w:lang w:val="en-US"/>
+                        </w:rPr>
+                        <w:t>peed control tunning.</w:t>
+                      </w:r>
+                    </w:p>
+                    <w:p>
+                      <w:pPr>
+                        <w:keepNext/>
+                        <w:jc w:val="center"/>
+                      </w:pPr>
+                      <w:r>
+                        <w:rPr>
+                          <w:noProof/>
+                        </w:rPr>
+                        <w:drawing>
+                          <wp:inline distT="0" distB="0" distL="0" distR="0" wp14:anchorId="2D34C308" wp14:editId="5C2AD3C9">
+                            <wp:extent cx="3590476" cy="895238"/>
+                            <wp:effectExtent l="0" t="0" r="0" b="635"/>
+                            <wp:docPr id="22" name="Picture 22"/>
+                            <wp:cNvGraphicFramePr>
+                              <a:graphicFrameLocks xmlns:a="http://schemas.openxmlformats.org/drawingml/2006/main" noChangeAspect="1"/>
+                            </wp:cNvGraphicFramePr>
+                            <a:graphic xmlns:a="http://schemas.openxmlformats.org/drawingml/2006/main">
+                              <a:graphicData uri="http://schemas.openxmlformats.org/drawingml/2006/picture">
+                                <pic:pic xmlns:pic="http://schemas.openxmlformats.org/drawingml/2006/picture">
+                                  <pic:nvPicPr>
+                                    <pic:cNvPr id="1" name=""/>
+                                    <pic:cNvPicPr/>
+                                  </pic:nvPicPr>
+                                  <pic:blipFill>
+                                    <a:blip r:embed="rId18"/>
+                                    <a:stretch>
+                                      <a:fillRect/>
+                                    </a:stretch>
+                                  </pic:blipFill>
+                                  <pic:spPr>
+                                    <a:xfrm>
+                                      <a:off x="0" y="0"/>
+                                      <a:ext cx="3590476" cy="895238"/>
+                                    </a:xfrm>
+                                    <a:prstGeom prst="rect">
+                                      <a:avLst/>
+                                    </a:prstGeom>
+                                  </pic:spPr>
+                                </pic:pic>
+                              </a:graphicData>
+                            </a:graphic>
+                          </wp:inline>
+                        </w:drawing>
+                      </w:r>
+                    </w:p>
+                    <w:p>
+                      <w:pPr>
+                        <w:pStyle w:val="Caption"/>
+                        <w:jc w:val="center"/>
+                        <w:rPr>
+                          <w:lang w:val="en-US"/>
+                        </w:rPr>
+                      </w:pPr>
+                      <w:r>
+                        <w:rPr>
+                          <w:lang w:val="en-US"/>
+                        </w:rPr>
+                        <w:t xml:space="preserve">Figure </w:t>
+                      </w:r>
+                      <w:r>
+                        <w:fldChar w:fldCharType="begin"/>
+                      </w:r>
+                      <w:r>
+                        <w:rPr>
+                          <w:lang w:val="en-US"/>
+                        </w:rPr>
+                        <w:instrText xml:space="preserve"> SEQ Figure \* ARABIC </w:instrText>
+                      </w:r>
+                      <w:r>
+                        <w:fldChar w:fldCharType="separate"/>
+                      </w:r>
+                      <w:r>
+                        <w:rPr>
+                          <w:noProof/>
+                          <w:lang w:val="en-US"/>
+                        </w:rPr>
+                        <w:t>11</w:t>
+                      </w:r>
+                      <w:r>
+                        <w:fldChar w:fldCharType="end"/>
+                      </w:r>
+                      <w:r>
+                        <w:rPr>
+                          <w:lang w:val="en-US"/>
+                        </w:rPr>
+                        <w:t>, parameters for the s</w:t>
+                      </w:r>
+                      <w:r>
+                        <w:rPr>
+                          <w:lang w:val="en-US"/>
+                        </w:rPr>
+                        <w:t>low speed control loop.</w:t>
+                      </w:r>
+                    </w:p>
+                    <w:p>
+                      <w:pPr>
+                        <w:rPr>
+                          <w:lang w:val="en-US"/>
+                        </w:rPr>
+                      </w:pPr>
+                    </w:p>
+                    <w:p>
+                      <w:pPr>
+                        <w:keepNext/>
+                        <w:jc w:val="center"/>
+                      </w:pPr>
+                      <w:r>
+                        <w:rPr>
+                          <w:noProof/>
+                        </w:rPr>
+                        <w:drawing>
+                          <wp:inline distT="0" distB="0" distL="0" distR="0" wp14:anchorId="58AADBD8" wp14:editId="237E8523">
+                            <wp:extent cx="4102100" cy="3548682"/>
+                            <wp:effectExtent l="0" t="0" r="0" b="0"/>
+                            <wp:docPr id="21" name="Picture 21"/>
+                            <wp:cNvGraphicFramePr>
+                              <a:graphicFrameLocks xmlns:a="http://schemas.openxmlformats.org/drawingml/2006/main" noChangeAspect="1"/>
+                            </wp:cNvGraphicFramePr>
+                            <a:graphic xmlns:a="http://schemas.openxmlformats.org/drawingml/2006/main">
+                              <a:graphicData uri="http://schemas.openxmlformats.org/drawingml/2006/picture">
+                                <pic:pic xmlns:pic="http://schemas.openxmlformats.org/drawingml/2006/picture">
+                                  <pic:nvPicPr>
+                                    <pic:cNvPr id="1" name=""/>
+                                    <pic:cNvPicPr/>
+                                  </pic:nvPicPr>
+                                  <pic:blipFill>
+                                    <a:blip r:embed="rId19"/>
+                                    <a:stretch>
+                                      <a:fillRect/>
+                                    </a:stretch>
+                                  </pic:blipFill>
+                                  <pic:spPr>
+                                    <a:xfrm>
+                                      <a:off x="0" y="0"/>
+                                      <a:ext cx="4118486" cy="3562857"/>
+                                    </a:xfrm>
+                                    <a:prstGeom prst="rect">
+                                      <a:avLst/>
+                                    </a:prstGeom>
+                                  </pic:spPr>
+                                </pic:pic>
+                              </a:graphicData>
+                            </a:graphic>
+                          </wp:inline>
+                        </w:drawing>
+                      </w:r>
+                    </w:p>
+                    <w:p>
+                      <w:pPr>
+                        <w:pStyle w:val="Caption"/>
+                        <w:jc w:val="center"/>
+                        <w:rPr>
+                          <w:lang w:val="en-US"/>
+                        </w:rPr>
+                      </w:pPr>
+                      <w:r>
+                        <w:rPr>
+                          <w:lang w:val="en-US"/>
+                        </w:rPr>
+                        <w:t xml:space="preserve">Figure </w:t>
+                      </w:r>
+                      <w:r>
+                        <w:fldChar w:fldCharType="begin"/>
+                      </w:r>
+                      <w:r>
+                        <w:rPr>
+                          <w:lang w:val="en-US"/>
+                        </w:rPr>
+                        <w:instrText xml:space="preserve"> SEQ Figure \* ARABIC </w:instrText>
+                      </w:r>
+                      <w:r>
+                        <w:fldChar w:fldCharType="separate"/>
+                      </w:r>
+                      <w:r>
+                        <w:rPr>
+                          <w:noProof/>
+                          <w:lang w:val="en-US"/>
+                        </w:rPr>
+                        <w:t>12</w:t>
+                      </w:r>
+                      <w:r>
+                        <w:fldChar w:fldCharType="end"/>
+                      </w:r>
+                      <w:r>
+                        <w:rPr>
+                          <w:lang w:val="en-US"/>
+                        </w:rPr>
+                        <w:t>, with a step o</w:t>
+                      </w:r>
+                      <w:r>
+                        <w:rPr>
+                          <w:lang w:val="en-US"/>
+                        </w:rPr>
+                        <w:t>f 100Km/h we reach 63km/h in exactly 1second, as intended.</w:t>
+                      </w:r>
+                    </w:p>
+                    <w:p>
+                      <w:pPr>
+                        <w:rPr>
+                          <w:lang w:val="en-US"/>
+                        </w:rPr>
+                      </w:pPr>
+                    </w:p>
+                    <w:p>
+                      <w:pPr>
+                        <w:rPr>
+                          <w:lang w:val="en-US"/>
+                        </w:rPr>
+                      </w:pPr>
+                    </w:p>
+                    <w:p>
+                      <w:pPr>
+                        <w:rPr>
+                          <w:lang w:val="en-US"/>
+                        </w:rPr>
+                      </w:pPr>
+                    </w:p>
+                    <w:p>
+                      <w:pPr>
+                        <w:rPr>
+                          <w:lang w:val="en-US"/>
+                        </w:rPr>
+                      </w:pPr>
+                    </w:p>
+                    <w:p>
+                      <w:pPr>
+                        <w:rPr>
+                          <w:lang w:val="en-US"/>
+                        </w:rPr>
+                      </w:pPr>
+                    </w:p>
+                    <w:p>
+                      <w:pPr>
+                        <w:jc w:val="center"/>
+                        <w:rPr>
+                          <w:lang w:val="en-US"/>
+                        </w:rPr>
+                      </w:pPr>
+                    </w:p>
                   </w:txbxContent>
                 </v:textbox>
                 <w10:anchorlock/>
@@ -892,8 +3419,681 @@
           <w:lang w:val="en-GB"/>
         </w:rPr>
       </w:pPr>
-      <w:bookmarkStart w:id="0" w:name="_GoBack"/>
-      <w:bookmarkEnd w:id="0"/>
+    </w:p>
+    <w:p>
+      <w:pPr>
+        <w:rPr>
+          <w:lang w:val="en-GB"/>
+        </w:rPr>
+      </w:pPr>
+      <w:r>
+        <w:rPr>
+          <w:noProof/>
+          <w:lang w:val="en-GB"/>
+        </w:rPr>
+        <mc:AlternateContent>
+          <mc:Choice Requires="wps">
+            <w:drawing>
+              <wp:inline distT="0" distB="0" distL="0" distR="0" wp14:anchorId="30FE8336" wp14:editId="2EFC78F3">
+                <wp:extent cx="5314950" cy="8429625"/>
+                <wp:effectExtent l="0" t="0" r="19050" b="28575"/>
+                <wp:docPr id="23" name="Cuadro de texto 18"/>
+                <wp:cNvGraphicFramePr/>
+                <a:graphic xmlns:a="http://schemas.openxmlformats.org/drawingml/2006/main">
+                  <a:graphicData uri="http://schemas.microsoft.com/office/word/2010/wordprocessingShape">
+                    <wps:wsp>
+                      <wps:cNvSpPr txBox="1"/>
+                      <wps:spPr>
+                        <a:xfrm>
+                          <a:off x="0" y="0"/>
+                          <a:ext cx="5314950" cy="8429625"/>
+                        </a:xfrm>
+                        <a:prstGeom prst="rect">
+                          <a:avLst/>
+                        </a:prstGeom>
+                        <a:solidFill>
+                          <a:schemeClr val="lt1"/>
+                        </a:solidFill>
+                        <a:ln w="6350">
+                          <a:solidFill>
+                            <a:prstClr val="black"/>
+                          </a:solidFill>
+                        </a:ln>
+                      </wps:spPr>
+                      <wps:txbx>
+                        <w:txbxContent>
+                          <w:p>
+                            <w:pPr>
+                              <w:keepNext/>
+                              <w:jc w:val="center"/>
+                            </w:pPr>
+                            <w:r>
+                              <w:rPr>
+                                <w:noProof/>
+                              </w:rPr>
+                              <w:drawing>
+                                <wp:inline distT="0" distB="0" distL="0" distR="0" wp14:anchorId="702BAD7D" wp14:editId="660118E1">
+                                  <wp:extent cx="2692350" cy="2921000"/>
+                                  <wp:effectExtent l="0" t="0" r="0" b="0"/>
+                                  <wp:docPr id="27" name="Picture 27"/>
+                                  <wp:cNvGraphicFramePr>
+                                    <a:graphicFrameLocks xmlns:a="http://schemas.openxmlformats.org/drawingml/2006/main" noChangeAspect="1"/>
+                                  </wp:cNvGraphicFramePr>
+                                  <a:graphic xmlns:a="http://schemas.openxmlformats.org/drawingml/2006/main">
+                                    <a:graphicData uri="http://schemas.openxmlformats.org/drawingml/2006/picture">
+                                      <pic:pic xmlns:pic="http://schemas.openxmlformats.org/drawingml/2006/picture">
+                                        <pic:nvPicPr>
+                                          <pic:cNvPr id="1" name=""/>
+                                          <pic:cNvPicPr/>
+                                        </pic:nvPicPr>
+                                        <pic:blipFill>
+                                          <a:blip r:embed="rId20"/>
+                                          <a:stretch>
+                                            <a:fillRect/>
+                                          </a:stretch>
+                                        </pic:blipFill>
+                                        <pic:spPr>
+                                          <a:xfrm>
+                                            <a:off x="0" y="0"/>
+                                            <a:ext cx="2699435" cy="2928686"/>
+                                          </a:xfrm>
+                                          <a:prstGeom prst="rect">
+                                            <a:avLst/>
+                                          </a:prstGeom>
+                                        </pic:spPr>
+                                      </pic:pic>
+                                    </a:graphicData>
+                                  </a:graphic>
+                                </wp:inline>
+                              </w:drawing>
+                            </w:r>
+                          </w:p>
+                          <w:p>
+                            <w:pPr>
+                              <w:pStyle w:val="Caption"/>
+                              <w:jc w:val="center"/>
+                              <w:rPr>
+                                <w:lang w:val="en-US"/>
+                              </w:rPr>
+                            </w:pPr>
+                            <w:r>
+                              <w:rPr>
+                                <w:lang w:val="en-US"/>
+                              </w:rPr>
+                              <w:t xml:space="preserve">Figure </w:t>
+                            </w:r>
+                            <w:r>
+                              <w:fldChar w:fldCharType="begin"/>
+                            </w:r>
+                            <w:r>
+                              <w:rPr>
+                                <w:lang w:val="en-US"/>
+                              </w:rPr>
+                              <w:instrText xml:space="preserve"> SEQ Figure \* ARABIC </w:instrText>
+                            </w:r>
+                            <w:r>
+                              <w:fldChar w:fldCharType="separate"/>
+                            </w:r>
+                            <w:r>
+                              <w:rPr>
+                                <w:noProof/>
+                                <w:lang w:val="en-US"/>
+                              </w:rPr>
+                              <w:t>13</w:t>
+                            </w:r>
+                            <w:r>
+                              <w:fldChar w:fldCharType="end"/>
+                            </w:r>
+                            <w:r>
+                              <w:rPr>
+                                <w:lang w:val="en-US"/>
+                              </w:rPr>
+                              <w:t>, connection for the current loop tunning</w:t>
+                            </w:r>
+                          </w:p>
+                          <w:p>
+                            <w:pPr>
+                              <w:keepNext/>
+                              <w:jc w:val="center"/>
+                              <w:rPr>
+                                <w:lang w:val="en-US"/>
+                              </w:rPr>
+                            </w:pPr>
+                          </w:p>
+                          <w:p>
+                            <w:pPr>
+                              <w:keepNext/>
+                              <w:jc w:val="center"/>
+                            </w:pPr>
+                            <w:r>
+                              <w:rPr>
+                                <w:noProof/>
+                              </w:rPr>
+                              <w:drawing>
+                                <wp:inline distT="0" distB="0" distL="0" distR="0" wp14:anchorId="22356BD3" wp14:editId="50576942">
+                                  <wp:extent cx="3385820" cy="882108"/>
+                                  <wp:effectExtent l="0" t="0" r="5080" b="0"/>
+                                  <wp:docPr id="29" name="Picture 29"/>
+                                  <wp:cNvGraphicFramePr>
+                                    <a:graphicFrameLocks xmlns:a="http://schemas.openxmlformats.org/drawingml/2006/main" noChangeAspect="1"/>
+                                  </wp:cNvGraphicFramePr>
+                                  <a:graphic xmlns:a="http://schemas.openxmlformats.org/drawingml/2006/main">
+                                    <a:graphicData uri="http://schemas.openxmlformats.org/drawingml/2006/picture">
+                                      <pic:pic xmlns:pic="http://schemas.openxmlformats.org/drawingml/2006/picture">
+                                        <pic:nvPicPr>
+                                          <pic:cNvPr id="1" name=""/>
+                                          <pic:cNvPicPr/>
+                                        </pic:nvPicPr>
+                                        <pic:blipFill>
+                                          <a:blip r:embed="rId21"/>
+                                          <a:stretch>
+                                            <a:fillRect/>
+                                          </a:stretch>
+                                        </pic:blipFill>
+                                        <pic:spPr>
+                                          <a:xfrm>
+                                            <a:off x="0" y="0"/>
+                                            <a:ext cx="3400837" cy="886020"/>
+                                          </a:xfrm>
+                                          <a:prstGeom prst="rect">
+                                            <a:avLst/>
+                                          </a:prstGeom>
+                                        </pic:spPr>
+                                      </pic:pic>
+                                    </a:graphicData>
+                                  </a:graphic>
+                                </wp:inline>
+                              </w:drawing>
+                            </w:r>
+                          </w:p>
+                          <w:p>
+                            <w:pPr>
+                              <w:pStyle w:val="Caption"/>
+                              <w:jc w:val="center"/>
+                              <w:rPr>
+                                <w:lang w:val="en-US"/>
+                              </w:rPr>
+                            </w:pPr>
+                            <w:r>
+                              <w:rPr>
+                                <w:lang w:val="en-US"/>
+                              </w:rPr>
+                              <w:t xml:space="preserve">Figure </w:t>
+                            </w:r>
+                            <w:r>
+                              <w:fldChar w:fldCharType="begin"/>
+                            </w:r>
+                            <w:r>
+                              <w:rPr>
+                                <w:lang w:val="en-US"/>
+                              </w:rPr>
+                              <w:instrText xml:space="preserve"> SEQ Figure \* ARABIC </w:instrText>
+                            </w:r>
+                            <w:r>
+                              <w:fldChar w:fldCharType="separate"/>
+                            </w:r>
+                            <w:r>
+                              <w:rPr>
+                                <w:noProof/>
+                                <w:lang w:val="en-US"/>
+                              </w:rPr>
+                              <w:t>14</w:t>
+                            </w:r>
+                            <w:r>
+                              <w:fldChar w:fldCharType="end"/>
+                            </w:r>
+                            <w:r>
+                              <w:rPr>
+                                <w:lang w:val="en-US"/>
+                              </w:rPr>
+                              <w:t xml:space="preserve">, parameters for the </w:t>
+                            </w:r>
+                            <w:r>
+                              <w:rPr>
+                                <w:lang w:val="en-US"/>
+                              </w:rPr>
+                              <w:t>fast current control loop (loop speed is 10 higher to correctly decouple both controls)</w:t>
+                            </w:r>
+                          </w:p>
+                          <w:p>
+                            <w:pPr>
+                              <w:jc w:val="center"/>
+                              <w:rPr>
+                                <w:lang w:val="en-US"/>
+                              </w:rPr>
+                            </w:pPr>
+                            <w:r>
+                              <w:rPr>
+                                <w:noProof/>
+                              </w:rPr>
+                              <w:drawing>
+                                <wp:inline distT="0" distB="0" distL="0" distR="0" wp14:anchorId="47CFEE42" wp14:editId="78B6DB0D">
+                                  <wp:extent cx="3703320" cy="1841567"/>
+                                  <wp:effectExtent l="0" t="0" r="0" b="6350"/>
+                                  <wp:docPr id="30" name="Picture 30"/>
+                                  <wp:cNvGraphicFramePr>
+                                    <a:graphicFrameLocks xmlns:a="http://schemas.openxmlformats.org/drawingml/2006/main" noChangeAspect="1"/>
+                                  </wp:cNvGraphicFramePr>
+                                  <a:graphic xmlns:a="http://schemas.openxmlformats.org/drawingml/2006/main">
+                                    <a:graphicData uri="http://schemas.openxmlformats.org/drawingml/2006/picture">
+                                      <pic:pic xmlns:pic="http://schemas.openxmlformats.org/drawingml/2006/picture">
+                                        <pic:nvPicPr>
+                                          <pic:cNvPr id="1" name=""/>
+                                          <pic:cNvPicPr/>
+                                        </pic:nvPicPr>
+                                        <pic:blipFill>
+                                          <a:blip r:embed="rId22"/>
+                                          <a:stretch>
+                                            <a:fillRect/>
+                                          </a:stretch>
+                                        </pic:blipFill>
+                                        <pic:spPr>
+                                          <a:xfrm>
+                                            <a:off x="0" y="0"/>
+                                            <a:ext cx="3707121" cy="1843457"/>
+                                          </a:xfrm>
+                                          <a:prstGeom prst="rect">
+                                            <a:avLst/>
+                                          </a:prstGeom>
+                                        </pic:spPr>
+                                      </pic:pic>
+                                    </a:graphicData>
+                                  </a:graphic>
+                                </wp:inline>
+                              </w:drawing>
+                            </w:r>
+                          </w:p>
+                          <w:p>
+                            <w:pPr>
+                              <w:rPr>
+                                <w:lang w:val="en-US"/>
+                              </w:rPr>
+                            </w:pPr>
+                          </w:p>
+                          <w:p>
+                            <w:pPr>
+                              <w:rPr>
+                                <w:lang w:val="en-US"/>
+                              </w:rPr>
+                            </w:pPr>
+                          </w:p>
+                          <w:p>
+                            <w:pPr>
+                              <w:jc w:val="center"/>
+                              <w:rPr>
+                                <w:lang w:val="en-US"/>
+                              </w:rPr>
+                            </w:pPr>
+                          </w:p>
+                          <w:p>
+                            <w:pPr>
+                              <w:rPr>
+                                <w:lang w:val="en-US"/>
+                              </w:rPr>
+                            </w:pPr>
+                          </w:p>
+                          <w:p>
+                            <w:pPr>
+                              <w:rPr>
+                                <w:lang w:val="en-US"/>
+                              </w:rPr>
+                            </w:pPr>
+                          </w:p>
+                          <w:p>
+                            <w:pPr>
+                              <w:rPr>
+                                <w:lang w:val="en-US"/>
+                              </w:rPr>
+                            </w:pPr>
+                          </w:p>
+                          <w:p>
+                            <w:pPr>
+                              <w:rPr>
+                                <w:lang w:val="en-US"/>
+                              </w:rPr>
+                            </w:pPr>
+                          </w:p>
+                          <w:p>
+                            <w:pPr>
+                              <w:jc w:val="center"/>
+                              <w:rPr>
+                                <w:lang w:val="en-US"/>
+                              </w:rPr>
+                            </w:pPr>
+                          </w:p>
+                        </w:txbxContent>
+                      </wps:txbx>
+                      <wps:bodyPr rot="0" spcFirstLastPara="0" vertOverflow="overflow" horzOverflow="overflow" vert="horz" wrap="square" lIns="91440" tIns="45720" rIns="91440" bIns="45720" numCol="1" spcCol="0" rtlCol="0" fromWordArt="0" anchor="t" anchorCtr="0" forceAA="0" compatLnSpc="1">
+                        <a:prstTxWarp prst="textNoShape">
+                          <a:avLst/>
+                        </a:prstTxWarp>
+                        <a:noAutofit/>
+                      </wps:bodyPr>
+                    </wps:wsp>
+                  </a:graphicData>
+                </a:graphic>
+              </wp:inline>
+            </w:drawing>
+          </mc:Choice>
+          <mc:Fallback>
+            <w:pict>
+              <v:shape w14:anchorId="30FE8336" id="_x0000_s1030" type="#_x0000_t202" style="width:418.5pt;height:663.75pt;visibility:visible;mso-wrap-style:square;mso-left-percent:-10001;mso-top-percent:-10001;mso-position-horizontal:absolute;mso-position-horizontal-relative:char;mso-position-vertical:absolute;mso-position-vertical-relative:line;mso-left-percent:-10001;mso-top-percent:-10001;v-text-anchor:top" o:gfxdata="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" fillcolor="white [3201]" strokeweight=".5pt">
+                <v:textbox>
+                  <w:txbxContent>
+                    <w:p>
+                      <w:pPr>
+                        <w:keepNext/>
+                        <w:jc w:val="center"/>
+                      </w:pPr>
+                      <w:r>
+                        <w:rPr>
+                          <w:noProof/>
+                        </w:rPr>
+                        <w:drawing>
+                          <wp:inline distT="0" distB="0" distL="0" distR="0" wp14:anchorId="702BAD7D" wp14:editId="660118E1">
+                            <wp:extent cx="2692350" cy="2921000"/>
+                            <wp:effectExtent l="0" t="0" r="0" b="0"/>
+                            <wp:docPr id="27" name="Picture 27"/>
+                            <wp:cNvGraphicFramePr>
+                              <a:graphicFrameLocks xmlns:a="http://schemas.openxmlformats.org/drawingml/2006/main" noChangeAspect="1"/>
+                            </wp:cNvGraphicFramePr>
+                            <a:graphic xmlns:a="http://schemas.openxmlformats.org/drawingml/2006/main">
+                              <a:graphicData uri="http://schemas.openxmlformats.org/drawingml/2006/picture">
+                                <pic:pic xmlns:pic="http://schemas.openxmlformats.org/drawingml/2006/picture">
+                                  <pic:nvPicPr>
+                                    <pic:cNvPr id="1" name=""/>
+                                    <pic:cNvPicPr/>
+                                  </pic:nvPicPr>
+                                  <pic:blipFill>
+                                    <a:blip r:embed="rId20"/>
+                                    <a:stretch>
+                                      <a:fillRect/>
+                                    </a:stretch>
+                                  </pic:blipFill>
+                                  <pic:spPr>
+                                    <a:xfrm>
+                                      <a:off x="0" y="0"/>
+                                      <a:ext cx="2699435" cy="2928686"/>
+                                    </a:xfrm>
+                                    <a:prstGeom prst="rect">
+                                      <a:avLst/>
+                                    </a:prstGeom>
+                                  </pic:spPr>
+                                </pic:pic>
+                              </a:graphicData>
+                            </a:graphic>
+                          </wp:inline>
+                        </w:drawing>
+                      </w:r>
+                    </w:p>
+                    <w:p>
+                      <w:pPr>
+                        <w:pStyle w:val="Caption"/>
+                        <w:jc w:val="center"/>
+                        <w:rPr>
+                          <w:lang w:val="en-US"/>
+                        </w:rPr>
+                      </w:pPr>
+                      <w:r>
+                        <w:rPr>
+                          <w:lang w:val="en-US"/>
+                        </w:rPr>
+                        <w:t xml:space="preserve">Figure </w:t>
+                      </w:r>
+                      <w:r>
+                        <w:fldChar w:fldCharType="begin"/>
+                      </w:r>
+                      <w:r>
+                        <w:rPr>
+                          <w:lang w:val="en-US"/>
+                        </w:rPr>
+                        <w:instrText xml:space="preserve"> SEQ Figure \* ARABIC </w:instrText>
+                      </w:r>
+                      <w:r>
+                        <w:fldChar w:fldCharType="separate"/>
+                      </w:r>
+                      <w:r>
+                        <w:rPr>
+                          <w:noProof/>
+                          <w:lang w:val="en-US"/>
+                        </w:rPr>
+                        <w:t>13</w:t>
+                      </w:r>
+                      <w:r>
+                        <w:fldChar w:fldCharType="end"/>
+                      </w:r>
+                      <w:r>
+                        <w:rPr>
+                          <w:lang w:val="en-US"/>
+                        </w:rPr>
+                        <w:t>, connection for the current loop tunning</w:t>
+                      </w:r>
+                    </w:p>
+                    <w:p>
+                      <w:pPr>
+                        <w:keepNext/>
+                        <w:jc w:val="center"/>
+                        <w:rPr>
+                          <w:lang w:val="en-US"/>
+                        </w:rPr>
+                      </w:pPr>
+                    </w:p>
+                    <w:p>
+                      <w:pPr>
+                        <w:keepNext/>
+                        <w:jc w:val="center"/>
+                      </w:pPr>
+                      <w:r>
+                        <w:rPr>
+                          <w:noProof/>
+                        </w:rPr>
+                        <w:drawing>
+                          <wp:inline distT="0" distB="0" distL="0" distR="0" wp14:anchorId="22356BD3" wp14:editId="50576942">
+                            <wp:extent cx="3385820" cy="882108"/>
+                            <wp:effectExtent l="0" t="0" r="5080" b="0"/>
+                            <wp:docPr id="29" name="Picture 29"/>
+                            <wp:cNvGraphicFramePr>
+                              <a:graphicFrameLocks xmlns:a="http://schemas.openxmlformats.org/drawingml/2006/main" noChangeAspect="1"/>
+                            </wp:cNvGraphicFramePr>
+                            <a:graphic xmlns:a="http://schemas.openxmlformats.org/drawingml/2006/main">
+                              <a:graphicData uri="http://schemas.openxmlformats.org/drawingml/2006/picture">
+                                <pic:pic xmlns:pic="http://schemas.openxmlformats.org/drawingml/2006/picture">
+                                  <pic:nvPicPr>
+                                    <pic:cNvPr id="1" name=""/>
+                                    <pic:cNvPicPr/>
+                                  </pic:nvPicPr>
+                                  <pic:blipFill>
+                                    <a:blip r:embed="rId21"/>
+                                    <a:stretch>
+                                      <a:fillRect/>
+                                    </a:stretch>
+                                  </pic:blipFill>
+                                  <pic:spPr>
+                                    <a:xfrm>
+                                      <a:off x="0" y="0"/>
+                                      <a:ext cx="3400837" cy="886020"/>
+                                    </a:xfrm>
+                                    <a:prstGeom prst="rect">
+                                      <a:avLst/>
+                                    </a:prstGeom>
+                                  </pic:spPr>
+                                </pic:pic>
+                              </a:graphicData>
+                            </a:graphic>
+                          </wp:inline>
+                        </w:drawing>
+                      </w:r>
+                    </w:p>
+                    <w:p>
+                      <w:pPr>
+                        <w:pStyle w:val="Caption"/>
+                        <w:jc w:val="center"/>
+                        <w:rPr>
+                          <w:lang w:val="en-US"/>
+                        </w:rPr>
+                      </w:pPr>
+                      <w:r>
+                        <w:rPr>
+                          <w:lang w:val="en-US"/>
+                        </w:rPr>
+                        <w:t xml:space="preserve">Figure </w:t>
+                      </w:r>
+                      <w:r>
+                        <w:fldChar w:fldCharType="begin"/>
+                      </w:r>
+                      <w:r>
+                        <w:rPr>
+                          <w:lang w:val="en-US"/>
+                        </w:rPr>
+                        <w:instrText xml:space="preserve"> SEQ Figure \* ARABIC </w:instrText>
+                      </w:r>
+                      <w:r>
+                        <w:fldChar w:fldCharType="separate"/>
+                      </w:r>
+                      <w:r>
+                        <w:rPr>
+                          <w:noProof/>
+                          <w:lang w:val="en-US"/>
+                        </w:rPr>
+                        <w:t>14</w:t>
+                      </w:r>
+                      <w:r>
+                        <w:fldChar w:fldCharType="end"/>
+                      </w:r>
+                      <w:r>
+                        <w:rPr>
+                          <w:lang w:val="en-US"/>
+                        </w:rPr>
+                        <w:t xml:space="preserve">, parameters for the </w:t>
+                      </w:r>
+                      <w:r>
+                        <w:rPr>
+                          <w:lang w:val="en-US"/>
+                        </w:rPr>
+                        <w:t>fast current control loop (loop speed is 10 higher to correctly decouple both controls)</w:t>
+                      </w:r>
+                    </w:p>
+                    <w:p>
+                      <w:pPr>
+                        <w:jc w:val="center"/>
+                        <w:rPr>
+                          <w:lang w:val="en-US"/>
+                        </w:rPr>
+                      </w:pPr>
+                      <w:r>
+                        <w:rPr>
+                          <w:noProof/>
+                        </w:rPr>
+                        <w:drawing>
+                          <wp:inline distT="0" distB="0" distL="0" distR="0" wp14:anchorId="47CFEE42" wp14:editId="78B6DB0D">
+                            <wp:extent cx="3703320" cy="1841567"/>
+                            <wp:effectExtent l="0" t="0" r="0" b="6350"/>
+                            <wp:docPr id="30" name="Picture 30"/>
+                            <wp:cNvGraphicFramePr>
+                              <a:graphicFrameLocks xmlns:a="http://schemas.openxmlformats.org/drawingml/2006/main" noChangeAspect="1"/>
+                            </wp:cNvGraphicFramePr>
+                            <a:graphic xmlns:a="http://schemas.openxmlformats.org/drawingml/2006/main">
+                              <a:graphicData uri="http://schemas.openxmlformats.org/drawingml/2006/picture">
+                                <pic:pic xmlns:pic="http://schemas.openxmlformats.org/drawingml/2006/picture">
+                                  <pic:nvPicPr>
+                                    <pic:cNvPr id="1" name=""/>
+                                    <pic:cNvPicPr/>
+                                  </pic:nvPicPr>
+                                  <pic:blipFill>
+                                    <a:blip r:embed="rId22"/>
+                                    <a:stretch>
+                                      <a:fillRect/>
+                                    </a:stretch>
+                                  </pic:blipFill>
+                                  <pic:spPr>
+                                    <a:xfrm>
+                                      <a:off x="0" y="0"/>
+                                      <a:ext cx="3707121" cy="1843457"/>
+                                    </a:xfrm>
+                                    <a:prstGeom prst="rect">
+                                      <a:avLst/>
+                                    </a:prstGeom>
+                                  </pic:spPr>
+                                </pic:pic>
+                              </a:graphicData>
+                            </a:graphic>
+                          </wp:inline>
+                        </w:drawing>
+                      </w:r>
+                    </w:p>
+                    <w:p>
+                      <w:pPr>
+                        <w:rPr>
+                          <w:lang w:val="en-US"/>
+                        </w:rPr>
+                      </w:pPr>
+                    </w:p>
+                    <w:p>
+                      <w:pPr>
+                        <w:rPr>
+                          <w:lang w:val="en-US"/>
+                        </w:rPr>
+                      </w:pPr>
+                    </w:p>
+                    <w:p>
+                      <w:pPr>
+                        <w:jc w:val="center"/>
+                        <w:rPr>
+                          <w:lang w:val="en-US"/>
+                        </w:rPr>
+                      </w:pPr>
+                    </w:p>
+                    <w:p>
+                      <w:pPr>
+                        <w:rPr>
+                          <w:lang w:val="en-US"/>
+                        </w:rPr>
+                      </w:pPr>
+                    </w:p>
+                    <w:p>
+                      <w:pPr>
+                        <w:rPr>
+                          <w:lang w:val="en-US"/>
+                        </w:rPr>
+                      </w:pPr>
+                    </w:p>
+                    <w:p>
+                      <w:pPr>
+                        <w:rPr>
+                          <w:lang w:val="en-US"/>
+                        </w:rPr>
+                      </w:pPr>
+                    </w:p>
+                    <w:p>
+                      <w:pPr>
+                        <w:rPr>
+                          <w:lang w:val="en-US"/>
+                        </w:rPr>
+                      </w:pPr>
+                    </w:p>
+                    <w:p>
+                      <w:pPr>
+                        <w:jc w:val="center"/>
+                        <w:rPr>
+                          <w:lang w:val="en-US"/>
+                        </w:rPr>
+                      </w:pPr>
+                    </w:p>
+                  </w:txbxContent>
+                </v:textbox>
+                <w10:anchorlock/>
+              </v:shape>
+            </w:pict>
+          </mc:Fallback>
+        </mc:AlternateContent>
+      </w:r>
+    </w:p>
+    <w:p>
+      <w:pPr>
+        <w:rPr>
+          <w:lang w:val="en-GB"/>
+        </w:rPr>
+      </w:pPr>
       <w:r>
         <w:rPr>
           <w:lang w:val="en-GB"/>
@@ -1280,16 +4480,8 @@
               <w:rPr>
                 <w:lang w:val="ca-ES"/>
               </w:rPr>
-              <w:t xml:space="preserve">NEDC </w:t>
+              <w:t>NEDC cycle</w:t>
             </w:r>
-            <w:proofErr w:type="spellStart"/>
-            <w:r>
-              <w:rPr>
-                <w:lang w:val="ca-ES"/>
-              </w:rPr>
-              <w:t>cycle</w:t>
-            </w:r>
-            <w:proofErr w:type="spellEnd"/>
           </w:p>
         </w:tc>
         <w:tc>
@@ -1333,7 +4525,7 @@
     </w:p>
     <w:p>
       <w:pPr>
-        <w:pStyle w:val="Prrafodelista"/>
+        <w:pStyle w:val="ListParagraph"/>
         <w:numPr>
           <w:ilvl w:val="0"/>
           <w:numId w:val="1"/>
@@ -1408,7 +4600,7 @@
           </mc:Choice>
           <mc:Fallback>
             <w:pict>
-              <v:shape w14:anchorId="02DB8E43" id="Cuadro de texto 14" o:spid="_x0000_s1030" type="#_x0000_t202" style="width:418.5pt;height:454.5pt;visibility:visible;mso-wrap-style:square;mso-left-percent:-10001;mso-top-percent:-10001;mso-position-horizontal:absolute;mso-position-horizontal-relative:char;mso-position-vertical:absolute;mso-position-vertical-relative:line;mso-left-percent:-10001;mso-top-percent:-10001;v-text-anchor:top" o:gfxdata="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" fillcolor="white [3201]" strokeweight=".5pt">
+              <v:shape w14:anchorId="02DB8E43" id="Cuadro de texto 14" o:spid="_x0000_s1031" type="#_x0000_t202" style="width:418.5pt;height:454.5pt;visibility:visible;mso-wrap-style:square;mso-left-percent:-10001;mso-top-percent:-10001;mso-position-horizontal:absolute;mso-position-horizontal-relative:char;mso-position-vertical:absolute;mso-position-vertical-relative:line;mso-left-percent:-10001;mso-top-percent:-10001;v-text-anchor:top" o:gfxdata="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" fillcolor="white [3201]" strokeweight=".5pt">
                 <v:textbox>
                   <w:txbxContent>
                     <w:p/>
@@ -1441,7 +4633,7 @@
       </w:r>
     </w:p>
     <w:sectPr>
-      <w:headerReference w:type="default" r:id="rId8"/>
+      <w:headerReference w:type="default" r:id="rId23"/>
       <w:pgSz w:w="11906" w:h="16838"/>
       <w:pgMar w:top="1417" w:right="1701" w:bottom="1417" w:left="1701" w:header="708" w:footer="708" w:gutter="0"/>
       <w:cols w:space="708"/>
@@ -1452,7 +4644,7 @@
 </file>
 
 <file path=word/endnotes.xml><?xml version="1.0" encoding="utf-8"?>
-<w:endnotes xmlns:wpc="http://schemas.microsoft.com/office/word/2010/wordprocessingCanvas" xmlns:cx="http://schemas.microsoft.com/office/drawing/2014/chartex" xmlns:cx1="http://schemas.microsoft.com/office/drawing/2015/9/8/chartex" xmlns:cx2="http://schemas.microsoft.com/office/drawing/2015/10/21/chartex" xmlns:cx3="http://schemas.microsoft.com/office/drawing/2016/5/9/chartex" xmlns:cx4="http://schemas.microsoft.com/office/drawing/2016/5/10/chartex" xmlns:cx5="http://schemas.microsoft.com/office/drawing/2016/5/11/chartex" xmlns:cx6="http://schemas.microsoft.com/office/drawing/2016/5/12/chartex" xmlns:cx7="http://schemas.microsoft.com/office/drawing/2016/5/13/chartex" xmlns:cx8="http://schemas.microsoft.com/office/drawing/2016/5/14/chartex" xmlns:mc="http://schemas.openxmlformats.org/markup-compatibility/2006" xmlns:aink="http://schemas.microsoft.com/office/drawing/2016/ink" xmlns:am3d="http://schemas.microsoft.com/office/drawing/2017/model3d" xmlns:o="urn:schemas-microsoft-com:office:office" xmlns:r="http://schemas.openxmlformats.org/officeDocument/2006/relationships" xmlns:m="http://schemas.openxmlformats.org/officeDocument/2006/math" xmlns:v="urn:schemas-microsoft-com:vml" xmlns:wp14="http://schemas.microsoft.com/office/word/2010/wordprocessingDrawing" xmlns:wp="http://schemas.openxmlformats.org/drawingml/2006/wordprocessingDrawing" xmlns:w10="urn:schemas-microsoft-com:office:word" xmlns:w="http://schemas.openxmlformats.org/wordprocessingml/2006/main" xmlns:w14="http://schemas.microsoft.com/office/word/2010/wordml" xmlns:w15="http://schemas.microsoft.com/office/word/2012/wordml" xmlns:w16cid="http://schemas.microsoft.com/office/word/2016/wordml/cid" xmlns:w16se="http://schemas.microsoft.com/office/word/2015/wordml/symex" xmlns:wpg="http://schemas.microsoft.com/office/word/2010/wordprocessingGroup" xmlns:wpi="http://schemas.microsoft.com/office/word/2010/wordprocessingInk" xmlns:wne="http://schemas.microsoft.com/office/word/2006/wordml" xmlns:wps="http://schemas.microsoft.com/office/word/2010/wordprocessingShape" mc:Ignorable="w14 w15 w16se w16cid wp14">
+<w:endnotes xmlns:wpc="http://schemas.microsoft.com/office/word/2010/wordprocessingCanvas" xmlns:cx="http://schemas.microsoft.com/office/drawing/2014/chartex" xmlns:cx1="http://schemas.microsoft.com/office/drawing/2015/9/8/chartex" xmlns:cx2="http://schemas.microsoft.com/office/drawing/2015/10/21/chartex" xmlns:cx3="http://schemas.microsoft.com/office/drawing/2016/5/9/chartex" xmlns:cx4="http://schemas.microsoft.com/office/drawing/2016/5/10/chartex" xmlns:cx5="http://schemas.microsoft.com/office/drawing/2016/5/11/chartex" xmlns:cx6="http://schemas.microsoft.com/office/drawing/2016/5/12/chartex" xmlns:cx7="http://schemas.microsoft.com/office/drawing/2016/5/13/chartex" xmlns:cx8="http://schemas.microsoft.com/office/drawing/2016/5/14/chartex" xmlns:mc="http://schemas.openxmlformats.org/markup-compatibility/2006" xmlns:aink="http://schemas.microsoft.com/office/drawing/2016/ink" xmlns:am3d="http://schemas.microsoft.com/office/drawing/2017/model3d" xmlns:o="urn:schemas-microsoft-com:office:office" xmlns:r="http://schemas.openxmlformats.org/officeDocument/2006/relationships" xmlns:m="http://schemas.openxmlformats.org/officeDocument/2006/math" xmlns:v="urn:schemas-microsoft-com:vml" xmlns:wp14="http://schemas.microsoft.com/office/word/2010/wordprocessingDrawing" xmlns:wp="http://schemas.openxmlformats.org/drawingml/2006/wordprocessingDrawing" xmlns:w10="urn:schemas-microsoft-com:office:word" xmlns:w="http://schemas.openxmlformats.org/wordprocessingml/2006/main" xmlns:w14="http://schemas.microsoft.com/office/word/2010/wordml" xmlns:w15="http://schemas.microsoft.com/office/word/2012/wordml" xmlns:w16cex="http://schemas.microsoft.com/office/word/2018/wordml/cex" xmlns:w16cid="http://schemas.microsoft.com/office/word/2016/wordml/cid" xmlns:w16="http://schemas.microsoft.com/office/word/2018/wordml" xmlns:w16sdtdh="http://schemas.microsoft.com/office/word/2020/wordml/sdtdatahash" xmlns:w16se="http://schemas.microsoft.com/office/word/2015/wordml/symex" xmlns:wpg="http://schemas.microsoft.com/office/word/2010/wordprocessingGroup" xmlns:wpi="http://schemas.microsoft.com/office/word/2010/wordprocessingInk" xmlns:wne="http://schemas.microsoft.com/office/word/2006/wordml" xmlns:wps="http://schemas.microsoft.com/office/word/2010/wordprocessingShape" mc:Ignorable="w14 w15 w16se w16cid w16 w16cex w16sdtdh wp14">
   <w:endnote w:type="separator" w:id="-1">
     <w:p>
       <w:pPr>
@@ -1477,7 +4669,7 @@
 </file>
 
 <file path=word/footnotes.xml><?xml version="1.0" encoding="utf-8"?>
-<w:footnotes xmlns:wpc="http://schemas.microsoft.com/office/word/2010/wordprocessingCanvas" xmlns:cx="http://schemas.microsoft.com/office/drawing/2014/chartex" xmlns:cx1="http://schemas.microsoft.com/office/drawing/2015/9/8/chartex" xmlns:cx2="http://schemas.microsoft.com/office/drawing/2015/10/21/chartex" xmlns:cx3="http://schemas.microsoft.com/office/drawing/2016/5/9/chartex" xmlns:cx4="http://schemas.microsoft.com/office/drawing/2016/5/10/chartex" xmlns:cx5="http://schemas.microsoft.com/office/drawing/2016/5/11/chartex" xmlns:cx6="http://schemas.microsoft.com/office/drawing/2016/5/12/chartex" xmlns:cx7="http://schemas.microsoft.com/office/drawing/2016/5/13/chartex" xmlns:cx8="http://schemas.microsoft.com/office/drawing/2016/5/14/chartex" xmlns:mc="http://schemas.openxmlformats.org/markup-compatibility/2006" xmlns:aink="http://schemas.microsoft.com/office/drawing/2016/ink" xmlns:am3d="http://schemas.microsoft.com/office/drawing/2017/model3d" xmlns:o="urn:schemas-microsoft-com:office:office" xmlns:r="http://schemas.openxmlformats.org/officeDocument/2006/relationships" xmlns:m="http://schemas.openxmlformats.org/officeDocument/2006/math" xmlns:v="urn:schemas-microsoft-com:vml" xmlns:wp14="http://schemas.microsoft.com/office/word/2010/wordprocessingDrawing" xmlns:wp="http://schemas.openxmlformats.org/drawingml/2006/wordprocessingDrawing" xmlns:w10="urn:schemas-microsoft-com:office:word" xmlns:w="http://schemas.openxmlformats.org/wordprocessingml/2006/main" xmlns:w14="http://schemas.microsoft.com/office/word/2010/wordml" xmlns:w15="http://schemas.microsoft.com/office/word/2012/wordml" xmlns:w16cid="http://schemas.microsoft.com/office/word/2016/wordml/cid" xmlns:w16se="http://schemas.microsoft.com/office/word/2015/wordml/symex" xmlns:wpg="http://schemas.microsoft.com/office/word/2010/wordprocessingGroup" xmlns:wpi="http://schemas.microsoft.com/office/word/2010/wordprocessingInk" xmlns:wne="http://schemas.microsoft.com/office/word/2006/wordml" xmlns:wps="http://schemas.microsoft.com/office/word/2010/wordprocessingShape" mc:Ignorable="w14 w15 w16se w16cid wp14">
+<w:footnotes xmlns:wpc="http://schemas.microsoft.com/office/word/2010/wordprocessingCanvas" xmlns:cx="http://schemas.microsoft.com/office/drawing/2014/chartex" xmlns:cx1="http://schemas.microsoft.com/office/drawing/2015/9/8/chartex" xmlns:cx2="http://schemas.microsoft.com/office/drawing/2015/10/21/chartex" xmlns:cx3="http://schemas.microsoft.com/office/drawing/2016/5/9/chartex" xmlns:cx4="http://schemas.microsoft.com/office/drawing/2016/5/10/chartex" xmlns:cx5="http://schemas.microsoft.com/office/drawing/2016/5/11/chartex" xmlns:cx6="http://schemas.microsoft.com/office/drawing/2016/5/12/chartex" xmlns:cx7="http://schemas.microsoft.com/office/drawing/2016/5/13/chartex" xmlns:cx8="http://schemas.microsoft.com/office/drawing/2016/5/14/chartex" xmlns:mc="http://schemas.openxmlformats.org/markup-compatibility/2006" xmlns:aink="http://schemas.microsoft.com/office/drawing/2016/ink" xmlns:am3d="http://schemas.microsoft.com/office/drawing/2017/model3d" xmlns:o="urn:schemas-microsoft-com:office:office" xmlns:r="http://schemas.openxmlformats.org/officeDocument/2006/relationships" xmlns:m="http://schemas.openxmlformats.org/officeDocument/2006/math" xmlns:v="urn:schemas-microsoft-com:vml" xmlns:wp14="http://schemas.microsoft.com/office/word/2010/wordprocessingDrawing" xmlns:wp="http://schemas.openxmlformats.org/drawingml/2006/wordprocessingDrawing" xmlns:w10="urn:schemas-microsoft-com:office:word" xmlns:w="http://schemas.openxmlformats.org/wordprocessingml/2006/main" xmlns:w14="http://schemas.microsoft.com/office/word/2010/wordml" xmlns:w15="http://schemas.microsoft.com/office/word/2012/wordml" xmlns:w16cex="http://schemas.microsoft.com/office/word/2018/wordml/cex" xmlns:w16cid="http://schemas.microsoft.com/office/word/2016/wordml/cid" xmlns:w16="http://schemas.microsoft.com/office/word/2018/wordml" xmlns:w16sdtdh="http://schemas.microsoft.com/office/word/2020/wordml/sdtdatahash" xmlns:w16se="http://schemas.microsoft.com/office/word/2015/wordml/symex" xmlns:wpg="http://schemas.microsoft.com/office/word/2010/wordprocessingGroup" xmlns:wpi="http://schemas.microsoft.com/office/word/2010/wordprocessingInk" xmlns:wne="http://schemas.microsoft.com/office/word/2006/wordml" xmlns:wps="http://schemas.microsoft.com/office/word/2010/wordprocessingShape" mc:Ignorable="w14 w15 w16se w16cid w16 w16cex w16sdtdh wp14">
   <w:footnote w:type="separator" w:id="-1">
     <w:p>
       <w:pPr>
@@ -1502,10 +4694,13 @@
 </file>
 
 <file path=word/header1.xml><?xml version="1.0" encoding="utf-8"?>
-<w:hdr xmlns:wpc="http://schemas.microsoft.com/office/word/2010/wordprocessingCanvas" xmlns:cx="http://schemas.microsoft.com/office/drawing/2014/chartex" xmlns:cx1="http://schemas.microsoft.com/office/drawing/2015/9/8/chartex" xmlns:cx2="http://schemas.microsoft.com/office/drawing/2015/10/21/chartex" xmlns:cx3="http://schemas.microsoft.com/office/drawing/2016/5/9/chartex" xmlns:cx4="http://schemas.microsoft.com/office/drawing/2016/5/10/chartex" xmlns:cx5="http://schemas.microsoft.com/office/drawing/2016/5/11/chartex" xmlns:cx6="http://schemas.microsoft.com/office/drawing/2016/5/12/chartex" xmlns:cx7="http://schemas.microsoft.com/office/drawing/2016/5/13/chartex" xmlns:cx8="http://schemas.microsoft.com/office/drawing/2016/5/14/chartex" xmlns:mc="http://schemas.openxmlformats.org/markup-compatibility/2006" xmlns:aink="http://schemas.microsoft.com/office/drawing/2016/ink" xmlns:am3d="http://schemas.microsoft.com/office/drawing/2017/model3d" xmlns:o="urn:schemas-microsoft-com:office:office" xmlns:r="http://schemas.openxmlformats.org/officeDocument/2006/relationships" xmlns:m="http://schemas.openxmlformats.org/officeDocument/2006/math" xmlns:v="urn:schemas-microsoft-com:vml" xmlns:wp14="http://schemas.microsoft.com/office/word/2010/wordprocessingDrawing" xmlns:wp="http://schemas.openxmlformats.org/drawingml/2006/wordprocessingDrawing" xmlns:w10="urn:schemas-microsoft-com:office:word" xmlns:w="http://schemas.openxmlformats.org/wordprocessingml/2006/main" xmlns:w14="http://schemas.microsoft.com/office/word/2010/wordml" xmlns:w15="http://schemas.microsoft.com/office/word/2012/wordml" xmlns:w16cid="http://schemas.microsoft.com/office/word/2016/wordml/cid" xmlns:w16se="http://schemas.microsoft.com/office/word/2015/wordml/symex" xmlns:wpg="http://schemas.microsoft.com/office/word/2010/wordprocessingGroup" xmlns:wpi="http://schemas.microsoft.com/office/word/2010/wordprocessingInk" xmlns:wne="http://schemas.microsoft.com/office/word/2006/wordml" xmlns:wps="http://schemas.microsoft.com/office/word/2010/wordprocessingShape" mc:Ignorable="w14 w15 w16se w16cid wp14">
+<w:hdr xmlns:wpc="http://schemas.microsoft.com/office/word/2010/wordprocessingCanvas" xmlns:cx="http://schemas.microsoft.com/office/drawing/2014/chartex" xmlns:cx1="http://schemas.microsoft.com/office/drawing/2015/9/8/chartex" xmlns:cx2="http://schemas.microsoft.com/office/drawing/2015/10/21/chartex" xmlns:cx3="http://schemas.microsoft.com/office/drawing/2016/5/9/chartex" xmlns:cx4="http://schemas.microsoft.com/office/drawing/2016/5/10/chartex" xmlns:cx5="http://schemas.microsoft.com/office/drawing/2016/5/11/chartex" xmlns:cx6="http://schemas.microsoft.com/office/drawing/2016/5/12/chartex" xmlns:cx7="http://schemas.microsoft.com/office/drawing/2016/5/13/chartex" xmlns:cx8="http://schemas.microsoft.com/office/drawing/2016/5/14/chartex" xmlns:mc="http://schemas.openxmlformats.org/markup-compatibility/2006" xmlns:aink="http://schemas.microsoft.com/office/drawing/2016/ink" xmlns:am3d="http://schemas.microsoft.com/office/drawing/2017/model3d" xmlns:o="urn:schemas-microsoft-com:office:office" xmlns:r="http://schemas.openxmlformats.org/officeDocument/2006/relationships" xmlns:m="http://schemas.openxmlformats.org/officeDocument/2006/math" xmlns:v="urn:schemas-microsoft-com:vml" xmlns:wp14="http://schemas.microsoft.com/office/word/2010/wordprocessingDrawing" xmlns:wp="http://schemas.openxmlformats.org/drawingml/2006/wordprocessingDrawing" xmlns:w10="urn:schemas-microsoft-com:office:word" xmlns:w="http://schemas.openxmlformats.org/wordprocessingml/2006/main" xmlns:w14="http://schemas.microsoft.com/office/word/2010/wordml" xmlns:w15="http://schemas.microsoft.com/office/word/2012/wordml" xmlns:w16cex="http://schemas.microsoft.com/office/word/2018/wordml/cex" xmlns:w16cid="http://schemas.microsoft.com/office/word/2016/wordml/cid" xmlns:w16="http://schemas.microsoft.com/office/word/2018/wordml" xmlns:w16sdtdh="http://schemas.microsoft.com/office/word/2020/wordml/sdtdatahash" xmlns:w16se="http://schemas.microsoft.com/office/word/2015/wordml/symex" xmlns:wpg="http://schemas.microsoft.com/office/word/2010/wordprocessingGroup" xmlns:wpi="http://schemas.microsoft.com/office/word/2010/wordprocessingInk" xmlns:wne="http://schemas.microsoft.com/office/word/2006/wordml" xmlns:wps="http://schemas.microsoft.com/office/word/2010/wordprocessingShape" mc:Ignorable="w14 w15 w16se w16cid w16 w16cex w16sdtdh wp14">
   <w:p>
     <w:pPr>
-      <w:pStyle w:val="Encabezado"/>
+      <w:pStyle w:val="Header"/>
+      <w:rPr>
+        <w:lang w:val="en-US"/>
+      </w:rPr>
     </w:pPr>
     <w:r>
       <w:rPr>
@@ -1667,38 +4862,15 @@
       <w:ptab w:relativeTo="margin" w:alignment="right" w:leader="none"/>
     </w:r>
     <w:r>
-      <w:t>P</w:t>
+      <w:rPr>
+        <w:lang w:val="en-US"/>
+      </w:rPr>
+      <w:t>PE and EM app. in EM and Ind</w:t>
     </w:r>
-    <w:r>
-      <w:t>E</w:t>
-    </w:r>
-    <w:r>
-      <w:t xml:space="preserve"> and </w:t>
-    </w:r>
-    <w:r>
-      <w:t>EM</w:t>
-    </w:r>
-    <w:r>
-      <w:t xml:space="preserve"> app</w:t>
-    </w:r>
-    <w:r>
-      <w:t>.</w:t>
-    </w:r>
-    <w:r>
-      <w:t xml:space="preserve"> in </w:t>
-    </w:r>
-    <w:r>
-      <w:t xml:space="preserve">EM and </w:t>
-    </w:r>
-    <w:proofErr w:type="spellStart"/>
-    <w:r>
-      <w:t>Ind</w:t>
-    </w:r>
-    <w:proofErr w:type="spellEnd"/>
   </w:p>
   <w:p>
     <w:pPr>
-      <w:pStyle w:val="Encabezado"/>
+      <w:pStyle w:val="Header"/>
     </w:pPr>
     <w:r>
       <w:ptab w:relativeTo="margin" w:alignment="right" w:leader="none"/>
@@ -1720,7 +4892,7 @@
   </w:p>
   <w:p>
     <w:pPr>
-      <w:pStyle w:val="Encabezado"/>
+      <w:pStyle w:val="Header"/>
     </w:pPr>
     <w:r>
       <w:ptab w:relativeTo="margin" w:alignment="right" w:leader="none"/>
@@ -1745,7 +4917,7 @@
 </file>
 
 <file path=word/numbering.xml><?xml version="1.0" encoding="utf-8"?>
-<w:numbering xmlns:wpc="http://schemas.microsoft.com/office/word/2010/wordprocessingCanvas" xmlns:cx="http://schemas.microsoft.com/office/drawing/2014/chartex" xmlns:cx1="http://schemas.microsoft.com/office/drawing/2015/9/8/chartex" xmlns:cx2="http://schemas.microsoft.com/office/drawing/2015/10/21/chartex" xmlns:cx3="http://schemas.microsoft.com/office/drawing/2016/5/9/chartex" xmlns:cx4="http://schemas.microsoft.com/office/drawing/2016/5/10/chartex" xmlns:cx5="http://schemas.microsoft.com/office/drawing/2016/5/11/chartex" xmlns:cx6="http://schemas.microsoft.com/office/drawing/2016/5/12/chartex" xmlns:cx7="http://schemas.microsoft.com/office/drawing/2016/5/13/chartex" xmlns:cx8="http://schemas.microsoft.com/office/drawing/2016/5/14/chartex" xmlns:mc="http://schemas.openxmlformats.org/markup-compatibility/2006" xmlns:aink="http://schemas.microsoft.com/office/drawing/2016/ink" xmlns:am3d="http://schemas.microsoft.com/office/drawing/2017/model3d" xmlns:o="urn:schemas-microsoft-com:office:office" xmlns:r="http://schemas.openxmlformats.org/officeDocument/2006/relationships" xmlns:m="http://schemas.openxmlformats.org/officeDocument/2006/math" xmlns:v="urn:schemas-microsoft-com:vml" xmlns:wp14="http://schemas.microsoft.com/office/word/2010/wordprocessingDrawing" xmlns:wp="http://schemas.openxmlformats.org/drawingml/2006/wordprocessingDrawing" xmlns:w10="urn:schemas-microsoft-com:office:word" xmlns:w="http://schemas.openxmlformats.org/wordprocessingml/2006/main" xmlns:w14="http://schemas.microsoft.com/office/word/2010/wordml" xmlns:w15="http://schemas.microsoft.com/office/word/2012/wordml" xmlns:w16cid="http://schemas.microsoft.com/office/word/2016/wordml/cid" xmlns:w16se="http://schemas.microsoft.com/office/word/2015/wordml/symex" xmlns:wpg="http://schemas.microsoft.com/office/word/2010/wordprocessingGroup" xmlns:wpi="http://schemas.microsoft.com/office/word/2010/wordprocessingInk" xmlns:wne="http://schemas.microsoft.com/office/word/2006/wordml" xmlns:wps="http://schemas.microsoft.com/office/word/2010/wordprocessingShape" mc:Ignorable="w14 w15 w16se w16cid wp14">
+<w:numbering xmlns:wpc="http://schemas.microsoft.com/office/word/2010/wordprocessingCanvas" xmlns:cx="http://schemas.microsoft.com/office/drawing/2014/chartex" xmlns:cx1="http://schemas.microsoft.com/office/drawing/2015/9/8/chartex" xmlns:cx2="http://schemas.microsoft.com/office/drawing/2015/10/21/chartex" xmlns:cx3="http://schemas.microsoft.com/office/drawing/2016/5/9/chartex" xmlns:cx4="http://schemas.microsoft.com/office/drawing/2016/5/10/chartex" xmlns:cx5="http://schemas.microsoft.com/office/drawing/2016/5/11/chartex" xmlns:cx6="http://schemas.microsoft.com/office/drawing/2016/5/12/chartex" xmlns:cx7="http://schemas.microsoft.com/office/drawing/2016/5/13/chartex" xmlns:cx8="http://schemas.microsoft.com/office/drawing/2016/5/14/chartex" xmlns:mc="http://schemas.openxmlformats.org/markup-compatibility/2006" xmlns:aink="http://schemas.microsoft.com/office/drawing/2016/ink" xmlns:am3d="http://schemas.microsoft.com/office/drawing/2017/model3d" xmlns:o="urn:schemas-microsoft-com:office:office" xmlns:r="http://schemas.openxmlformats.org/officeDocument/2006/relationships" xmlns:m="http://schemas.openxmlformats.org/officeDocument/2006/math" xmlns:v="urn:schemas-microsoft-com:vml" xmlns:wp14="http://schemas.microsoft.com/office/word/2010/wordprocessingDrawing" xmlns:wp="http://schemas.openxmlformats.org/drawingml/2006/wordprocessingDrawing" xmlns:w10="urn:schemas-microsoft-com:office:word" xmlns:w="http://schemas.openxmlformats.org/wordprocessingml/2006/main" xmlns:w14="http://schemas.microsoft.com/office/word/2010/wordml" xmlns:w15="http://schemas.microsoft.com/office/word/2012/wordml" xmlns:w16cex="http://schemas.microsoft.com/office/word/2018/wordml/cex" xmlns:w16cid="http://schemas.microsoft.com/office/word/2016/wordml/cid" xmlns:w16="http://schemas.microsoft.com/office/word/2018/wordml" xmlns:w16sdtdh="http://schemas.microsoft.com/office/word/2020/wordml/sdtdatahash" xmlns:w16se="http://schemas.microsoft.com/office/word/2015/wordml/symex" xmlns:wpg="http://schemas.microsoft.com/office/word/2010/wordprocessingGroup" xmlns:wpi="http://schemas.microsoft.com/office/word/2010/wordprocessingInk" xmlns:wne="http://schemas.microsoft.com/office/word/2006/wordml" xmlns:wps="http://schemas.microsoft.com/office/word/2010/wordprocessingShape" mc:Ignorable="w14 w15 w16se w16cid w16 w16cex w16sdtdh wp14">
   <w:abstractNum w:abstractNumId="0" w15:restartNumberingAfterBreak="0">
     <w:nsid w:val="79D06A1B"/>
     <w:multiLevelType w:val="hybridMultilevel"/>
@@ -1934,7 +5106,7 @@
 </file>
 
 <file path=word/styles.xml><?xml version="1.0" encoding="utf-8"?>
-<w:styles xmlns:mc="http://schemas.openxmlformats.org/markup-compatibility/2006" xmlns:r="http://schemas.openxmlformats.org/officeDocument/2006/relationships" xmlns:w="http://schemas.openxmlformats.org/wordprocessingml/2006/main" xmlns:w14="http://schemas.microsoft.com/office/word/2010/wordml" xmlns:w15="http://schemas.microsoft.com/office/word/2012/wordml" xmlns:w16cid="http://schemas.microsoft.com/office/word/2016/wordml/cid" xmlns:w16se="http://schemas.microsoft.com/office/word/2015/wordml/symex" mc:Ignorable="w14 w15 w16se w16cid">
+<w:styles xmlns:mc="http://schemas.openxmlformats.org/markup-compatibility/2006" xmlns:r="http://schemas.openxmlformats.org/officeDocument/2006/relationships" xmlns:w="http://schemas.openxmlformats.org/wordprocessingml/2006/main" xmlns:w14="http://schemas.microsoft.com/office/word/2010/wordml" xmlns:w15="http://schemas.microsoft.com/office/word/2012/wordml" xmlns:w16cex="http://schemas.microsoft.com/office/word/2018/wordml/cex" xmlns:w16cid="http://schemas.microsoft.com/office/word/2016/wordml/cid" xmlns:w16="http://schemas.microsoft.com/office/word/2018/wordml" xmlns:w16sdtdh="http://schemas.microsoft.com/office/word/2020/wordml/sdtdatahash" xmlns:w16se="http://schemas.microsoft.com/office/word/2015/wordml/symex" mc:Ignorable="w14 w15 w16se w16cid w16 w16cex w16sdtdh">
   <w:docDefaults>
     <w:rPrDefault>
       <w:rPr>
@@ -1950,7 +5122,7 @@
       </w:pPr>
     </w:pPrDefault>
   </w:docDefaults>
-  <w:latentStyles w:defLockedState="0" w:defUIPriority="99" w:defSemiHidden="0" w:defUnhideWhenUsed="0" w:defQFormat="0" w:count="375">
+  <w:latentStyles w:defLockedState="0" w:defUIPriority="99" w:defSemiHidden="0" w:defUnhideWhenUsed="0" w:defQFormat="0" w:count="376">
     <w:lsdException w:name="Normal" w:uiPriority="0" w:qFormat="1"/>
     <w:lsdException w:name="heading 1" w:uiPriority="9" w:qFormat="1"/>
     <w:lsdException w:name="heading 2" w:semiHidden="1" w:uiPriority="9" w:unhideWhenUsed="1" w:qFormat="1"/>
@@ -2056,7 +5228,6 @@
     <w:lsdException w:name="HTML Sample" w:semiHidden="1" w:unhideWhenUsed="1"/>
     <w:lsdException w:name="HTML Typewriter" w:semiHidden="1" w:unhideWhenUsed="1"/>
     <w:lsdException w:name="HTML Variable" w:semiHidden="1" w:unhideWhenUsed="1"/>
-    <w:lsdException w:name="Normal Table" w:semiHidden="1" w:unhideWhenUsed="1"/>
     <w:lsdException w:name="annotation subject" w:semiHidden="1" w:unhideWhenUsed="1"/>
     <w:lsdException w:name="No List" w:semiHidden="1" w:unhideWhenUsed="1"/>
     <w:lsdException w:name="Outline List 1" w:semiHidden="1" w:unhideWhenUsed="1"/>
@@ -2103,10 +5274,8 @@
     <w:lsdException w:name="Table Subtle 2" w:semiHidden="1" w:unhideWhenUsed="1"/>
     <w:lsdException w:name="Table Web 1" w:semiHidden="1" w:unhideWhenUsed="1"/>
     <w:lsdException w:name="Table Web 2" w:semiHidden="1" w:unhideWhenUsed="1"/>
-    <w:lsdException w:name="Table Web 3" w:semiHidden="1" w:unhideWhenUsed="1"/>
     <w:lsdException w:name="Balloon Text" w:semiHidden="1" w:unhideWhenUsed="1"/>
     <w:lsdException w:name="Table Grid" w:uiPriority="39"/>
-    <w:lsdException w:name="Table Theme" w:semiHidden="1" w:unhideWhenUsed="1"/>
     <w:lsdException w:name="Placeholder Text" w:semiHidden="1"/>
     <w:lsdException w:name="No Spacing" w:uiPriority="1" w:qFormat="1"/>
     <w:lsdException w:name="Light Shading" w:uiPriority="60"/>
@@ -2326,6 +5495,7 @@
     <w:lsdException w:name="Smart Hyperlink" w:semiHidden="1" w:unhideWhenUsed="1"/>
     <w:lsdException w:name="Hashtag" w:semiHidden="1" w:unhideWhenUsed="1"/>
     <w:lsdException w:name="Unresolved Mention" w:semiHidden="1" w:unhideWhenUsed="1"/>
+    <w:lsdException w:name="Smart Link" w:semiHidden="1" w:unhideWhenUsed="1"/>
   </w:latentStyles>
   <w:style w:type="paragraph" w:default="1" w:styleId="Normal">
     <w:name w:val="Normal"/>
@@ -2335,11 +5505,11 @@
       <w:jc w:val="both"/>
     </w:pPr>
   </w:style>
-  <w:style w:type="paragraph" w:styleId="Ttulo1">
+  <w:style w:type="paragraph" w:styleId="Heading1">
     <w:name w:val="heading 1"/>
     <w:basedOn w:val="Normal"/>
     <w:next w:val="Normal"/>
-    <w:link w:val="Ttulo1Car"/>
+    <w:link w:val="Heading1Char"/>
     <w:uiPriority w:val="9"/>
     <w:qFormat/>
     <w:rsid w:val="00FC02E3"/>
@@ -2356,11 +5526,11 @@
       <w:szCs w:val="32"/>
     </w:rPr>
   </w:style>
-  <w:style w:type="paragraph" w:styleId="Ttulo2">
+  <w:style w:type="paragraph" w:styleId="Heading2">
     <w:name w:val="heading 2"/>
     <w:basedOn w:val="Normal"/>
     <w:next w:val="Normal"/>
-    <w:link w:val="Ttulo2Car"/>
+    <w:link w:val="Heading2Char"/>
     <w:uiPriority w:val="9"/>
     <w:unhideWhenUsed/>
     <w:qFormat/>
@@ -2378,12 +5548,13 @@
       <w:szCs w:val="26"/>
     </w:rPr>
   </w:style>
-  <w:style w:type="character" w:default="1" w:styleId="Fuentedeprrafopredeter">
+  <w:style w:type="character" w:default="1" w:styleId="DefaultParagraphFont">
     <w:name w:val="Default Paragraph Font"/>
     <w:uiPriority w:val="1"/>
+    <w:semiHidden/>
     <w:unhideWhenUsed/>
   </w:style>
-  <w:style w:type="table" w:default="1" w:styleId="Tablanormal">
+  <w:style w:type="table" w:default="1" w:styleId="TableNormal">
     <w:name w:val="Normal Table"/>
     <w:uiPriority w:val="99"/>
     <w:semiHidden/>
@@ -2398,16 +5569,16 @@
       </w:tblCellMar>
     </w:tblPr>
   </w:style>
-  <w:style w:type="numbering" w:default="1" w:styleId="Sinlista">
+  <w:style w:type="numbering" w:default="1" w:styleId="NoList">
     <w:name w:val="No List"/>
     <w:uiPriority w:val="99"/>
     <w:semiHidden/>
     <w:unhideWhenUsed/>
   </w:style>
-  <w:style w:type="paragraph" w:styleId="Encabezado">
+  <w:style w:type="paragraph" w:styleId="Header">
     <w:name w:val="header"/>
     <w:basedOn w:val="Normal"/>
-    <w:link w:val="EncabezadoCar"/>
+    <w:link w:val="HeaderChar"/>
     <w:uiPriority w:val="99"/>
     <w:unhideWhenUsed/>
     <w:rsid w:val="00D54263"/>
@@ -2419,17 +5590,17 @@
       <w:spacing w:after="0" w:line="240" w:lineRule="auto"/>
     </w:pPr>
   </w:style>
-  <w:style w:type="character" w:customStyle="1" w:styleId="EncabezadoCar">
-    <w:name w:val="Encabezado Car"/>
-    <w:basedOn w:val="Fuentedeprrafopredeter"/>
-    <w:link w:val="Encabezado"/>
+  <w:style w:type="character" w:customStyle="1" w:styleId="HeaderChar">
+    <w:name w:val="Header Char"/>
+    <w:basedOn w:val="DefaultParagraphFont"/>
+    <w:link w:val="Header"/>
     <w:uiPriority w:val="99"/>
     <w:rsid w:val="00D54263"/>
   </w:style>
-  <w:style w:type="paragraph" w:styleId="Piedepgina">
+  <w:style w:type="paragraph" w:styleId="Footer">
     <w:name w:val="footer"/>
     <w:basedOn w:val="Normal"/>
-    <w:link w:val="PiedepginaCar"/>
+    <w:link w:val="FooterChar"/>
     <w:uiPriority w:val="99"/>
     <w:unhideWhenUsed/>
     <w:rsid w:val="00D54263"/>
@@ -2441,14 +5612,14 @@
       <w:spacing w:after="0" w:line="240" w:lineRule="auto"/>
     </w:pPr>
   </w:style>
-  <w:style w:type="character" w:customStyle="1" w:styleId="PiedepginaCar">
-    <w:name w:val="Pie de página Car"/>
-    <w:basedOn w:val="Fuentedeprrafopredeter"/>
-    <w:link w:val="Piedepgina"/>
+  <w:style w:type="character" w:customStyle="1" w:styleId="FooterChar">
+    <w:name w:val="Footer Char"/>
+    <w:basedOn w:val="DefaultParagraphFont"/>
+    <w:link w:val="Footer"/>
     <w:uiPriority w:val="99"/>
     <w:rsid w:val="00D54263"/>
   </w:style>
-  <w:style w:type="paragraph" w:styleId="Prrafodelista">
+  <w:style w:type="paragraph" w:styleId="ListParagraph">
     <w:name w:val="List Paragraph"/>
     <w:basedOn w:val="Normal"/>
     <w:uiPriority w:val="34"/>
@@ -2459,10 +5630,10 @@
       <w:contextualSpacing/>
     </w:pPr>
   </w:style>
-  <w:style w:type="character" w:customStyle="1" w:styleId="Ttulo1Car">
-    <w:name w:val="Título 1 Car"/>
-    <w:basedOn w:val="Fuentedeprrafopredeter"/>
-    <w:link w:val="Ttulo1"/>
+  <w:style w:type="character" w:customStyle="1" w:styleId="Heading1Char">
+    <w:name w:val="Heading 1 Char"/>
+    <w:basedOn w:val="DefaultParagraphFont"/>
+    <w:link w:val="Heading1"/>
     <w:uiPriority w:val="9"/>
     <w:rsid w:val="00FC02E3"/>
     <w:rPr>
@@ -2472,10 +5643,10 @@
       <w:szCs w:val="32"/>
     </w:rPr>
   </w:style>
-  <w:style w:type="character" w:customStyle="1" w:styleId="Ttulo2Car">
-    <w:name w:val="Título 2 Car"/>
-    <w:basedOn w:val="Fuentedeprrafopredeter"/>
-    <w:link w:val="Ttulo2"/>
+  <w:style w:type="character" w:customStyle="1" w:styleId="Heading2Char">
+    <w:name w:val="Heading 2 Char"/>
+    <w:basedOn w:val="DefaultParagraphFont"/>
+    <w:link w:val="Heading2"/>
     <w:uiPriority w:val="9"/>
     <w:rsid w:val="00FC02E3"/>
     <w:rPr>
@@ -2485,9 +5656,9 @@
       <w:szCs w:val="26"/>
     </w:rPr>
   </w:style>
-  <w:style w:type="character" w:styleId="Hipervnculo">
+  <w:style w:type="character" w:styleId="Hyperlink">
     <w:name w:val="Hyperlink"/>
-    <w:basedOn w:val="Fuentedeprrafopredeter"/>
+    <w:basedOn w:val="DefaultParagraphFont"/>
     <w:uiPriority w:val="99"/>
     <w:unhideWhenUsed/>
     <w:rsid w:val="00737E99"/>
@@ -2496,9 +5667,9 @@
       <w:u w:val="single"/>
     </w:rPr>
   </w:style>
-  <w:style w:type="character" w:styleId="Mencinsinresolver">
+  <w:style w:type="character" w:styleId="UnresolvedMention">
     <w:name w:val="Unresolved Mention"/>
-    <w:basedOn w:val="Fuentedeprrafopredeter"/>
+    <w:basedOn w:val="DefaultParagraphFont"/>
     <w:uiPriority w:val="99"/>
     <w:semiHidden/>
     <w:unhideWhenUsed/>
@@ -2508,9 +5679,9 @@
       <w:shd w:val="clear" w:color="auto" w:fill="E1DFDD"/>
     </w:rPr>
   </w:style>
-  <w:style w:type="table" w:styleId="Tablaconcuadrcula">
+  <w:style w:type="table" w:styleId="TableGrid">
     <w:name w:val="Table Grid"/>
-    <w:basedOn w:val="Tablanormal"/>
+    <w:basedOn w:val="TableNormal"/>
     <w:uiPriority w:val="39"/>
     <w:rsid w:val="00737E99"/>
     <w:pPr>
@@ -2526,6 +5697,25 @@
         <w:insideV w:val="single" w:sz="4" w:space="0" w:color="auto"/>
       </w:tblBorders>
     </w:tblPr>
+  </w:style>
+  <w:style w:type="paragraph" w:styleId="Caption">
+    <w:name w:val="caption"/>
+    <w:basedOn w:val="Normal"/>
+    <w:next w:val="Normal"/>
+    <w:uiPriority w:val="35"/>
+    <w:unhideWhenUsed/>
+    <w:qFormat/>
+    <w:rsid w:val="00FF37E5"/>
+    <w:pPr>
+      <w:spacing w:after="200" w:line="240" w:lineRule="auto"/>
+    </w:pPr>
+    <w:rPr>
+      <w:i/>
+      <w:iCs/>
+      <w:color w:val="44546A" w:themeColor="text2"/>
+      <w:sz w:val="18"/>
+      <w:szCs w:val="18"/>
+    </w:rPr>
   </w:style>
 </w:styles>
 </file>

</xml_diff>

<commit_message>
advanced a bit with excel
</commit_message>
<xml_diff>
--- a/04 PMSM modelling and simulation/04_Lab4_ElectricPropulsionSystems_PE and EM app mobility and industry_R1_2021_12.docx
+++ b/04 PMSM modelling and simulation/04_Lab4_ElectricPropulsionSystems_PE and EM app mobility and industry_R1_2021_12.docx
@@ -118,7 +118,21 @@
             <w:rStyle w:val="Hyperlink"/>
             <w:lang w:val="en-GB"/>
           </w:rPr>
-          <w:t>https://emrax.com/wp-content/uploads/2020/03/manual_for_emrax_motors_version_5.4.pdf</w:t>
+          <w:t>https://emrax.com/wp-content/uploads/2020/03/manual_for_emrax_motors_ver</w:t>
+        </w:r>
+        <w:r>
+          <w:rPr>
+            <w:rStyle w:val="Hyperlink"/>
+            <w:lang w:val="en-GB"/>
+          </w:rPr>
+          <w:t>s</w:t>
+        </w:r>
+        <w:r>
+          <w:rPr>
+            <w:rStyle w:val="Hyperlink"/>
+            <w:lang w:val="en-GB"/>
+          </w:rPr>
+          <w:t>ion_5.4.pdf</w:t>
         </w:r>
       </w:hyperlink>
       <w:r>
@@ -493,6 +507,7 @@
       </w:pPr>
       <w:r>
         <w:rPr>
+          <w:noProof/>
           <w:lang w:val="en-GB"/>
         </w:rPr>
         <w:drawing>
@@ -2016,6 +2031,7 @@
       </w:pPr>
       <w:r>
         <w:rPr>
+          <w:noProof/>
           <w:lang w:val="en-GB"/>
         </w:rPr>
         <w:drawing>
@@ -2802,10 +2818,10 @@
                                 <w:noProof/>
                               </w:rPr>
                               <w:drawing>
-                                <wp:inline distT="0" distB="0" distL="0" distR="0" wp14:anchorId="2D34C308" wp14:editId="5C2AD3C9">
-                                  <wp:extent cx="3590476" cy="895238"/>
-                                  <wp:effectExtent l="0" t="0" r="0" b="635"/>
-                                  <wp:docPr id="22" name="Picture 22"/>
+                                <wp:inline distT="0" distB="0" distL="0" distR="0" wp14:anchorId="371AE8DB" wp14:editId="0F42DB3C">
+                                  <wp:extent cx="1993900" cy="689671"/>
+                                  <wp:effectExtent l="0" t="0" r="6350" b="0"/>
+                                  <wp:docPr id="15" name="Picture 15"/>
                                   <wp:cNvGraphicFramePr>
                                     <a:graphicFrameLocks xmlns:a="http://schemas.openxmlformats.org/drawingml/2006/main" noChangeAspect="1"/>
                                   </wp:cNvGraphicFramePr>
@@ -2825,7 +2841,7 @@
                                         <pic:spPr>
                                           <a:xfrm>
                                             <a:off x="0" y="0"/>
-                                            <a:ext cx="3590476" cy="895238"/>
+                                            <a:ext cx="2008921" cy="694866"/>
                                           </a:xfrm>
                                           <a:prstGeom prst="rect">
                                             <a:avLst/>
@@ -2904,10 +2920,10 @@
                                 <w:noProof/>
                               </w:rPr>
                               <w:drawing>
-                                <wp:inline distT="0" distB="0" distL="0" distR="0" wp14:anchorId="58AADBD8" wp14:editId="237E8523">
-                                  <wp:extent cx="4102100" cy="3548682"/>
+                                <wp:inline distT="0" distB="0" distL="0" distR="0" wp14:anchorId="51F2C777" wp14:editId="7A843BEA">
+                                  <wp:extent cx="4025900" cy="3642861"/>
                                   <wp:effectExtent l="0" t="0" r="0" b="0"/>
-                                  <wp:docPr id="21" name="Picture 21"/>
+                                  <wp:docPr id="24" name="Picture 24"/>
                                   <wp:cNvGraphicFramePr>
                                     <a:graphicFrameLocks xmlns:a="http://schemas.openxmlformats.org/drawingml/2006/main" noChangeAspect="1"/>
                                   </wp:cNvGraphicFramePr>
@@ -2927,7 +2943,7 @@
                                         <pic:spPr>
                                           <a:xfrm>
                                             <a:off x="0" y="0"/>
-                                            <a:ext cx="4118486" cy="3562857"/>
+                                            <a:ext cx="4030932" cy="3647415"/>
                                           </a:xfrm>
                                           <a:prstGeom prst="rect">
                                             <a:avLst/>
@@ -2986,7 +3002,19 @@
                               <w:rPr>
                                 <w:lang w:val="en-US"/>
                               </w:rPr>
-                              <w:t>f 100Km/h we reach 63km/h in exactly 1second, as intended.</w:t>
+                              <w:t>f 100Km/h we reach 63km/h in exactly 1</w:t>
+                            </w:r>
+                            <w:r>
+                              <w:rPr>
+                                <w:lang w:val="en-US"/>
+                              </w:rPr>
+                              <w:t>,5</w:t>
+                            </w:r>
+                            <w:r>
+                              <w:rPr>
+                                <w:lang w:val="en-US"/>
+                              </w:rPr>
+                              <w:t>second, as intended.</w:t>
                             </w:r>
                           </w:p>
                           <w:p>
@@ -3174,10 +3202,10 @@
                           <w:noProof/>
                         </w:rPr>
                         <w:drawing>
-                          <wp:inline distT="0" distB="0" distL="0" distR="0" wp14:anchorId="2D34C308" wp14:editId="5C2AD3C9">
-                            <wp:extent cx="3590476" cy="895238"/>
-                            <wp:effectExtent l="0" t="0" r="0" b="635"/>
-                            <wp:docPr id="22" name="Picture 22"/>
+                          <wp:inline distT="0" distB="0" distL="0" distR="0" wp14:anchorId="371AE8DB" wp14:editId="0F42DB3C">
+                            <wp:extent cx="1993900" cy="689671"/>
+                            <wp:effectExtent l="0" t="0" r="6350" b="0"/>
+                            <wp:docPr id="15" name="Picture 15"/>
                             <wp:cNvGraphicFramePr>
                               <a:graphicFrameLocks xmlns:a="http://schemas.openxmlformats.org/drawingml/2006/main" noChangeAspect="1"/>
                             </wp:cNvGraphicFramePr>
@@ -3197,7 +3225,7 @@
                                   <pic:spPr>
                                     <a:xfrm>
                                       <a:off x="0" y="0"/>
-                                      <a:ext cx="3590476" cy="895238"/>
+                                      <a:ext cx="2008921" cy="694866"/>
                                     </a:xfrm>
                                     <a:prstGeom prst="rect">
                                       <a:avLst/>
@@ -3276,10 +3304,10 @@
                           <w:noProof/>
                         </w:rPr>
                         <w:drawing>
-                          <wp:inline distT="0" distB="0" distL="0" distR="0" wp14:anchorId="58AADBD8" wp14:editId="237E8523">
-                            <wp:extent cx="4102100" cy="3548682"/>
+                          <wp:inline distT="0" distB="0" distL="0" distR="0" wp14:anchorId="51F2C777" wp14:editId="7A843BEA">
+                            <wp:extent cx="4025900" cy="3642861"/>
                             <wp:effectExtent l="0" t="0" r="0" b="0"/>
-                            <wp:docPr id="21" name="Picture 21"/>
+                            <wp:docPr id="24" name="Picture 24"/>
                             <wp:cNvGraphicFramePr>
                               <a:graphicFrameLocks xmlns:a="http://schemas.openxmlformats.org/drawingml/2006/main" noChangeAspect="1"/>
                             </wp:cNvGraphicFramePr>
@@ -3299,7 +3327,7 @@
                                   <pic:spPr>
                                     <a:xfrm>
                                       <a:off x="0" y="0"/>
-                                      <a:ext cx="4118486" cy="3562857"/>
+                                      <a:ext cx="4030932" cy="3647415"/>
                                     </a:xfrm>
                                     <a:prstGeom prst="rect">
                                       <a:avLst/>
@@ -3358,7 +3386,19 @@
                         <w:rPr>
                           <w:lang w:val="en-US"/>
                         </w:rPr>
-                        <w:t>f 100Km/h we reach 63km/h in exactly 1second, as intended.</w:t>
+                        <w:t>f 100Km/h we reach 63km/h in exactly 1</w:t>
+                      </w:r>
+                      <w:r>
+                        <w:rPr>
+                          <w:lang w:val="en-US"/>
+                        </w:rPr>
+                        <w:t>,5</w:t>
+                      </w:r>
+                      <w:r>
+                        <w:rPr>
+                          <w:lang w:val="en-US"/>
+                        </w:rPr>
+                        <w:t>second, as intended.</w:t>
                       </w:r>
                     </w:p>
                     <w:p>
@@ -3564,16 +3604,19 @@
                             <w:pPr>
                               <w:keepNext/>
                               <w:jc w:val="center"/>
+                              <w:rPr>
+                                <w:lang w:val="en-US"/>
+                              </w:rPr>
                             </w:pPr>
                             <w:r>
                               <w:rPr>
                                 <w:noProof/>
                               </w:rPr>
                               <w:drawing>
-                                <wp:inline distT="0" distB="0" distL="0" distR="0" wp14:anchorId="22356BD3" wp14:editId="50576942">
-                                  <wp:extent cx="3385820" cy="882108"/>
-                                  <wp:effectExtent l="0" t="0" r="5080" b="0"/>
-                                  <wp:docPr id="29" name="Picture 29"/>
+                                <wp:inline distT="0" distB="0" distL="0" distR="0" wp14:anchorId="3114AC38" wp14:editId="35AC3BD3">
+                                  <wp:extent cx="3587750" cy="872936"/>
+                                  <wp:effectExtent l="0" t="0" r="0" b="3810"/>
+                                  <wp:docPr id="7" name="Picture 7"/>
                                   <wp:cNvGraphicFramePr>
                                     <a:graphicFrameLocks xmlns:a="http://schemas.openxmlformats.org/drawingml/2006/main" noChangeAspect="1"/>
                                   </wp:cNvGraphicFramePr>
@@ -3593,7 +3636,7 @@
                                         <pic:spPr>
                                           <a:xfrm>
                                             <a:off x="0" y="0"/>
-                                            <a:ext cx="3400837" cy="886020"/>
+                                            <a:ext cx="3619368" cy="880629"/>
                                           </a:xfrm>
                                           <a:prstGeom prst="rect">
                                             <a:avLst/>
@@ -3657,20 +3700,18 @@
                           </w:p>
                           <w:p>
                             <w:pPr>
+                              <w:keepNext/>
                               <w:jc w:val="center"/>
-                              <w:rPr>
-                                <w:lang w:val="en-US"/>
-                              </w:rPr>
                             </w:pPr>
                             <w:r>
                               <w:rPr>
                                 <w:noProof/>
                               </w:rPr>
                               <w:drawing>
-                                <wp:inline distT="0" distB="0" distL="0" distR="0" wp14:anchorId="47CFEE42" wp14:editId="78B6DB0D">
-                                  <wp:extent cx="3703320" cy="1841567"/>
-                                  <wp:effectExtent l="0" t="0" r="0" b="6350"/>
-                                  <wp:docPr id="30" name="Picture 30"/>
+                                <wp:inline distT="0" distB="0" distL="0" distR="0" wp14:anchorId="657D68B1" wp14:editId="665AB96E">
+                                  <wp:extent cx="5125720" cy="2562860"/>
+                                  <wp:effectExtent l="0" t="0" r="0" b="8890"/>
+                                  <wp:docPr id="25" name="Picture 25"/>
                                   <wp:cNvGraphicFramePr>
                                     <a:graphicFrameLocks xmlns:a="http://schemas.openxmlformats.org/drawingml/2006/main" noChangeAspect="1"/>
                                   </wp:cNvGraphicFramePr>
@@ -3690,7 +3731,7 @@
                                         <pic:spPr>
                                           <a:xfrm>
                                             <a:off x="0" y="0"/>
-                                            <a:ext cx="3707121" cy="1843457"/>
+                                            <a:ext cx="5125720" cy="2562860"/>
                                           </a:xfrm>
                                           <a:prstGeom prst="rect">
                                             <a:avLst/>
@@ -3702,6 +3743,89 @@
                                 </wp:inline>
                               </w:drawing>
                             </w:r>
+                          </w:p>
+                          <w:p>
+                            <w:pPr>
+                              <w:pStyle w:val="Caption"/>
+                              <w:jc w:val="center"/>
+                              <w:rPr>
+                                <w:lang w:val="en-US"/>
+                              </w:rPr>
+                            </w:pPr>
+                            <w:r>
+                              <w:rPr>
+                                <w:lang w:val="en-US"/>
+                              </w:rPr>
+                              <w:t xml:space="preserve">Figure </w:t>
+                            </w:r>
+                            <w:r>
+                              <w:fldChar w:fldCharType="begin"/>
+                            </w:r>
+                            <w:r>
+                              <w:rPr>
+                                <w:lang w:val="en-US"/>
+                              </w:rPr>
+                              <w:instrText xml:space="preserve"> SEQ Figure \* ARABIC </w:instrText>
+                            </w:r>
+                            <w:r>
+                              <w:fldChar w:fldCharType="separate"/>
+                            </w:r>
+                            <w:r>
+                              <w:rPr>
+                                <w:noProof/>
+                                <w:lang w:val="en-US"/>
+                              </w:rPr>
+                              <w:t>15</w:t>
+                            </w:r>
+                            <w:r>
+                              <w:fldChar w:fldCharType="end"/>
+                            </w:r>
+                            <w:r>
+                              <w:rPr>
+                                <w:lang w:val="en-US"/>
+                              </w:rPr>
+                              <w:t>, step response to 100A</w:t>
+                            </w:r>
+                            <w:r>
+                              <w:rPr>
+                                <w:lang w:val="en-US"/>
+                              </w:rPr>
+                              <w:t xml:space="preserve">mps, rising time = </w:t>
+                            </w:r>
+                            <w:proofErr w:type="gramStart"/>
+                            <w:r>
+                              <w:rPr>
+                                <w:lang w:val="en-US"/>
+                              </w:rPr>
+                              <w:t>0.1</w:t>
+                            </w:r>
+                            <w:r>
+                              <w:rPr>
+                                <w:lang w:val="en-US"/>
+                              </w:rPr>
+                              <w:t>5</w:t>
+                            </w:r>
+                            <w:r>
+                              <w:rPr>
+                                <w:lang w:val="en-US"/>
+                              </w:rPr>
+                              <w:t>s ,</w:t>
+                            </w:r>
+                            <w:proofErr w:type="gramEnd"/>
+                            <w:r>
+                              <w:rPr>
+                                <w:lang w:val="en-US"/>
+                              </w:rPr>
+                              <w:t xml:space="preserve"> matching our intended design</w:t>
+                            </w:r>
+                          </w:p>
+                          <w:p>
+                            <w:pPr>
+                              <w:jc w:val="center"/>
+                              <w:rPr>
+                                <w:lang w:val="en-US"/>
+                              </w:rPr>
+                            </w:pPr>
                           </w:p>
                           <w:p>
                             <w:pPr>
@@ -3882,16 +4006,19 @@
                       <w:pPr>
                         <w:keepNext/>
                         <w:jc w:val="center"/>
+                        <w:rPr>
+                          <w:lang w:val="en-US"/>
+                        </w:rPr>
                       </w:pPr>
                       <w:r>
                         <w:rPr>
                           <w:noProof/>
                         </w:rPr>
                         <w:drawing>
-                          <wp:inline distT="0" distB="0" distL="0" distR="0" wp14:anchorId="22356BD3" wp14:editId="50576942">
-                            <wp:extent cx="3385820" cy="882108"/>
-                            <wp:effectExtent l="0" t="0" r="5080" b="0"/>
-                            <wp:docPr id="29" name="Picture 29"/>
+                          <wp:inline distT="0" distB="0" distL="0" distR="0" wp14:anchorId="3114AC38" wp14:editId="35AC3BD3">
+                            <wp:extent cx="3587750" cy="872936"/>
+                            <wp:effectExtent l="0" t="0" r="0" b="3810"/>
+                            <wp:docPr id="7" name="Picture 7"/>
                             <wp:cNvGraphicFramePr>
                               <a:graphicFrameLocks xmlns:a="http://schemas.openxmlformats.org/drawingml/2006/main" noChangeAspect="1"/>
                             </wp:cNvGraphicFramePr>
@@ -3911,7 +4038,7 @@
                                   <pic:spPr>
                                     <a:xfrm>
                                       <a:off x="0" y="0"/>
-                                      <a:ext cx="3400837" cy="886020"/>
+                                      <a:ext cx="3619368" cy="880629"/>
                                     </a:xfrm>
                                     <a:prstGeom prst="rect">
                                       <a:avLst/>
@@ -3975,20 +4102,18 @@
                     </w:p>
                     <w:p>
                       <w:pPr>
+                        <w:keepNext/>
                         <w:jc w:val="center"/>
-                        <w:rPr>
-                          <w:lang w:val="en-US"/>
-                        </w:rPr>
                       </w:pPr>
                       <w:r>
                         <w:rPr>
                           <w:noProof/>
                         </w:rPr>
                         <w:drawing>
-                          <wp:inline distT="0" distB="0" distL="0" distR="0" wp14:anchorId="47CFEE42" wp14:editId="78B6DB0D">
-                            <wp:extent cx="3703320" cy="1841567"/>
-                            <wp:effectExtent l="0" t="0" r="0" b="6350"/>
-                            <wp:docPr id="30" name="Picture 30"/>
+                          <wp:inline distT="0" distB="0" distL="0" distR="0" wp14:anchorId="657D68B1" wp14:editId="665AB96E">
+                            <wp:extent cx="5125720" cy="2562860"/>
+                            <wp:effectExtent l="0" t="0" r="0" b="8890"/>
+                            <wp:docPr id="25" name="Picture 25"/>
                             <wp:cNvGraphicFramePr>
                               <a:graphicFrameLocks xmlns:a="http://schemas.openxmlformats.org/drawingml/2006/main" noChangeAspect="1"/>
                             </wp:cNvGraphicFramePr>
@@ -4008,7 +4133,7 @@
                                   <pic:spPr>
                                     <a:xfrm>
                                       <a:off x="0" y="0"/>
-                                      <a:ext cx="3707121" cy="1843457"/>
+                                      <a:ext cx="5125720" cy="2562860"/>
                                     </a:xfrm>
                                     <a:prstGeom prst="rect">
                                       <a:avLst/>
@@ -4020,6 +4145,89 @@
                           </wp:inline>
                         </w:drawing>
                       </w:r>
+                    </w:p>
+                    <w:p>
+                      <w:pPr>
+                        <w:pStyle w:val="Caption"/>
+                        <w:jc w:val="center"/>
+                        <w:rPr>
+                          <w:lang w:val="en-US"/>
+                        </w:rPr>
+                      </w:pPr>
+                      <w:r>
+                        <w:rPr>
+                          <w:lang w:val="en-US"/>
+                        </w:rPr>
+                        <w:t xml:space="preserve">Figure </w:t>
+                      </w:r>
+                      <w:r>
+                        <w:fldChar w:fldCharType="begin"/>
+                      </w:r>
+                      <w:r>
+                        <w:rPr>
+                          <w:lang w:val="en-US"/>
+                        </w:rPr>
+                        <w:instrText xml:space="preserve"> SEQ Figure \* ARABIC </w:instrText>
+                      </w:r>
+                      <w:r>
+                        <w:fldChar w:fldCharType="separate"/>
+                      </w:r>
+                      <w:r>
+                        <w:rPr>
+                          <w:noProof/>
+                          <w:lang w:val="en-US"/>
+                        </w:rPr>
+                        <w:t>15</w:t>
+                      </w:r>
+                      <w:r>
+                        <w:fldChar w:fldCharType="end"/>
+                      </w:r>
+                      <w:r>
+                        <w:rPr>
+                          <w:lang w:val="en-US"/>
+                        </w:rPr>
+                        <w:t>, step response to 100A</w:t>
+                      </w:r>
+                      <w:r>
+                        <w:rPr>
+                          <w:lang w:val="en-US"/>
+                        </w:rPr>
+                        <w:t xml:space="preserve">mps, rising time = </w:t>
+                      </w:r>
+                      <w:proofErr w:type="gramStart"/>
+                      <w:r>
+                        <w:rPr>
+                          <w:lang w:val="en-US"/>
+                        </w:rPr>
+                        <w:t>0.1</w:t>
+                      </w:r>
+                      <w:r>
+                        <w:rPr>
+                          <w:lang w:val="en-US"/>
+                        </w:rPr>
+                        <w:t>5</w:t>
+                      </w:r>
+                      <w:r>
+                        <w:rPr>
+                          <w:lang w:val="en-US"/>
+                        </w:rPr>
+                        <w:t>s ,</w:t>
+                      </w:r>
+                      <w:proofErr w:type="gramEnd"/>
+                      <w:r>
+                        <w:rPr>
+                          <w:lang w:val="en-US"/>
+                        </w:rPr>
+                        <w:t xml:space="preserve"> matching our intended design</w:t>
+                      </w:r>
+                    </w:p>
+                    <w:p>
+                      <w:pPr>
+                        <w:jc w:val="center"/>
+                        <w:rPr>
+                          <w:lang w:val="en-US"/>
+                        </w:rPr>
+                      </w:pPr>
                     </w:p>
                     <w:p>
                       <w:pPr>
@@ -4549,15 +4757,826 @@
       </w:pPr>
       <w:r>
         <w:rPr>
+          <w:lang w:val="en-GB"/>
+        </w:rPr>
+        <w:t>Reference ramp: the vehicle is able to reach 100Km/h in 7 seconds</w:t>
+      </w:r>
+      <w:r>
+        <w:rPr>
+          <w:lang w:val="en-GB"/>
+        </w:rPr>
+        <w:t>, with current and voltages within range</w:t>
+      </w:r>
+      <w:r>
+        <w:rPr>
+          <w:lang w:val="en-GB"/>
+        </w:rPr>
+        <w:t>.</w:t>
+      </w:r>
+    </w:p>
+    <w:p>
+      <w:pPr>
+        <w:keepNext/>
+        <w:jc w:val="center"/>
+      </w:pPr>
+      <w:r>
+        <w:rPr>
           <w:noProof/>
           <w:lang w:val="en-GB"/>
         </w:rPr>
+        <w:drawing>
+          <wp:inline distT="0" distB="0" distL="0" distR="0" wp14:anchorId="0C57DE1F" wp14:editId="13A8965A">
+            <wp:extent cx="3223352" cy="4683502"/>
+            <wp:effectExtent l="0" t="0" r="0" b="3175"/>
+            <wp:docPr id="8" name="Picture 8"/>
+            <wp:cNvGraphicFramePr>
+              <a:graphicFrameLocks xmlns:a="http://schemas.openxmlformats.org/drawingml/2006/main" noChangeAspect="1"/>
+            </wp:cNvGraphicFramePr>
+            <a:graphic xmlns:a="http://schemas.openxmlformats.org/drawingml/2006/main">
+              <a:graphicData uri="http://schemas.openxmlformats.org/drawingml/2006/picture">
+                <pic:pic xmlns:pic="http://schemas.openxmlformats.org/drawingml/2006/picture">
+                  <pic:nvPicPr>
+                    <pic:cNvPr id="1" name=""/>
+                    <pic:cNvPicPr/>
+                  </pic:nvPicPr>
+                  <pic:blipFill>
+                    <a:blip r:embed="rId23"/>
+                    <a:stretch>
+                      <a:fillRect/>
+                    </a:stretch>
+                  </pic:blipFill>
+                  <pic:spPr>
+                    <a:xfrm>
+                      <a:off x="0" y="0"/>
+                      <a:ext cx="3233785" cy="4698661"/>
+                    </a:xfrm>
+                    <a:prstGeom prst="rect">
+                      <a:avLst/>
+                    </a:prstGeom>
+                  </pic:spPr>
+                </pic:pic>
+              </a:graphicData>
+            </a:graphic>
+          </wp:inline>
+        </w:drawing>
+      </w:r>
+    </w:p>
+    <w:p>
+      <w:pPr>
+        <w:pStyle w:val="Caption"/>
+        <w:jc w:val="center"/>
+        <w:rPr>
+          <w:lang w:val="en-US"/>
+        </w:rPr>
+      </w:pPr>
+      <w:r>
+        <w:rPr>
+          <w:lang w:val="en-US"/>
+        </w:rPr>
+        <w:t xml:space="preserve">Figure </w:t>
+      </w:r>
+      <w:r>
+        <w:fldChar w:fldCharType="begin"/>
+      </w:r>
+      <w:r>
+        <w:rPr>
+          <w:lang w:val="en-US"/>
+        </w:rPr>
+        <w:instrText xml:space="preserve"> SEQ Figure \* ARABIC </w:instrText>
+      </w:r>
+      <w:r>
+        <w:fldChar w:fldCharType="separate"/>
+      </w:r>
+      <w:r>
+        <w:rPr>
+          <w:noProof/>
+          <w:lang w:val="en-US"/>
+        </w:rPr>
+        <w:t>16</w:t>
+      </w:r>
+      <w:r>
+        <w:fldChar w:fldCharType="end"/>
+      </w:r>
+      <w:r>
+        <w:rPr>
+          <w:lang w:val="en-US"/>
+        </w:rPr>
+        <w:t>, ramp speed response</w:t>
+      </w:r>
+      <w:r>
+        <w:rPr>
+          <w:lang w:val="en-US"/>
+        </w:rPr>
+        <w:t xml:space="preserve"> 100K</w:t>
+      </w:r>
+      <w:r>
+        <w:rPr>
+          <w:lang w:val="en-US"/>
+        </w:rPr>
+        <w:t>m/h</w:t>
+      </w:r>
+    </w:p>
+    <w:p>
+      <w:pPr>
+        <w:keepNext/>
+        <w:jc w:val="center"/>
+      </w:pPr>
+      <w:r>
+        <w:rPr>
+          <w:noProof/>
+          <w:lang w:val="en-GB"/>
+        </w:rPr>
+        <w:lastRenderedPageBreak/>
+        <w:drawing>
+          <wp:inline distT="0" distB="0" distL="0" distR="0" wp14:anchorId="7A241789" wp14:editId="2068C25F">
+            <wp:extent cx="3519289" cy="5132717"/>
+            <wp:effectExtent l="0" t="0" r="5080" b="0"/>
+            <wp:docPr id="21" name="Picture 21"/>
+            <wp:cNvGraphicFramePr>
+              <a:graphicFrameLocks xmlns:a="http://schemas.openxmlformats.org/drawingml/2006/main" noChangeAspect="1"/>
+            </wp:cNvGraphicFramePr>
+            <a:graphic xmlns:a="http://schemas.openxmlformats.org/drawingml/2006/main">
+              <a:graphicData uri="http://schemas.openxmlformats.org/drawingml/2006/picture">
+                <pic:pic xmlns:pic="http://schemas.openxmlformats.org/drawingml/2006/picture">
+                  <pic:nvPicPr>
+                    <pic:cNvPr id="1" name=""/>
+                    <pic:cNvPicPr/>
+                  </pic:nvPicPr>
+                  <pic:blipFill>
+                    <a:blip r:embed="rId24"/>
+                    <a:stretch>
+                      <a:fillRect/>
+                    </a:stretch>
+                  </pic:blipFill>
+                  <pic:spPr>
+                    <a:xfrm>
+                      <a:off x="0" y="0"/>
+                      <a:ext cx="3528388" cy="5145988"/>
+                    </a:xfrm>
+                    <a:prstGeom prst="rect">
+                      <a:avLst/>
+                    </a:prstGeom>
+                  </pic:spPr>
+                </pic:pic>
+              </a:graphicData>
+            </a:graphic>
+          </wp:inline>
+        </w:drawing>
+      </w:r>
+    </w:p>
+    <w:p>
+      <w:pPr>
+        <w:pStyle w:val="Caption"/>
+        <w:jc w:val="center"/>
+        <w:rPr>
+          <w:lang w:val="en-US"/>
+        </w:rPr>
+      </w:pPr>
+      <w:r>
+        <w:rPr>
+          <w:lang w:val="en-US"/>
+        </w:rPr>
+        <w:t xml:space="preserve">Figure </w:t>
+      </w:r>
+      <w:r>
+        <w:fldChar w:fldCharType="begin"/>
+      </w:r>
+      <w:r>
+        <w:rPr>
+          <w:lang w:val="en-US"/>
+        </w:rPr>
+        <w:instrText xml:space="preserve"> SEQ Figure \* ARABIC </w:instrText>
+      </w:r>
+      <w:r>
+        <w:fldChar w:fldCharType="separate"/>
+      </w:r>
+      <w:r>
+        <w:rPr>
+          <w:noProof/>
+          <w:lang w:val="en-US"/>
+        </w:rPr>
+        <w:t>17</w:t>
+      </w:r>
+      <w:r>
+        <w:fldChar w:fldCharType="end"/>
+      </w:r>
+      <w:r>
+        <w:rPr>
+          <w:lang w:val="en-US"/>
+        </w:rPr>
+        <w:t>, step response 100K</w:t>
+      </w:r>
+      <w:r>
+        <w:rPr>
+          <w:lang w:val="en-US"/>
+        </w:rPr>
+        <w:t>m/h</w:t>
+      </w:r>
+    </w:p>
+    <w:p>
+      <w:pPr>
+        <w:rPr>
+          <w:lang w:val="en-US"/>
+        </w:rPr>
+      </w:pPr>
+    </w:p>
+    <w:p>
+      <w:pPr>
+        <w:rPr>
+          <w:lang w:val="en-US"/>
+        </w:rPr>
+      </w:pPr>
+    </w:p>
+    <w:p>
+      <w:pPr>
+        <w:rPr>
+          <w:lang w:val="en-US"/>
+        </w:rPr>
+      </w:pPr>
+    </w:p>
+    <w:p>
+      <w:pPr>
+        <w:rPr>
+          <w:lang w:val="en-US"/>
+        </w:rPr>
+      </w:pPr>
+    </w:p>
+    <w:p>
+      <w:pPr>
+        <w:rPr>
+          <w:lang w:val="en-US"/>
+        </w:rPr>
+      </w:pPr>
+    </w:p>
+    <w:p>
+      <w:pPr>
+        <w:rPr>
+          <w:lang w:val="en-US"/>
+        </w:rPr>
+      </w:pPr>
+    </w:p>
+    <w:p>
+      <w:pPr>
+        <w:rPr>
+          <w:lang w:val="en-US"/>
+        </w:rPr>
+      </w:pPr>
+    </w:p>
+    <w:p>
+      <w:pPr>
+        <w:rPr>
+          <w:lang w:val="en-US"/>
+        </w:rPr>
+      </w:pPr>
+    </w:p>
+    <w:p>
+      <w:pPr>
+        <w:rPr>
+          <w:lang w:val="en-US"/>
+        </w:rPr>
+      </w:pPr>
+    </w:p>
+    <w:p>
+      <w:pPr>
+        <w:rPr>
+          <w:lang w:val="en-US"/>
+        </w:rPr>
+      </w:pPr>
+    </w:p>
+    <w:p>
+      <w:pPr>
+        <w:rPr>
+          <w:lang w:val="en-US"/>
+        </w:rPr>
+      </w:pPr>
+    </w:p>
+    <w:p>
+      <w:pPr>
+        <w:rPr>
+          <w:lang w:val="en-US"/>
+        </w:rPr>
+      </w:pPr>
+    </w:p>
+    <w:p>
+      <w:pPr>
+        <w:rPr>
+          <w:lang w:val="en-US"/>
+        </w:rPr>
+      </w:pPr>
+    </w:p>
+    <w:p>
+      <w:pPr>
+        <w:rPr>
+          <w:lang w:val="en-US"/>
+        </w:rPr>
+      </w:pPr>
+      <w:r>
+        <w:rPr>
+          <w:lang w:val="en-US"/>
+        </w:rPr>
+        <w:t>The maximum speed is defined by the max 800V from the battery and the 800</w:t>
+      </w:r>
+    </w:p>
+    <w:p>
+      <w:pPr>
+        <w:keepNext/>
+        <w:jc w:val="center"/>
+      </w:pPr>
+      <w:r>
+        <w:drawing>
+          <wp:inline distT="0" distB="0" distL="0" distR="0" wp14:anchorId="7354577D" wp14:editId="6B65FA99">
+            <wp:extent cx="5270997" cy="6547449"/>
+            <wp:effectExtent l="0" t="0" r="6350" b="6350"/>
+            <wp:docPr id="29" name="Picture 29"/>
+            <wp:cNvGraphicFramePr>
+              <a:graphicFrameLocks xmlns:a="http://schemas.openxmlformats.org/drawingml/2006/main" noChangeAspect="1"/>
+            </wp:cNvGraphicFramePr>
+            <a:graphic xmlns:a="http://schemas.openxmlformats.org/drawingml/2006/main">
+              <a:graphicData uri="http://schemas.openxmlformats.org/drawingml/2006/picture">
+                <pic:pic xmlns:pic="http://schemas.openxmlformats.org/drawingml/2006/picture">
+                  <pic:nvPicPr>
+                    <pic:cNvPr id="1" name=""/>
+                    <pic:cNvPicPr/>
+                  </pic:nvPicPr>
+                  <pic:blipFill>
+                    <a:blip r:embed="rId25"/>
+                    <a:stretch>
+                      <a:fillRect/>
+                    </a:stretch>
+                  </pic:blipFill>
+                  <pic:spPr>
+                    <a:xfrm>
+                      <a:off x="0" y="0"/>
+                      <a:ext cx="5287963" cy="6568523"/>
+                    </a:xfrm>
+                    <a:prstGeom prst="rect">
+                      <a:avLst/>
+                    </a:prstGeom>
+                  </pic:spPr>
+                </pic:pic>
+              </a:graphicData>
+            </a:graphic>
+          </wp:inline>
+        </w:drawing>
+      </w:r>
+    </w:p>
+    <w:p>
+      <w:pPr>
+        <w:pStyle w:val="Caption"/>
+        <w:jc w:val="center"/>
+        <w:rPr>
+          <w:lang w:val="en-US"/>
+        </w:rPr>
+      </w:pPr>
+      <w:r>
+        <w:rPr>
+          <w:lang w:val="en-US"/>
+        </w:rPr>
+        <w:t xml:space="preserve">Figure </w:t>
+      </w:r>
+      <w:r>
+        <w:fldChar w:fldCharType="begin"/>
+      </w:r>
+      <w:r>
+        <w:rPr>
+          <w:lang w:val="en-US"/>
+        </w:rPr>
+        <w:instrText xml:space="preserve"> SEQ Figure \* ARABIC </w:instrText>
+      </w:r>
+      <w:r>
+        <w:fldChar w:fldCharType="separate"/>
+      </w:r>
+      <w:r>
+        <w:rPr>
+          <w:noProof/>
+          <w:lang w:val="en-US"/>
+        </w:rPr>
+        <w:t>18</w:t>
+      </w:r>
+      <w:r>
+        <w:fldChar w:fldCharType="end"/>
+      </w:r>
+      <w:r>
+        <w:rPr>
+          <w:lang w:val="en-US"/>
+        </w:rPr>
+        <w:t xml:space="preserve">, showing </w:t>
+      </w:r>
+      <w:r>
+        <w:rPr>
+          <w:lang w:val="en-US"/>
+        </w:rPr>
+        <w:t>m</w:t>
+      </w:r>
+      <w:r>
+        <w:rPr>
+          <w:lang w:val="en-US"/>
+        </w:rPr>
+        <w:t>a</w:t>
+      </w:r>
+      <w:r>
+        <w:rPr>
+          <w:lang w:val="en-US"/>
+        </w:rPr>
+        <w:t>xim</w:t>
+      </w:r>
+      <w:r>
+        <w:rPr>
+          <w:lang w:val="en-US"/>
+        </w:rPr>
+        <w:t>u</w:t>
+      </w:r>
+      <w:r>
+        <w:rPr>
+          <w:lang w:val="en-US"/>
+        </w:rPr>
+        <w:t>m</w:t>
+      </w:r>
+      <w:r>
+        <w:rPr>
+          <w:lang w:val="en-US"/>
+        </w:rPr>
+        <w:t xml:space="preserve"> speed o</w:t>
+      </w:r>
+      <w:r>
+        <w:rPr>
+          <w:lang w:val="en-US"/>
+        </w:rPr>
+        <w:t>f 208km/h for 0% slope</w:t>
+      </w:r>
+      <w:r>
+        <w:rPr>
+          <w:lang w:val="en-US"/>
+        </w:rPr>
+        <w:br/>
+        <w:t>Current peaks at 325Amps</w:t>
+      </w:r>
+    </w:p>
+    <w:p>
+      <w:pPr>
+        <w:rPr>
+          <w:lang w:val="en-US"/>
+        </w:rPr>
+      </w:pPr>
+    </w:p>
+    <w:p>
+      <w:pPr>
+        <w:rPr>
+          <w:lang w:val="en-US"/>
+        </w:rPr>
+      </w:pPr>
+    </w:p>
+    <w:p>
+      <w:pPr>
+        <w:keepNext/>
+        <w:jc w:val="center"/>
+      </w:pPr>
+      <w:r>
+        <w:rPr>
+          <w:lang w:val="en-US"/>
+        </w:rPr>
+        <w:lastRenderedPageBreak/>
+        <w:drawing>
+          <wp:inline distT="0" distB="0" distL="0" distR="0" wp14:anchorId="799B01F7" wp14:editId="0EB77010">
+            <wp:extent cx="5333500" cy="6625087"/>
+            <wp:effectExtent l="0" t="0" r="635" b="4445"/>
+            <wp:docPr id="28" name="Picture 28"/>
+            <wp:cNvGraphicFramePr>
+              <a:graphicFrameLocks xmlns:a="http://schemas.openxmlformats.org/drawingml/2006/main" noChangeAspect="1"/>
+            </wp:cNvGraphicFramePr>
+            <a:graphic xmlns:a="http://schemas.openxmlformats.org/drawingml/2006/main">
+              <a:graphicData uri="http://schemas.openxmlformats.org/drawingml/2006/picture">
+                <pic:pic xmlns:pic="http://schemas.openxmlformats.org/drawingml/2006/picture">
+                  <pic:nvPicPr>
+                    <pic:cNvPr id="1" name=""/>
+                    <pic:cNvPicPr/>
+                  </pic:nvPicPr>
+                  <pic:blipFill>
+                    <a:blip r:embed="rId26"/>
+                    <a:stretch>
+                      <a:fillRect/>
+                    </a:stretch>
+                  </pic:blipFill>
+                  <pic:spPr>
+                    <a:xfrm>
+                      <a:off x="0" y="0"/>
+                      <a:ext cx="5351666" cy="6647653"/>
+                    </a:xfrm>
+                    <a:prstGeom prst="rect">
+                      <a:avLst/>
+                    </a:prstGeom>
+                  </pic:spPr>
+                </pic:pic>
+              </a:graphicData>
+            </a:graphic>
+          </wp:inline>
+        </w:drawing>
+      </w:r>
+    </w:p>
+    <w:p>
+      <w:pPr>
+        <w:pStyle w:val="Caption"/>
+        <w:jc w:val="center"/>
+        <w:rPr>
+          <w:lang w:val="en-US"/>
+        </w:rPr>
+      </w:pPr>
+      <w:r>
+        <w:rPr>
+          <w:lang w:val="en-US"/>
+        </w:rPr>
+        <w:t xml:space="preserve">Figure </w:t>
+      </w:r>
+      <w:r>
+        <w:fldChar w:fldCharType="begin"/>
+      </w:r>
+      <w:r>
+        <w:rPr>
+          <w:lang w:val="en-US"/>
+        </w:rPr>
+        <w:instrText xml:space="preserve"> SEQ Figure \* ARABIC </w:instrText>
+      </w:r>
+      <w:r>
+        <w:fldChar w:fldCharType="separate"/>
+      </w:r>
+      <w:r>
+        <w:rPr>
+          <w:noProof/>
+          <w:lang w:val="en-US"/>
+        </w:rPr>
+        <w:t>19</w:t>
+      </w:r>
+      <w:r>
+        <w:fldChar w:fldCharType="end"/>
+      </w:r>
+      <w:r>
+        <w:rPr>
+          <w:lang w:val="en-US"/>
+        </w:rPr>
+        <w:t xml:space="preserve">, </w:t>
+      </w:r>
+      <w:r>
+        <w:rPr>
+          <w:lang w:val="en-US"/>
+        </w:rPr>
+        <w:t>showing m</w:t>
+      </w:r>
+      <w:r>
+        <w:rPr>
+          <w:lang w:val="en-US"/>
+        </w:rPr>
+        <w:t>a</w:t>
+      </w:r>
+      <w:r>
+        <w:rPr>
+          <w:lang w:val="en-US"/>
+        </w:rPr>
+        <w:t>xim</w:t>
+      </w:r>
+      <w:r>
+        <w:rPr>
+          <w:lang w:val="en-US"/>
+        </w:rPr>
+        <w:t>u</w:t>
+      </w:r>
+      <w:r>
+        <w:rPr>
+          <w:lang w:val="en-US"/>
+        </w:rPr>
+        <w:t>m speed o</w:t>
+      </w:r>
+      <w:r>
+        <w:rPr>
+          <w:lang w:val="en-US"/>
+        </w:rPr>
+        <w:t xml:space="preserve">f 208km/h for </w:t>
+      </w:r>
+      <w:r>
+        <w:rPr>
+          <w:lang w:val="en-US"/>
+        </w:rPr>
+        <w:t>7,2</w:t>
+      </w:r>
+      <w:r>
+        <w:rPr>
+          <w:lang w:val="en-US"/>
+        </w:rPr>
+        <w:t>% slope</w:t>
+      </w:r>
+      <w:r>
+        <w:rPr>
+          <w:lang w:val="en-US"/>
+        </w:rPr>
+        <w:br/>
+      </w:r>
+      <w:r>
+        <w:rPr>
+          <w:lang w:val="en-US"/>
+        </w:rPr>
+        <w:t>Current peaks at 3</w:t>
+      </w:r>
+      <w:r>
+        <w:rPr>
+          <w:lang w:val="en-US"/>
+        </w:rPr>
+        <w:t>55</w:t>
+      </w:r>
+      <w:r>
+        <w:rPr>
+          <w:lang w:val="en-US"/>
+        </w:rPr>
+        <w:t>Amps</w:t>
+      </w:r>
+    </w:p>
+    <w:p>
+      <w:pPr>
+        <w:rPr>
+          <w:lang w:val="en-US"/>
+        </w:rPr>
+      </w:pPr>
+    </w:p>
+    <w:p>
+      <w:pPr>
+        <w:keepNext/>
+        <w:jc w:val="center"/>
+      </w:pPr>
+      <w:r>
+        <w:rPr>
+          <w:lang w:val="en-US"/>
+        </w:rPr>
+        <w:lastRenderedPageBreak/>
+        <w:drawing>
+          <wp:inline distT="0" distB="0" distL="0" distR="0" wp14:anchorId="7041130A" wp14:editId="4915628A">
+            <wp:extent cx="5242996" cy="6581955"/>
+            <wp:effectExtent l="0" t="0" r="0" b="0"/>
+            <wp:docPr id="26" name="Picture 26"/>
+            <wp:cNvGraphicFramePr>
+              <a:graphicFrameLocks xmlns:a="http://schemas.openxmlformats.org/drawingml/2006/main" noChangeAspect="1"/>
+            </wp:cNvGraphicFramePr>
+            <a:graphic xmlns:a="http://schemas.openxmlformats.org/drawingml/2006/main">
+              <a:graphicData uri="http://schemas.openxmlformats.org/drawingml/2006/picture">
+                <pic:pic xmlns:pic="http://schemas.openxmlformats.org/drawingml/2006/picture">
+                  <pic:nvPicPr>
+                    <pic:cNvPr id="1" name=""/>
+                    <pic:cNvPicPr/>
+                  </pic:nvPicPr>
+                  <pic:blipFill>
+                    <a:blip r:embed="rId27"/>
+                    <a:stretch>
+                      <a:fillRect/>
+                    </a:stretch>
+                  </pic:blipFill>
+                  <pic:spPr>
+                    <a:xfrm>
+                      <a:off x="0" y="0"/>
+                      <a:ext cx="5265331" cy="6609994"/>
+                    </a:xfrm>
+                    <a:prstGeom prst="rect">
+                      <a:avLst/>
+                    </a:prstGeom>
+                  </pic:spPr>
+                </pic:pic>
+              </a:graphicData>
+            </a:graphic>
+          </wp:inline>
+        </w:drawing>
+      </w:r>
+    </w:p>
+    <w:p>
+      <w:pPr>
+        <w:pStyle w:val="Caption"/>
+        <w:jc w:val="center"/>
+        <w:rPr>
+          <w:lang w:val="en-US"/>
+        </w:rPr>
+      </w:pPr>
+      <w:r>
+        <w:rPr>
+          <w:lang w:val="en-US"/>
+        </w:rPr>
+        <w:t xml:space="preserve">Figure </w:t>
+      </w:r>
+      <w:r>
+        <w:fldChar w:fldCharType="begin"/>
+      </w:r>
+      <w:r>
+        <w:rPr>
+          <w:lang w:val="en-US"/>
+        </w:rPr>
+        <w:instrText xml:space="preserve"> SEQ Figure \* ARABIC </w:instrText>
+      </w:r>
+      <w:r>
+        <w:fldChar w:fldCharType="separate"/>
+      </w:r>
+      <w:r>
+        <w:rPr>
+          <w:noProof/>
+          <w:lang w:val="en-US"/>
+        </w:rPr>
+        <w:t>20</w:t>
+      </w:r>
+      <w:r>
+        <w:fldChar w:fldCharType="end"/>
+      </w:r>
+      <w:r>
+        <w:rPr>
+          <w:lang w:val="en-US"/>
+        </w:rPr>
+        <w:t xml:space="preserve">, </w:t>
+      </w:r>
+      <w:r>
+        <w:rPr>
+          <w:lang w:val="en-US"/>
+        </w:rPr>
+        <w:t>showing m</w:t>
+      </w:r>
+      <w:r>
+        <w:rPr>
+          <w:lang w:val="en-US"/>
+        </w:rPr>
+        <w:t>a</w:t>
+      </w:r>
+      <w:r>
+        <w:rPr>
+          <w:lang w:val="en-US"/>
+        </w:rPr>
+        <w:t>xim</w:t>
+      </w:r>
+      <w:r>
+        <w:rPr>
+          <w:lang w:val="en-US"/>
+        </w:rPr>
+        <w:t>u</w:t>
+      </w:r>
+      <w:r>
+        <w:rPr>
+          <w:lang w:val="en-US"/>
+        </w:rPr>
+        <w:t>m speed o</w:t>
+      </w:r>
+      <w:r>
+        <w:rPr>
+          <w:lang w:val="en-US"/>
+        </w:rPr>
+        <w:t xml:space="preserve">f 208km/h for </w:t>
+      </w:r>
+      <w:r>
+        <w:rPr>
+          <w:lang w:val="en-US"/>
+        </w:rPr>
+        <w:t>33</w:t>
+      </w:r>
+      <w:r>
+        <w:rPr>
+          <w:lang w:val="en-US"/>
+        </w:rPr>
+        <w:t>% slope</w:t>
+      </w:r>
+      <w:r>
+        <w:rPr>
+          <w:lang w:val="en-US"/>
+        </w:rPr>
+        <w:br/>
+        <w:t xml:space="preserve">Current peaks at </w:t>
+      </w:r>
+      <w:r>
+        <w:rPr>
+          <w:lang w:val="en-US"/>
+        </w:rPr>
+        <w:t>470</w:t>
+      </w:r>
+      <w:r>
+        <w:rPr>
+          <w:lang w:val="en-US"/>
+        </w:rPr>
+        <w:t>Amps</w:t>
+      </w:r>
+    </w:p>
+    <w:p>
+      <w:pPr>
+        <w:rPr>
+          <w:lang w:val="en-US"/>
+        </w:rPr>
+      </w:pPr>
+    </w:p>
+    <w:p>
+      <w:pPr>
+        <w:rPr>
+          <w:lang w:val="en-GB"/>
+        </w:rPr>
+      </w:pPr>
+      <w:r>
+        <w:rPr>
+          <w:noProof/>
+          <w:lang w:val="en-GB"/>
+        </w:rPr>
+        <w:lastRenderedPageBreak/>
         <mc:AlternateContent>
           <mc:Choice Requires="wps">
             <w:drawing>
-              <wp:inline distT="0" distB="0" distL="0" distR="0" wp14:anchorId="02DB8E43" wp14:editId="5486B466">
-                <wp:extent cx="5314950" cy="5772150"/>
-                <wp:effectExtent l="0" t="0" r="19050" b="19050"/>
+              <wp:inline distT="0" distB="0" distL="0" distR="0" wp14:anchorId="02DB8E43" wp14:editId="00A5A944">
+                <wp:extent cx="5372100" cy="8242300"/>
+                <wp:effectExtent l="0" t="0" r="19050" b="25400"/>
                 <wp:docPr id="14" name="Cuadro de texto 14"/>
                 <wp:cNvGraphicFramePr/>
                 <a:graphic xmlns:a="http://schemas.openxmlformats.org/drawingml/2006/main">
@@ -4567,7 +5586,7 @@
                       <wps:spPr>
                         <a:xfrm>
                           <a:off x="0" y="0"/>
-                          <a:ext cx="5314950" cy="5772150"/>
+                          <a:ext cx="5372100" cy="8242300"/>
                         </a:xfrm>
                         <a:prstGeom prst="rect">
                           <a:avLst/>
@@ -4583,7 +5602,13 @@
                       </wps:spPr>
                       <wps:txbx>
                         <w:txbxContent>
-                          <w:p/>
+                          <w:p>
+                            <w:pPr>
+                              <w:rPr>
+                                <w:lang w:val="en-US"/>
+                              </w:rPr>
+                            </w:pPr>
+                          </w:p>
                         </w:txbxContent>
                       </wps:txbx>
                       <wps:bodyPr rot="0" spcFirstLastPara="0" vertOverflow="overflow" horzOverflow="overflow" vert="horz" wrap="square" lIns="91440" tIns="45720" rIns="91440" bIns="45720" numCol="1" spcCol="0" rtlCol="0" fromWordArt="0" anchor="t" anchorCtr="0" forceAA="0" compatLnSpc="1">
@@ -4600,10 +5625,16 @@
           </mc:Choice>
           <mc:Fallback>
             <w:pict>
-              <v:shape w14:anchorId="02DB8E43" id="Cuadro de texto 14" o:spid="_x0000_s1031" type="#_x0000_t202" style="width:418.5pt;height:454.5pt;visibility:visible;mso-wrap-style:square;mso-left-percent:-10001;mso-top-percent:-10001;mso-position-horizontal:absolute;mso-position-horizontal-relative:char;mso-position-vertical:absolute;mso-position-vertical-relative:line;mso-left-percent:-10001;mso-top-percent:-10001;v-text-anchor:top" o:gfxdata="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" fillcolor="white [3201]" strokeweight=".5pt">
+              <v:shape w14:anchorId="02DB8E43" id="Cuadro de texto 14" o:spid="_x0000_s1031" type="#_x0000_t202" style="width:423pt;height:649pt;visibility:visible;mso-wrap-style:square;mso-left-percent:-10001;mso-top-percent:-10001;mso-position-horizontal:absolute;mso-position-horizontal-relative:char;mso-position-vertical:absolute;mso-position-vertical-relative:line;mso-left-percent:-10001;mso-top-percent:-10001;v-text-anchor:top" o:gfxdata="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" fillcolor="white [3201]" strokeweight=".5pt">
                 <v:textbox>
                   <w:txbxContent>
-                    <w:p/>
+                    <w:p>
+                      <w:pPr>
+                        <w:rPr>
+                          <w:lang w:val="en-US"/>
+                        </w:rPr>
+                      </w:pPr>
+                    </w:p>
                   </w:txbxContent>
                 </v:textbox>
                 <w10:anchorlock/>
@@ -4633,7 +5664,7 @@
       </w:r>
     </w:p>
     <w:sectPr>
-      <w:headerReference w:type="default" r:id="rId23"/>
+      <w:headerReference w:type="default" r:id="rId28"/>
       <w:pgSz w:w="11906" w:h="16838"/>
       <w:pgMar w:top="1417" w:right="1701" w:bottom="1417" w:left="1701" w:header="708" w:footer="708" w:gutter="0"/>
       <w:cols w:space="708"/>
@@ -5228,6 +6259,7 @@
     <w:lsdException w:name="HTML Sample" w:semiHidden="1" w:unhideWhenUsed="1"/>
     <w:lsdException w:name="HTML Typewriter" w:semiHidden="1" w:unhideWhenUsed="1"/>
     <w:lsdException w:name="HTML Variable" w:semiHidden="1" w:unhideWhenUsed="1"/>
+    <w:lsdException w:name="Normal Table" w:semiHidden="1" w:unhideWhenUsed="1"/>
     <w:lsdException w:name="annotation subject" w:semiHidden="1" w:unhideWhenUsed="1"/>
     <w:lsdException w:name="No List" w:semiHidden="1" w:unhideWhenUsed="1"/>
     <w:lsdException w:name="Outline List 1" w:semiHidden="1" w:unhideWhenUsed="1"/>
@@ -5274,8 +6306,10 @@
     <w:lsdException w:name="Table Subtle 2" w:semiHidden="1" w:unhideWhenUsed="1"/>
     <w:lsdException w:name="Table Web 1" w:semiHidden="1" w:unhideWhenUsed="1"/>
     <w:lsdException w:name="Table Web 2" w:semiHidden="1" w:unhideWhenUsed="1"/>
+    <w:lsdException w:name="Table Web 3" w:semiHidden="1" w:unhideWhenUsed="1"/>
     <w:lsdException w:name="Balloon Text" w:semiHidden="1" w:unhideWhenUsed="1"/>
     <w:lsdException w:name="Table Grid" w:uiPriority="39"/>
+    <w:lsdException w:name="Table Theme" w:semiHidden="1" w:unhideWhenUsed="1"/>
     <w:lsdException w:name="Placeholder Text" w:semiHidden="1"/>
     <w:lsdException w:name="No Spacing" w:uiPriority="1" w:qFormat="1"/>
     <w:lsdException w:name="Light Shading" w:uiPriority="60"/>
@@ -5717,6 +6751,18 @@
       <w:szCs w:val="18"/>
     </w:rPr>
   </w:style>
+  <w:style w:type="character" w:styleId="FollowedHyperlink">
+    <w:name w:val="FollowedHyperlink"/>
+    <w:basedOn w:val="DefaultParagraphFont"/>
+    <w:uiPriority w:val="99"/>
+    <w:semiHidden/>
+    <w:unhideWhenUsed/>
+    <w:rsid w:val="00C21F04"/>
+    <w:rPr>
+      <w:color w:val="954F72" w:themeColor="followedHyperlink"/>
+      <w:u w:val="single"/>
+    </w:rPr>
+  </w:style>
 </w:styles>
 </file>
 

</xml_diff>

<commit_message>
submittede montesinos PMSM simulation
</commit_message>
<xml_diff>
--- a/04 PMSM modelling and simulation/04_Lab4_ElectricPropulsionSystems_PE and EM app mobility and industry_R1_2021_12.docx
+++ b/04 PMSM modelling and simulation/04_Lab4_ElectricPropulsionSystems_PE and EM app mobility and industry_R1_2021_12.docx
@@ -118,21 +118,7 @@
             <w:rStyle w:val="Hyperlink"/>
             <w:lang w:val="en-GB"/>
           </w:rPr>
-          <w:t>https://emrax.com/wp-content/uploads/2020/03/manual_for_emrax_motors_ver</w:t>
-        </w:r>
-        <w:r>
-          <w:rPr>
-            <w:rStyle w:val="Hyperlink"/>
-            <w:lang w:val="en-GB"/>
-          </w:rPr>
-          <w:t>s</w:t>
-        </w:r>
-        <w:r>
-          <w:rPr>
-            <w:rStyle w:val="Hyperlink"/>
-            <w:lang w:val="en-GB"/>
-          </w:rPr>
-          <w:t>ion_5.4.pdf</w:t>
+          <w:t>https://emrax.com/wp-content/uploads/2020/03/manual_for_emrax_motors_version_5.4.pdf</w:t>
         </w:r>
       </w:hyperlink>
       <w:r>
@@ -812,14 +798,27 @@
                             <w:r>
                               <w:t xml:space="preserve">Figure </w:t>
                             </w:r>
-                            <w:fldSimple w:instr=" SEQ Figure \* ARABIC ">
-                              <w:r>
-                                <w:rPr>
-                                  <w:noProof/>
-                                </w:rPr>
-                                <w:t>3</w:t>
-                              </w:r>
-                            </w:fldSimple>
+                            <w:r>
+                              <w:fldChar w:fldCharType="begin"/>
+                            </w:r>
+                            <w:r>
+                              <w:instrText xml:space="preserve"> SEQ Figure \* ARABIC </w:instrText>
+                            </w:r>
+                            <w:r>
+                              <w:fldChar w:fldCharType="separate"/>
+                            </w:r>
+                            <w:r>
+                              <w:rPr>
+                                <w:noProof/>
+                              </w:rPr>
+                              <w:t>3</w:t>
+                            </w:r>
+                            <w:r>
+                              <w:rPr>
+                                <w:noProof/>
+                              </w:rPr>
+                              <w:fldChar w:fldCharType="end"/>
+                            </w:r>
                             <w:r>
                               <w:t xml:space="preserve">, </w:t>
                             </w:r>
@@ -1179,14 +1178,27 @@
                       <w:r>
                         <w:t xml:space="preserve">Figure </w:t>
                       </w:r>
-                      <w:fldSimple w:instr=" SEQ Figure \* ARABIC ">
-                        <w:r>
-                          <w:rPr>
-                            <w:noProof/>
-                          </w:rPr>
-                          <w:t>3</w:t>
-                        </w:r>
-                      </w:fldSimple>
+                      <w:r>
+                        <w:fldChar w:fldCharType="begin"/>
+                      </w:r>
+                      <w:r>
+                        <w:instrText xml:space="preserve"> SEQ Figure \* ARABIC </w:instrText>
+                      </w:r>
+                      <w:r>
+                        <w:fldChar w:fldCharType="separate"/>
+                      </w:r>
+                      <w:r>
+                        <w:rPr>
+                          <w:noProof/>
+                        </w:rPr>
+                        <w:t>3</w:t>
+                      </w:r>
+                      <w:r>
+                        <w:rPr>
+                          <w:noProof/>
+                        </w:rPr>
+                        <w:fldChar w:fldCharType="end"/>
+                      </w:r>
                       <w:r>
                         <w:t xml:space="preserve">, </w:t>
                       </w:r>
@@ -2006,22 +2018,14 @@
           <w:lang w:val="en-GB"/>
         </w:rPr>
         <w:lastRenderedPageBreak/>
-        <w:t xml:space="preserve">Paste an image of the implementation of the modulator and the </w:t>
-      </w:r>
-      <w:proofErr w:type="gramStart"/>
+        <w:t>Paste an image of the implementation of the modulator and the inverter.</w:t>
+      </w:r>
       <w:r>
         <w:rPr>
           <w:lang w:val="en-GB"/>
         </w:rPr>
-        <w:t>inverter.</w:t>
-      </w:r>
-      <w:r>
-        <w:rPr>
-          <w:lang w:val="en-GB"/>
-        </w:rPr>
         <w:t>.</w:t>
       </w:r>
-      <w:proofErr w:type="gramEnd"/>
     </w:p>
     <w:p>
       <w:pPr>
@@ -3790,14 +3794,7 @@
                               <w:rPr>
                                 <w:lang w:val="en-US"/>
                               </w:rPr>
-                              <w:t xml:space="preserve">mps, rising time = </w:t>
-                            </w:r>
-                            <w:proofErr w:type="gramStart"/>
-                            <w:r>
-                              <w:rPr>
-                                <w:lang w:val="en-US"/>
-                              </w:rPr>
-                              <w:t>0.1</w:t>
+                              <w:t>mps, rising time = 0.1</w:t>
                             </w:r>
                             <w:r>
                               <w:rPr>
@@ -3809,14 +3806,7 @@
                               <w:rPr>
                                 <w:lang w:val="en-US"/>
                               </w:rPr>
-                              <w:t>s ,</w:t>
-                            </w:r>
-                            <w:proofErr w:type="gramEnd"/>
-                            <w:r>
-                              <w:rPr>
-                                <w:lang w:val="en-US"/>
-                              </w:rPr>
-                              <w:t xml:space="preserve"> matching our intended design</w:t>
+                              <w:t>s , matching our intended design</w:t>
                             </w:r>
                           </w:p>
                           <w:p>
@@ -4192,14 +4182,7 @@
                         <w:rPr>
                           <w:lang w:val="en-US"/>
                         </w:rPr>
-                        <w:t xml:space="preserve">mps, rising time = </w:t>
-                      </w:r>
-                      <w:proofErr w:type="gramStart"/>
-                      <w:r>
-                        <w:rPr>
-                          <w:lang w:val="en-US"/>
-                        </w:rPr>
-                        <w:t>0.1</w:t>
+                        <w:t>mps, rising time = 0.1</w:t>
                       </w:r>
                       <w:r>
                         <w:rPr>
@@ -4211,14 +4194,7 @@
                         <w:rPr>
                           <w:lang w:val="en-US"/>
                         </w:rPr>
-                        <w:t>s ,</w:t>
-                      </w:r>
-                      <w:proofErr w:type="gramEnd"/>
-                      <w:r>
-                        <w:rPr>
-                          <w:lang w:val="en-US"/>
-                        </w:rPr>
-                        <w:t xml:space="preserve"> matching our intended design</w:t>
+                        <w:t>s , matching our intended design</w:t>
                       </w:r>
                     </w:p>
                     <w:p>
@@ -4785,9 +4761,9 @@
           <w:lang w:val="en-GB"/>
         </w:rPr>
         <w:drawing>
-          <wp:inline distT="0" distB="0" distL="0" distR="0" wp14:anchorId="0C57DE1F" wp14:editId="13A8965A">
-            <wp:extent cx="3223352" cy="4683502"/>
-            <wp:effectExtent l="0" t="0" r="0" b="3175"/>
+          <wp:inline distT="0" distB="0" distL="0" distR="0" wp14:anchorId="5EC2CEBE" wp14:editId="4938DC49">
+            <wp:extent cx="3571336" cy="5189119"/>
+            <wp:effectExtent l="0" t="0" r="0" b="0"/>
             <wp:docPr id="8" name="Picture 8"/>
             <wp:cNvGraphicFramePr>
               <a:graphicFrameLocks xmlns:a="http://schemas.openxmlformats.org/drawingml/2006/main" noChangeAspect="1"/>
@@ -4808,7 +4784,7 @@
                   <pic:spPr>
                     <a:xfrm>
                       <a:off x="0" y="0"/>
-                      <a:ext cx="3233785" cy="4698661"/>
+                      <a:ext cx="3589928" cy="5216133"/>
                     </a:xfrm>
                     <a:prstGeom prst="rect">
                       <a:avLst/>
@@ -4861,13 +4837,7 @@
         <w:rPr>
           <w:lang w:val="en-US"/>
         </w:rPr>
-        <w:t>, ramp speed response</w:t>
-      </w:r>
-      <w:r>
-        <w:rPr>
-          <w:lang w:val="en-US"/>
-        </w:rPr>
-        <w:t xml:space="preserve"> 100K</w:t>
+        <w:t>, ramp speed response 100K</w:t>
       </w:r>
       <w:r>
         <w:rPr>
@@ -4888,9 +4858,9 @@
         </w:rPr>
         <w:lastRenderedPageBreak/>
         <w:drawing>
-          <wp:inline distT="0" distB="0" distL="0" distR="0" wp14:anchorId="7A241789" wp14:editId="2068C25F">
-            <wp:extent cx="3519289" cy="5132717"/>
-            <wp:effectExtent l="0" t="0" r="5080" b="0"/>
+          <wp:inline distT="0" distB="0" distL="0" distR="0" wp14:anchorId="0A406B9A" wp14:editId="155ED8FF">
+            <wp:extent cx="4986152" cy="7272068"/>
+            <wp:effectExtent l="0" t="0" r="5080" b="5080"/>
             <wp:docPr id="21" name="Picture 21"/>
             <wp:cNvGraphicFramePr>
               <a:graphicFrameLocks xmlns:a="http://schemas.openxmlformats.org/drawingml/2006/main" noChangeAspect="1"/>
@@ -4911,7 +4881,7 @@
                   <pic:spPr>
                     <a:xfrm>
                       <a:off x="0" y="0"/>
-                      <a:ext cx="3528388" cy="5145988"/>
+                      <a:ext cx="5016151" cy="7315820"/>
                     </a:xfrm>
                     <a:prstGeom prst="rect">
                       <a:avLst/>
@@ -4972,6 +4942,12 @@
         </w:rPr>
         <w:t>m/h</w:t>
       </w:r>
+      <w:r>
+        <w:rPr>
+          <w:lang w:val="en-US"/>
+        </w:rPr>
+        <w:t xml:space="preserve"> (temp current limit of the motor 800amps is almost reached)</w:t>
+      </w:r>
     </w:p>
     <w:p>
       <w:pPr>
@@ -5014,77 +4990,42 @@
           <w:lang w:val="en-US"/>
         </w:rPr>
       </w:pPr>
+      <w:r>
+        <w:rPr>
+          <w:lang w:val="en-US"/>
+        </w:rPr>
+        <w:t>The maximum speed is defined by the max 800V from the battery</w:t>
+      </w:r>
+      <w:r>
+        <w:rPr>
+          <w:lang w:val="en-US"/>
+        </w:rPr>
+        <w:t xml:space="preserve"> and the max of m=1 from the converter</w:t>
+      </w:r>
+      <w:r>
+        <w:rPr>
+          <w:lang w:val="en-US"/>
+        </w:rPr>
+        <w:t xml:space="preserve"> </w:t>
+      </w:r>
+      <w:r>
+        <w:rPr>
+          <w:lang w:val="en-US"/>
+        </w:rPr>
+        <w:t>so the vehicle will reach 208Km/h</w:t>
+      </w:r>
     </w:p>
     <w:p>
       <w:pPr>
-        <w:rPr>
-          <w:lang w:val="en-US"/>
-        </w:rPr>
-      </w:pPr>
-    </w:p>
-    <w:p>
-      <w:pPr>
-        <w:rPr>
-          <w:lang w:val="en-US"/>
-        </w:rPr>
-      </w:pPr>
-    </w:p>
-    <w:p>
-      <w:pPr>
-        <w:rPr>
-          <w:lang w:val="en-US"/>
-        </w:rPr>
-      </w:pPr>
-    </w:p>
-    <w:p>
-      <w:pPr>
-        <w:rPr>
-          <w:lang w:val="en-US"/>
-        </w:rPr>
-      </w:pPr>
-    </w:p>
-    <w:p>
-      <w:pPr>
-        <w:rPr>
-          <w:lang w:val="en-US"/>
-        </w:rPr>
-      </w:pPr>
-    </w:p>
-    <w:p>
-      <w:pPr>
-        <w:rPr>
-          <w:lang w:val="en-US"/>
-        </w:rPr>
-      </w:pPr>
-    </w:p>
-    <w:p>
-      <w:pPr>
-        <w:rPr>
-          <w:lang w:val="en-US"/>
-        </w:rPr>
-      </w:pPr>
-    </w:p>
-    <w:p>
-      <w:pPr>
-        <w:rPr>
-          <w:lang w:val="en-US"/>
-        </w:rPr>
-      </w:pPr>
-      <w:r>
-        <w:rPr>
-          <w:lang w:val="en-US"/>
-        </w:rPr>
-        <w:t>The maximum speed is defined by the max 800V from the battery and the 800</w:t>
-      </w:r>
-    </w:p>
-    <w:p>
-      <w:pPr>
         <w:keepNext/>
         <w:jc w:val="center"/>
       </w:pPr>
       <w:r>
+        <w:rPr>
+          <w:noProof/>
+        </w:rPr>
         <w:drawing>
-          <wp:inline distT="0" distB="0" distL="0" distR="0" wp14:anchorId="7354577D" wp14:editId="6B65FA99">
+          <wp:inline distT="0" distB="0" distL="0" distR="0" wp14:anchorId="380E0556" wp14:editId="0CEF8F95">
             <wp:extent cx="5270997" cy="6547449"/>
             <wp:effectExtent l="0" t="0" r="6350" b="6350"/>
             <wp:docPr id="29" name="Picture 29"/>
@@ -5160,13 +5101,7 @@
         <w:rPr>
           <w:lang w:val="en-US"/>
         </w:rPr>
-        <w:t xml:space="preserve">, showing </w:t>
-      </w:r>
-      <w:r>
-        <w:rPr>
-          <w:lang w:val="en-US"/>
-        </w:rPr>
-        <w:t>m</w:t>
+        <w:t>, showing m</w:t>
       </w:r>
       <w:r>
         <w:rPr>
@@ -5190,13 +5125,7 @@
         <w:rPr>
           <w:lang w:val="en-US"/>
         </w:rPr>
-        <w:t>m</w:t>
-      </w:r>
-      <w:r>
-        <w:rPr>
-          <w:lang w:val="en-US"/>
-        </w:rPr>
-        <w:t xml:space="preserve"> speed o</w:t>
+        <w:t>m speed o</w:t>
       </w:r>
       <w:r>
         <w:rPr>
@@ -5228,18 +5157,45 @@
     </w:p>
     <w:p>
       <w:pPr>
+        <w:rPr>
+          <w:lang w:val="en-US"/>
+        </w:rPr>
+      </w:pPr>
+    </w:p>
+    <w:p>
+      <w:pPr>
+        <w:rPr>
+          <w:lang w:val="en-US"/>
+        </w:rPr>
+      </w:pPr>
+    </w:p>
+    <w:p>
+      <w:pPr>
+        <w:rPr>
+          <w:lang w:val="en-US"/>
+        </w:rPr>
+      </w:pPr>
+      <w:r>
+        <w:rPr>
+          <w:lang w:val="en-US"/>
+        </w:rPr>
+        <w:t>Increasing the slope makes the vehicle reach its max speed slower and demands more current.</w:t>
+      </w:r>
+    </w:p>
+    <w:p>
+      <w:pPr>
         <w:keepNext/>
         <w:jc w:val="center"/>
       </w:pPr>
       <w:r>
         <w:rPr>
-          <w:lang w:val="en-US"/>
-        </w:rPr>
-        <w:lastRenderedPageBreak/>
+          <w:noProof/>
+          <w:lang w:val="en-US"/>
+        </w:rPr>
         <w:drawing>
-          <wp:inline distT="0" distB="0" distL="0" distR="0" wp14:anchorId="799B01F7" wp14:editId="0EB77010">
-            <wp:extent cx="5333500" cy="6625087"/>
-            <wp:effectExtent l="0" t="0" r="635" b="4445"/>
+          <wp:inline distT="0" distB="0" distL="0" distR="0" wp14:anchorId="5D640AB6" wp14:editId="7135E96B">
+            <wp:extent cx="5486400" cy="6815015"/>
+            <wp:effectExtent l="0" t="0" r="0" b="5080"/>
             <wp:docPr id="28" name="Picture 28"/>
             <wp:cNvGraphicFramePr>
               <a:graphicFrameLocks xmlns:a="http://schemas.openxmlformats.org/drawingml/2006/main" noChangeAspect="1"/>
@@ -5260,7 +5216,7 @@
                   <pic:spPr>
                     <a:xfrm>
                       <a:off x="0" y="0"/>
-                      <a:ext cx="5351666" cy="6647653"/>
+                      <a:ext cx="5507895" cy="6841715"/>
                     </a:xfrm>
                     <a:prstGeom prst="rect">
                       <a:avLst/>
@@ -5349,43 +5305,14 @@
         <w:rPr>
           <w:lang w:val="en-US"/>
         </w:rPr>
-        <w:t xml:space="preserve">f 208km/h for </w:t>
-      </w:r>
-      <w:r>
-        <w:rPr>
-          <w:lang w:val="en-US"/>
-        </w:rPr>
-        <w:t>7,2</w:t>
-      </w:r>
-      <w:r>
-        <w:rPr>
-          <w:lang w:val="en-US"/>
-        </w:rPr>
-        <w:t>% slope</w:t>
+        <w:t>f 208km/h for 7,2% slope</w:t>
       </w:r>
       <w:r>
         <w:rPr>
           <w:lang w:val="en-US"/>
         </w:rPr>
         <w:br/>
-      </w:r>
-      <w:r>
-        <w:rPr>
-          <w:lang w:val="en-US"/>
-        </w:rPr>
-        <w:t>Current peaks at 3</w:t>
-      </w:r>
-      <w:r>
-        <w:rPr>
-          <w:lang w:val="en-US"/>
-        </w:rPr>
-        <w:t>55</w:t>
-      </w:r>
-      <w:r>
-        <w:rPr>
-          <w:lang w:val="en-US"/>
-        </w:rPr>
-        <w:t>Amps</w:t>
+        <w:t>Current peaks at 355Amps</w:t>
       </w:r>
     </w:p>
     <w:p>
@@ -5397,16 +5324,62 @@
     </w:p>
     <w:p>
       <w:pPr>
+        <w:rPr>
+          <w:lang w:val="en-US"/>
+        </w:rPr>
+      </w:pPr>
+    </w:p>
+    <w:p>
+      <w:pPr>
+        <w:rPr>
+          <w:lang w:val="en-US"/>
+        </w:rPr>
+      </w:pPr>
+    </w:p>
+    <w:p>
+      <w:pPr>
+        <w:rPr>
+          <w:lang w:val="en-US"/>
+        </w:rPr>
+      </w:pPr>
+    </w:p>
+    <w:p>
+      <w:pPr>
+        <w:rPr>
+          <w:lang w:val="en-US"/>
+        </w:rPr>
+      </w:pPr>
+      <w:r>
+        <w:rPr>
+          <w:lang w:val="en-US"/>
+        </w:rPr>
+        <w:t xml:space="preserve">Increasing the slope </w:t>
+      </w:r>
+      <w:r>
+        <w:rPr>
+          <w:lang w:val="en-US"/>
+        </w:rPr>
+        <w:t xml:space="preserve">even more </w:t>
+      </w:r>
+      <w:r>
+        <w:rPr>
+          <w:lang w:val="en-US"/>
+        </w:rPr>
+        <w:t>makes the vehicle reach its max speed slower and demands more current.</w:t>
+      </w:r>
+    </w:p>
+    <w:p>
+      <w:pPr>
         <w:keepNext/>
         <w:jc w:val="center"/>
       </w:pPr>
       <w:r>
         <w:rPr>
-          <w:lang w:val="en-US"/>
-        </w:rPr>
-        <w:lastRenderedPageBreak/>
+          <w:noProof/>
+          <w:lang w:val="en-US"/>
+        </w:rPr>
         <w:drawing>
-          <wp:inline distT="0" distB="0" distL="0" distR="0" wp14:anchorId="7041130A" wp14:editId="4915628A">
+          <wp:inline distT="0" distB="0" distL="0" distR="0" wp14:anchorId="1720AE12" wp14:editId="5BC29439">
             <wp:extent cx="5242996" cy="6581955"/>
             <wp:effectExtent l="0" t="0" r="0" b="0"/>
             <wp:docPr id="26" name="Picture 26"/>
@@ -5518,38 +5491,14 @@
         <w:rPr>
           <w:lang w:val="en-US"/>
         </w:rPr>
-        <w:t xml:space="preserve">f 208km/h for </w:t>
-      </w:r>
-      <w:r>
-        <w:rPr>
-          <w:lang w:val="en-US"/>
-        </w:rPr>
-        <w:t>33</w:t>
-      </w:r>
-      <w:r>
-        <w:rPr>
-          <w:lang w:val="en-US"/>
-        </w:rPr>
-        <w:t>% slope</w:t>
+        <w:t>f 208km/h for 33% slope</w:t>
       </w:r>
       <w:r>
         <w:rPr>
           <w:lang w:val="en-US"/>
         </w:rPr>
         <w:br/>
-        <w:t xml:space="preserve">Current peaks at </w:t>
-      </w:r>
-      <w:r>
-        <w:rPr>
-          <w:lang w:val="en-US"/>
-        </w:rPr>
-        <w:t>470</w:t>
-      </w:r>
-      <w:r>
-        <w:rPr>
-          <w:lang w:val="en-US"/>
-        </w:rPr>
-        <w:t>Amps</w:t>
+        <w:t>Current peaks at 470Amps</w:t>
       </w:r>
     </w:p>
     <w:p>
@@ -5565,84 +5514,6 @@
           <w:lang w:val="en-GB"/>
         </w:rPr>
       </w:pPr>
-      <w:r>
-        <w:rPr>
-          <w:noProof/>
-          <w:lang w:val="en-GB"/>
-        </w:rPr>
-        <w:lastRenderedPageBreak/>
-        <mc:AlternateContent>
-          <mc:Choice Requires="wps">
-            <w:drawing>
-              <wp:inline distT="0" distB="0" distL="0" distR="0" wp14:anchorId="02DB8E43" wp14:editId="00A5A944">
-                <wp:extent cx="5372100" cy="8242300"/>
-                <wp:effectExtent l="0" t="0" r="19050" b="25400"/>
-                <wp:docPr id="14" name="Cuadro de texto 14"/>
-                <wp:cNvGraphicFramePr/>
-                <a:graphic xmlns:a="http://schemas.openxmlformats.org/drawingml/2006/main">
-                  <a:graphicData uri="http://schemas.microsoft.com/office/word/2010/wordprocessingShape">
-                    <wps:wsp>
-                      <wps:cNvSpPr txBox="1"/>
-                      <wps:spPr>
-                        <a:xfrm>
-                          <a:off x="0" y="0"/>
-                          <a:ext cx="5372100" cy="8242300"/>
-                        </a:xfrm>
-                        <a:prstGeom prst="rect">
-                          <a:avLst/>
-                        </a:prstGeom>
-                        <a:solidFill>
-                          <a:schemeClr val="lt1"/>
-                        </a:solidFill>
-                        <a:ln w="6350">
-                          <a:solidFill>
-                            <a:prstClr val="black"/>
-                          </a:solidFill>
-                        </a:ln>
-                      </wps:spPr>
-                      <wps:txbx>
-                        <w:txbxContent>
-                          <w:p>
-                            <w:pPr>
-                              <w:rPr>
-                                <w:lang w:val="en-US"/>
-                              </w:rPr>
-                            </w:pPr>
-                          </w:p>
-                        </w:txbxContent>
-                      </wps:txbx>
-                      <wps:bodyPr rot="0" spcFirstLastPara="0" vertOverflow="overflow" horzOverflow="overflow" vert="horz" wrap="square" lIns="91440" tIns="45720" rIns="91440" bIns="45720" numCol="1" spcCol="0" rtlCol="0" fromWordArt="0" anchor="t" anchorCtr="0" forceAA="0" compatLnSpc="1">
-                        <a:prstTxWarp prst="textNoShape">
-                          <a:avLst/>
-                        </a:prstTxWarp>
-                        <a:noAutofit/>
-                      </wps:bodyPr>
-                    </wps:wsp>
-                  </a:graphicData>
-                </a:graphic>
-              </wp:inline>
-            </w:drawing>
-          </mc:Choice>
-          <mc:Fallback>
-            <w:pict>
-              <v:shape w14:anchorId="02DB8E43" id="Cuadro de texto 14" o:spid="_x0000_s1031" type="#_x0000_t202" style="width:423pt;height:649pt;visibility:visible;mso-wrap-style:square;mso-left-percent:-10001;mso-top-percent:-10001;mso-position-horizontal:absolute;mso-position-horizontal-relative:char;mso-position-vertical:absolute;mso-position-vertical-relative:line;mso-left-percent:-10001;mso-top-percent:-10001;v-text-anchor:top" o:gfxdata="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" fillcolor="white [3201]" strokeweight=".5pt">
-                <v:textbox>
-                  <w:txbxContent>
-                    <w:p>
-                      <w:pPr>
-                        <w:rPr>
-                          <w:lang w:val="en-US"/>
-                        </w:rPr>
-                      </w:pPr>
-                    </w:p>
-                  </w:txbxContent>
-                </v:textbox>
-                <w10:anchorlock/>
-              </v:shape>
-            </w:pict>
-          </mc:Fallback>
-        </mc:AlternateContent>
-      </w:r>
     </w:p>
     <w:p>
       <w:pPr>
@@ -5650,21 +5521,231 @@
           <w:lang w:val="en-GB"/>
         </w:rPr>
       </w:pPr>
-      <w:r>
+    </w:p>
+    <w:p>
+      <w:pPr>
         <w:rPr>
           <w:lang w:val="en-GB"/>
         </w:rPr>
-        <w:t>Convert the document to pdf and u</w:t>
-      </w:r>
-      <w:r>
+      </w:pPr>
+    </w:p>
+    <w:p>
+      <w:pPr>
         <w:rPr>
           <w:lang w:val="en-GB"/>
         </w:rPr>
-        <w:t>pload the document in ATENA.</w:t>
+      </w:pPr>
+      <w:r>
+        <w:rPr>
+          <w:lang w:val="en-GB"/>
+        </w:rPr>
+        <w:t>The vehicle follows the NEDC cycle flawlessly.</w:t>
+      </w:r>
+    </w:p>
+    <w:p>
+      <w:pPr>
+        <w:keepNext/>
+      </w:pPr>
+      <w:r>
+        <w:rPr>
+          <w:lang w:val="en-GB"/>
+        </w:rPr>
+        <w:drawing>
+          <wp:inline distT="0" distB="0" distL="0" distR="0" wp14:anchorId="06657B44" wp14:editId="31EDF05F">
+            <wp:extent cx="4804913" cy="2966909"/>
+            <wp:effectExtent l="0" t="0" r="0" b="5080"/>
+            <wp:docPr id="22" name="Picture 22"/>
+            <wp:cNvGraphicFramePr>
+              <a:graphicFrameLocks xmlns:a="http://schemas.openxmlformats.org/drawingml/2006/main" noChangeAspect="1"/>
+            </wp:cNvGraphicFramePr>
+            <a:graphic xmlns:a="http://schemas.openxmlformats.org/drawingml/2006/main">
+              <a:graphicData uri="http://schemas.openxmlformats.org/drawingml/2006/picture">
+                <pic:pic xmlns:pic="http://schemas.openxmlformats.org/drawingml/2006/picture">
+                  <pic:nvPicPr>
+                    <pic:cNvPr id="1" name=""/>
+                    <pic:cNvPicPr/>
+                  </pic:nvPicPr>
+                  <pic:blipFill>
+                    <a:blip r:embed="rId28"/>
+                    <a:stretch>
+                      <a:fillRect/>
+                    </a:stretch>
+                  </pic:blipFill>
+                  <pic:spPr>
+                    <a:xfrm>
+                      <a:off x="0" y="0"/>
+                      <a:ext cx="4809962" cy="2970026"/>
+                    </a:xfrm>
+                    <a:prstGeom prst="rect">
+                      <a:avLst/>
+                    </a:prstGeom>
+                  </pic:spPr>
+                </pic:pic>
+              </a:graphicData>
+            </a:graphic>
+          </wp:inline>
+        </w:drawing>
+      </w:r>
+    </w:p>
+    <w:p>
+      <w:pPr>
+        <w:pStyle w:val="Caption"/>
+        <w:jc w:val="center"/>
+        <w:rPr>
+          <w:lang w:val="en-US"/>
+        </w:rPr>
+      </w:pPr>
+      <w:r>
+        <w:rPr>
+          <w:lang w:val="en-US"/>
+        </w:rPr>
+        <w:t xml:space="preserve">Figure </w:t>
+      </w:r>
+      <w:r>
+        <w:fldChar w:fldCharType="begin"/>
+      </w:r>
+      <w:r>
+        <w:rPr>
+          <w:lang w:val="en-US"/>
+        </w:rPr>
+        <w:instrText xml:space="preserve"> SEQ Figure \* ARABIC </w:instrText>
+      </w:r>
+      <w:r>
+        <w:fldChar w:fldCharType="separate"/>
+      </w:r>
+      <w:r>
+        <w:rPr>
+          <w:noProof/>
+          <w:lang w:val="en-US"/>
+        </w:rPr>
+        <w:t>21</w:t>
+      </w:r>
+      <w:r>
+        <w:fldChar w:fldCharType="end"/>
+      </w:r>
+      <w:r>
+        <w:rPr>
+          <w:lang w:val="en-US"/>
+        </w:rPr>
+        <w:t>, speed reference and r</w:t>
+      </w:r>
+      <w:r>
+        <w:rPr>
+          <w:lang w:val="en-US"/>
+        </w:rPr>
+        <w:t>eal speed from NEDC profile</w:t>
+      </w:r>
+    </w:p>
+    <w:p>
+      <w:pPr>
+        <w:rPr>
+          <w:lang w:val="en-GB"/>
+        </w:rPr>
+      </w:pPr>
+      <w:r>
+        <w:rPr>
+          <w:lang w:val="en-GB"/>
+        </w:rPr>
+        <w:t>Currents are well within motor limits (400amps) and Voltages surpass the 110V recommended limit of the motor, but we are not limiting the voltage in our control.</w:t>
+      </w:r>
+    </w:p>
+    <w:p>
+      <w:pPr>
+        <w:keepNext/>
+        <w:jc w:val="center"/>
+      </w:pPr>
+      <w:r>
+        <w:rPr>
+          <w:lang w:val="en-GB"/>
+        </w:rPr>
+        <w:drawing>
+          <wp:inline distT="0" distB="0" distL="0" distR="0" wp14:anchorId="36556E2E" wp14:editId="6691B421">
+            <wp:extent cx="3165895" cy="3936285"/>
+            <wp:effectExtent l="0" t="0" r="0" b="7620"/>
+            <wp:docPr id="30" name="Picture 30"/>
+            <wp:cNvGraphicFramePr>
+              <a:graphicFrameLocks xmlns:a="http://schemas.openxmlformats.org/drawingml/2006/main" noChangeAspect="1"/>
+            </wp:cNvGraphicFramePr>
+            <a:graphic xmlns:a="http://schemas.openxmlformats.org/drawingml/2006/main">
+              <a:graphicData uri="http://schemas.openxmlformats.org/drawingml/2006/picture">
+                <pic:pic xmlns:pic="http://schemas.openxmlformats.org/drawingml/2006/picture">
+                  <pic:nvPicPr>
+                    <pic:cNvPr id="1" name=""/>
+                    <pic:cNvPicPr/>
+                  </pic:nvPicPr>
+                  <pic:blipFill>
+                    <a:blip r:embed="rId29"/>
+                    <a:stretch>
+                      <a:fillRect/>
+                    </a:stretch>
+                  </pic:blipFill>
+                  <pic:spPr>
+                    <a:xfrm>
+                      <a:off x="0" y="0"/>
+                      <a:ext cx="3185738" cy="3960956"/>
+                    </a:xfrm>
+                    <a:prstGeom prst="rect">
+                      <a:avLst/>
+                    </a:prstGeom>
+                  </pic:spPr>
+                </pic:pic>
+              </a:graphicData>
+            </a:graphic>
+          </wp:inline>
+        </w:drawing>
+      </w:r>
+    </w:p>
+    <w:p>
+      <w:pPr>
+        <w:pStyle w:val="Caption"/>
+        <w:jc w:val="center"/>
+        <w:rPr>
+          <w:lang w:val="en-US"/>
+        </w:rPr>
+      </w:pPr>
+      <w:r>
+        <w:rPr>
+          <w:lang w:val="en-US"/>
+        </w:rPr>
+        <w:t xml:space="preserve">Figure </w:t>
+      </w:r>
+      <w:r>
+        <w:fldChar w:fldCharType="begin"/>
+      </w:r>
+      <w:r>
+        <w:rPr>
+          <w:lang w:val="en-US"/>
+        </w:rPr>
+        <w:instrText xml:space="preserve"> SEQ Figure \* ARABIC </w:instrText>
+      </w:r>
+      <w:r>
+        <w:fldChar w:fldCharType="separate"/>
+      </w:r>
+      <w:r>
+        <w:rPr>
+          <w:noProof/>
+          <w:lang w:val="en-US"/>
+        </w:rPr>
+        <w:t>22</w:t>
+      </w:r>
+      <w:r>
+        <w:fldChar w:fldCharType="end"/>
+      </w:r>
+      <w:r>
+        <w:rPr>
+          <w:lang w:val="en-US"/>
+        </w:rPr>
+        <w:t>, resulting speed Current and v</w:t>
+      </w:r>
+      <w:r>
+        <w:rPr>
+          <w:lang w:val="en-US"/>
+        </w:rPr>
+        <w:t>oltage from the NEDC profile.</w:t>
       </w:r>
     </w:p>
     <w:sectPr>
-      <w:headerReference w:type="default" r:id="rId28"/>
+      <w:headerReference w:type="default" r:id="rId30"/>
       <w:pgSz w:w="11906" w:h="16838"/>
       <w:pgMar w:top="1417" w:right="1701" w:bottom="1417" w:left="1701" w:header="708" w:footer="708" w:gutter="0"/>
       <w:cols w:space="708"/>
@@ -5937,12 +6018,10 @@
       <w:t xml:space="preserve">: </w:t>
     </w:r>
     <w:proofErr w:type="spellStart"/>
-    <w:proofErr w:type="gramStart"/>
     <w:r>
       <w:t>D.Montesinos</w:t>
     </w:r>
     <w:proofErr w:type="spellEnd"/>
-    <w:proofErr w:type="gramEnd"/>
   </w:p>
 </w:hdr>
 </file>

</xml_diff>

<commit_message>
corregido NEDC en entregable de montesinos
</commit_message>
<xml_diff>
--- a/04 PMSM modelling and simulation/04_Lab4_ElectricPropulsionSystems_PE and EM app mobility and industry_R1_2021_12.docx
+++ b/04 PMSM modelling and simulation/04_Lab4_ElectricPropulsionSystems_PE and EM app mobility and industry_R1_2021_12.docx
@@ -798,27 +798,14 @@
                             <w:r>
                               <w:t xml:space="preserve">Figure </w:t>
                             </w:r>
-                            <w:r>
-                              <w:fldChar w:fldCharType="begin"/>
-                            </w:r>
-                            <w:r>
-                              <w:instrText xml:space="preserve"> SEQ Figure \* ARABIC </w:instrText>
-                            </w:r>
-                            <w:r>
-                              <w:fldChar w:fldCharType="separate"/>
-                            </w:r>
-                            <w:r>
-                              <w:rPr>
-                                <w:noProof/>
-                              </w:rPr>
-                              <w:t>3</w:t>
-                            </w:r>
-                            <w:r>
-                              <w:rPr>
-                                <w:noProof/>
-                              </w:rPr>
-                              <w:fldChar w:fldCharType="end"/>
-                            </w:r>
+                            <w:fldSimple w:instr=" SEQ Figure \* ARABIC ">
+                              <w:r>
+                                <w:rPr>
+                                  <w:noProof/>
+                                </w:rPr>
+                                <w:t>3</w:t>
+                              </w:r>
+                            </w:fldSimple>
                             <w:r>
                               <w:t xml:space="preserve">, </w:t>
                             </w:r>
@@ -1178,27 +1165,14 @@
                       <w:r>
                         <w:t xml:space="preserve">Figure </w:t>
                       </w:r>
-                      <w:r>
-                        <w:fldChar w:fldCharType="begin"/>
-                      </w:r>
-                      <w:r>
-                        <w:instrText xml:space="preserve"> SEQ Figure \* ARABIC </w:instrText>
-                      </w:r>
-                      <w:r>
-                        <w:fldChar w:fldCharType="separate"/>
-                      </w:r>
-                      <w:r>
-                        <w:rPr>
-                          <w:noProof/>
-                        </w:rPr>
-                        <w:t>3</w:t>
-                      </w:r>
-                      <w:r>
-                        <w:rPr>
-                          <w:noProof/>
-                        </w:rPr>
-                        <w:fldChar w:fldCharType="end"/>
-                      </w:r>
+                      <w:fldSimple w:instr=" SEQ Figure \* ARABIC ">
+                        <w:r>
+                          <w:rPr>
+                            <w:noProof/>
+                          </w:rPr>
+                          <w:t>3</w:t>
+                        </w:r>
+                      </w:fldSimple>
                       <w:r>
                         <w:t xml:space="preserve">, </w:t>
                       </w:r>
@@ -2018,14 +1992,22 @@
           <w:lang w:val="en-GB"/>
         </w:rPr>
         <w:lastRenderedPageBreak/>
-        <w:t>Paste an image of the implementation of the modulator and the inverter.</w:t>
-      </w:r>
+        <w:t xml:space="preserve">Paste an image of the implementation of the modulator and the </w:t>
+      </w:r>
+      <w:proofErr w:type="gramStart"/>
       <w:r>
         <w:rPr>
           <w:lang w:val="en-GB"/>
         </w:rPr>
+        <w:t>inverter.</w:t>
+      </w:r>
+      <w:r>
+        <w:rPr>
+          <w:lang w:val="en-GB"/>
+        </w:rPr>
         <w:t>.</w:t>
       </w:r>
+      <w:proofErr w:type="gramEnd"/>
     </w:p>
     <w:p>
       <w:pPr>
@@ -4940,13 +4922,7 @@
         <w:rPr>
           <w:lang w:val="en-US"/>
         </w:rPr>
-        <w:t>m/h</w:t>
-      </w:r>
-      <w:r>
-        <w:rPr>
-          <w:lang w:val="en-US"/>
-        </w:rPr>
-        <w:t xml:space="preserve"> (temp current limit of the motor 800amps is almost reached)</w:t>
+        <w:t>m/h (temp current limit of the motor 800amps is almost reached)</w:t>
       </w:r>
     </w:p>
     <w:p>
@@ -4994,25 +4970,7 @@
         <w:rPr>
           <w:lang w:val="en-US"/>
         </w:rPr>
-        <w:t>The maximum speed is defined by the max 800V from the battery</w:t>
-      </w:r>
-      <w:r>
-        <w:rPr>
-          <w:lang w:val="en-US"/>
-        </w:rPr>
-        <w:t xml:space="preserve"> and the max of m=1 from the converter</w:t>
-      </w:r>
-      <w:r>
-        <w:rPr>
-          <w:lang w:val="en-US"/>
-        </w:rPr>
-        <w:t xml:space="preserve"> </w:t>
-      </w:r>
-      <w:r>
-        <w:rPr>
-          <w:lang w:val="en-US"/>
-        </w:rPr>
-        <w:t>so the vehicle will reach 208Km/h</w:t>
+        <w:t>The maximum speed is defined by the max 800V from the battery and the max of m=1 from the converter so the vehicle will reach 208Km/h</w:t>
       </w:r>
     </w:p>
     <w:p>
@@ -5353,19 +5311,7 @@
         <w:rPr>
           <w:lang w:val="en-US"/>
         </w:rPr>
-        <w:t xml:space="preserve">Increasing the slope </w:t>
-      </w:r>
-      <w:r>
-        <w:rPr>
-          <w:lang w:val="en-US"/>
-        </w:rPr>
-        <w:t xml:space="preserve">even more </w:t>
-      </w:r>
-      <w:r>
-        <w:rPr>
-          <w:lang w:val="en-US"/>
-        </w:rPr>
-        <w:t>makes the vehicle reach its max speed slower and demands more current.</w:t>
+        <w:t>Increasing the slope even more makes the vehicle reach its max speed slower and demands more current.</w:t>
       </w:r>
     </w:p>
     <w:p>
@@ -5545,16 +5491,14 @@
     <w:p>
       <w:pPr>
         <w:keepNext/>
-      </w:pPr>
-      <w:r>
-        <w:rPr>
-          <w:lang w:val="en-GB"/>
-        </w:rPr>
+        <w:jc w:val="center"/>
+      </w:pPr>
+      <w:r>
         <w:drawing>
-          <wp:inline distT="0" distB="0" distL="0" distR="0" wp14:anchorId="06657B44" wp14:editId="31EDF05F">
-            <wp:extent cx="4804913" cy="2966909"/>
-            <wp:effectExtent l="0" t="0" r="0" b="5080"/>
-            <wp:docPr id="22" name="Picture 22"/>
+          <wp:inline distT="0" distB="0" distL="0" distR="0" wp14:anchorId="24018848" wp14:editId="0E325666">
+            <wp:extent cx="4373880" cy="2699215"/>
+            <wp:effectExtent l="0" t="0" r="7620" b="6350"/>
+            <wp:docPr id="31" name="Picture 31"/>
             <wp:cNvGraphicFramePr>
               <a:graphicFrameLocks xmlns:a="http://schemas.openxmlformats.org/drawingml/2006/main" noChangeAspect="1"/>
             </wp:cNvGraphicFramePr>
@@ -5574,7 +5518,7 @@
                   <pic:spPr>
                     <a:xfrm>
                       <a:off x="0" y="0"/>
-                      <a:ext cx="4809962" cy="2970026"/>
+                      <a:ext cx="4377909" cy="2701701"/>
                     </a:xfrm>
                     <a:prstGeom prst="rect">
                       <a:avLst/>
@@ -5655,14 +5599,11 @@
         <w:jc w:val="center"/>
       </w:pPr>
       <w:r>
-        <w:rPr>
-          <w:lang w:val="en-GB"/>
-        </w:rPr>
         <w:drawing>
-          <wp:inline distT="0" distB="0" distL="0" distR="0" wp14:anchorId="36556E2E" wp14:editId="6691B421">
-            <wp:extent cx="3165895" cy="3936285"/>
-            <wp:effectExtent l="0" t="0" r="0" b="7620"/>
-            <wp:docPr id="30" name="Picture 30"/>
+          <wp:inline distT="0" distB="0" distL="0" distR="0" wp14:anchorId="7420BF8E" wp14:editId="3DC53D47">
+            <wp:extent cx="3939540" cy="4216568"/>
+            <wp:effectExtent l="0" t="0" r="3810" b="0"/>
+            <wp:docPr id="14" name="Picture 14"/>
             <wp:cNvGraphicFramePr>
               <a:graphicFrameLocks xmlns:a="http://schemas.openxmlformats.org/drawingml/2006/main" noChangeAspect="1"/>
             </wp:cNvGraphicFramePr>
@@ -5682,7 +5623,7 @@
                   <pic:spPr>
                     <a:xfrm>
                       <a:off x="0" y="0"/>
-                      <a:ext cx="3185738" cy="3960956"/>
+                      <a:ext cx="3960697" cy="4239213"/>
                     </a:xfrm>
                     <a:prstGeom prst="rect">
                       <a:avLst/>
@@ -6018,10 +5959,12 @@
       <w:t xml:space="preserve">: </w:t>
     </w:r>
     <w:proofErr w:type="spellStart"/>
+    <w:proofErr w:type="gramStart"/>
     <w:r>
       <w:t>D.Montesinos</w:t>
     </w:r>
     <w:proofErr w:type="spellEnd"/>
+    <w:proofErr w:type="gramEnd"/>
   </w:p>
 </w:hdr>
 </file>

</xml_diff>